<commit_message>
Dropdown handling in selenium
</commit_message>
<xml_diff>
--- a/Selenium with Java(3  Days).docx
+++ b/Selenium with Java(3  Days).docx
@@ -375,7 +375,27 @@
           <w:color w:val="222222"/>
           <w:lang w:eastAsia="en-IN"/>
         </w:rPr>
-        <w:t>Pre- Training Udemy Course Link:</w:t>
+        <w:t xml:space="preserve">Pre- Training </w:t>
+      </w:r>
+      <w:proofErr w:type="spellStart"/>
+      <w:r>
+        <w:rPr>
+          <w:rFonts w:ascii="Calibri" w:eastAsia="Times New Roman" w:hAnsi="Calibri" w:cs="Arial"/>
+          <w:b/>
+          <w:color w:val="222222"/>
+          <w:lang w:eastAsia="en-IN"/>
+        </w:rPr>
+        <w:t>Udemy</w:t>
+      </w:r>
+      <w:proofErr w:type="spellEnd"/>
+      <w:r>
+        <w:rPr>
+          <w:rFonts w:ascii="Calibri" w:eastAsia="Times New Roman" w:hAnsi="Calibri" w:cs="Arial"/>
+          <w:b/>
+          <w:color w:val="222222"/>
+          <w:lang w:eastAsia="en-IN"/>
+        </w:rPr>
+        <w:t xml:space="preserve"> Course Link:</w:t>
       </w:r>
     </w:p>
     <w:p>
@@ -431,7 +451,27 @@
           <w:color w:val="222222"/>
           <w:lang w:eastAsia="en-IN"/>
         </w:rPr>
-        <w:t>Post- Training Udemy Course Link:</w:t>
+        <w:t xml:space="preserve">Post- Training </w:t>
+      </w:r>
+      <w:proofErr w:type="spellStart"/>
+      <w:r>
+        <w:rPr>
+          <w:rFonts w:ascii="Calibri" w:eastAsia="Times New Roman" w:hAnsi="Calibri" w:cs="Arial"/>
+          <w:b/>
+          <w:color w:val="222222"/>
+          <w:lang w:eastAsia="en-IN"/>
+        </w:rPr>
+        <w:t>Udemy</w:t>
+      </w:r>
+      <w:proofErr w:type="spellEnd"/>
+      <w:r>
+        <w:rPr>
+          <w:rFonts w:ascii="Calibri" w:eastAsia="Times New Roman" w:hAnsi="Calibri" w:cs="Arial"/>
+          <w:b/>
+          <w:color w:val="222222"/>
+          <w:lang w:eastAsia="en-IN"/>
+        </w:rPr>
+        <w:t xml:space="preserve"> Course Link:</w:t>
       </w:r>
     </w:p>
     <w:p>
@@ -702,7 +742,25 @@
           <w:b/>
           <w:color w:val="000000" w:themeColor="text1"/>
         </w:rPr>
-        <w:t>Selenium WebDriver Components</w:t>
+        <w:t xml:space="preserve">Selenium </w:t>
+      </w:r>
+      <w:proofErr w:type="spellStart"/>
+      <w:r>
+        <w:rPr>
+          <w:rFonts w:eastAsia="Times New Roman" w:cstheme="minorHAnsi"/>
+          <w:b/>
+          <w:color w:val="000000" w:themeColor="text1"/>
+        </w:rPr>
+        <w:t>WebDriver</w:t>
+      </w:r>
+      <w:proofErr w:type="spellEnd"/>
+      <w:r>
+        <w:rPr>
+          <w:rFonts w:eastAsia="Times New Roman" w:cstheme="minorHAnsi"/>
+          <w:b/>
+          <w:color w:val="000000" w:themeColor="text1"/>
+        </w:rPr>
+        <w:t xml:space="preserve"> Components</w:t>
       </w:r>
     </w:p>
     <w:p>
@@ -720,8 +778,17 @@
           <w:rFonts w:eastAsia="Times New Roman" w:cstheme="minorHAnsi"/>
           <w:color w:val="000000" w:themeColor="text1"/>
         </w:rPr>
-        <w:t>Introduction to Selenium WebDriver</w:t>
-      </w:r>
+        <w:t xml:space="preserve">Introduction to Selenium </w:t>
+      </w:r>
+      <w:proofErr w:type="spellStart"/>
+      <w:r>
+        <w:rPr>
+          <w:rFonts w:eastAsia="Times New Roman" w:cstheme="minorHAnsi"/>
+          <w:color w:val="000000" w:themeColor="text1"/>
+        </w:rPr>
+        <w:t>WebDriver</w:t>
+      </w:r>
+      <w:proofErr w:type="spellEnd"/>
     </w:p>
     <w:p>
       <w:pPr>
@@ -738,8 +805,17 @@
           <w:rFonts w:eastAsia="Times New Roman" w:cstheme="minorHAnsi"/>
           <w:color w:val="000000" w:themeColor="text1"/>
         </w:rPr>
-        <w:t xml:space="preserve"> Difference in RC and WebDriver</w:t>
-      </w:r>
+        <w:t xml:space="preserve"> Difference in RC and </w:t>
+      </w:r>
+      <w:proofErr w:type="spellStart"/>
+      <w:r>
+        <w:rPr>
+          <w:rFonts w:eastAsia="Times New Roman" w:cstheme="minorHAnsi"/>
+          <w:color w:val="000000" w:themeColor="text1"/>
+        </w:rPr>
+        <w:t>WebDriver</w:t>
+      </w:r>
+      <w:proofErr w:type="spellEnd"/>
     </w:p>
     <w:p>
       <w:pPr>
@@ -756,8 +832,17 @@
           <w:rFonts w:eastAsia="Times New Roman" w:cstheme="minorHAnsi"/>
           <w:color w:val="000000" w:themeColor="text1"/>
         </w:rPr>
-        <w:t xml:space="preserve"> Features of Selenium WebDriver</w:t>
-      </w:r>
+        <w:t xml:space="preserve"> Features of Selenium </w:t>
+      </w:r>
+      <w:proofErr w:type="spellStart"/>
+      <w:r>
+        <w:rPr>
+          <w:rFonts w:eastAsia="Times New Roman" w:cstheme="minorHAnsi"/>
+          <w:color w:val="000000" w:themeColor="text1"/>
+        </w:rPr>
+        <w:t>WebDriver</w:t>
+      </w:r>
+      <w:proofErr w:type="spellEnd"/>
     </w:p>
     <w:p>
       <w:pPr>
@@ -808,8 +893,18 @@
           <w:b/>
           <w:color w:val="000000" w:themeColor="text1"/>
         </w:rPr>
-        <w:t>Environment for Selenium WebDriver</w:t>
-      </w:r>
+        <w:t xml:space="preserve">Environment for Selenium </w:t>
+      </w:r>
+      <w:proofErr w:type="spellStart"/>
+      <w:r>
+        <w:rPr>
+          <w:rFonts w:eastAsia="Times New Roman" w:cstheme="minorHAnsi"/>
+          <w:b/>
+          <w:color w:val="000000" w:themeColor="text1"/>
+        </w:rPr>
+        <w:t>WebDriver</w:t>
+      </w:r>
+      <w:proofErr w:type="spellEnd"/>
     </w:p>
     <w:p>
       <w:pPr>
@@ -844,8 +939,17 @@
           <w:rFonts w:eastAsia="Times New Roman" w:cstheme="minorHAnsi"/>
           <w:color w:val="000000" w:themeColor="text1"/>
         </w:rPr>
-        <w:t>Introduction to FireBug</w:t>
-      </w:r>
+        <w:t xml:space="preserve">Introduction to </w:t>
+      </w:r>
+      <w:proofErr w:type="spellStart"/>
+      <w:r>
+        <w:rPr>
+          <w:rFonts w:eastAsia="Times New Roman" w:cstheme="minorHAnsi"/>
+          <w:color w:val="000000" w:themeColor="text1"/>
+        </w:rPr>
+        <w:t>FireBug</w:t>
+      </w:r>
+      <w:proofErr w:type="spellEnd"/>
     </w:p>
     <w:p>
       <w:pPr>
@@ -857,6 +961,7 @@
           <w:color w:val="000000" w:themeColor="text1"/>
         </w:rPr>
       </w:pPr>
+      <w:proofErr w:type="spellStart"/>
       <w:r>
         <w:rPr>
           <w:rFonts w:eastAsia="Times New Roman" w:cstheme="minorHAnsi"/>
@@ -865,6 +970,7 @@
         </w:rPr>
         <w:t>Practicals</w:t>
       </w:r>
+      <w:proofErr w:type="spellEnd"/>
       <w:r>
         <w:rPr>
           <w:rFonts w:eastAsia="Times New Roman" w:cstheme="minorHAnsi"/>
@@ -872,6 +978,7 @@
         </w:rPr>
         <w:t xml:space="preserve">: </w:t>
       </w:r>
+      <w:proofErr w:type="spellStart"/>
       <w:r>
         <w:rPr>
           <w:rFonts w:eastAsia="Times New Roman" w:cstheme="minorHAnsi"/>
@@ -879,6 +986,7 @@
         </w:rPr>
         <w:t>chropath</w:t>
       </w:r>
+      <w:proofErr w:type="spellEnd"/>
     </w:p>
     <w:p>
       <w:pPr>
@@ -895,8 +1003,33 @@
           <w:rFonts w:eastAsia="Times New Roman" w:cstheme="minorHAnsi"/>
           <w:color w:val="000000" w:themeColor="text1"/>
         </w:rPr>
-        <w:t>Introduction to XPath, CSSpath</w:t>
-      </w:r>
+        <w:t xml:space="preserve">Introduction to </w:t>
+      </w:r>
+      <w:proofErr w:type="spellStart"/>
+      <w:r>
+        <w:rPr>
+          <w:rFonts w:eastAsia="Times New Roman" w:cstheme="minorHAnsi"/>
+          <w:color w:val="000000" w:themeColor="text1"/>
+        </w:rPr>
+        <w:t>XPath</w:t>
+      </w:r>
+      <w:proofErr w:type="spellEnd"/>
+      <w:r>
+        <w:rPr>
+          <w:rFonts w:eastAsia="Times New Roman" w:cstheme="minorHAnsi"/>
+          <w:color w:val="000000" w:themeColor="text1"/>
+        </w:rPr>
+        <w:t xml:space="preserve">, </w:t>
+      </w:r>
+      <w:proofErr w:type="spellStart"/>
+      <w:r>
+        <w:rPr>
+          <w:rFonts w:eastAsia="Times New Roman" w:cstheme="minorHAnsi"/>
+          <w:color w:val="000000" w:themeColor="text1"/>
+        </w:rPr>
+        <w:t>CSSpath</w:t>
+      </w:r>
+      <w:proofErr w:type="spellEnd"/>
     </w:p>
     <w:p>
       <w:pPr>
@@ -908,6 +1041,7 @@
           <w:color w:val="000000" w:themeColor="text1"/>
         </w:rPr>
       </w:pPr>
+      <w:proofErr w:type="spellStart"/>
       <w:r>
         <w:rPr>
           <w:rFonts w:eastAsia="Times New Roman" w:cstheme="minorHAnsi"/>
@@ -916,12 +1050,29 @@
         </w:rPr>
         <w:t>Practicals</w:t>
       </w:r>
-      <w:r>
-        <w:rPr>
-          <w:rFonts w:eastAsia="Times New Roman" w:cstheme="minorHAnsi"/>
-          <w:color w:val="000000" w:themeColor="text1"/>
-        </w:rPr>
-        <w:t>: XPath Exercises</w:t>
+      <w:proofErr w:type="spellEnd"/>
+      <w:r>
+        <w:rPr>
+          <w:rFonts w:eastAsia="Times New Roman" w:cstheme="minorHAnsi"/>
+          <w:color w:val="000000" w:themeColor="text1"/>
+        </w:rPr>
+        <w:t xml:space="preserve">: </w:t>
+      </w:r>
+      <w:proofErr w:type="spellStart"/>
+      <w:r>
+        <w:rPr>
+          <w:rFonts w:eastAsia="Times New Roman" w:cstheme="minorHAnsi"/>
+          <w:color w:val="000000" w:themeColor="text1"/>
+        </w:rPr>
+        <w:t>XPath</w:t>
+      </w:r>
+      <w:proofErr w:type="spellEnd"/>
+      <w:r>
+        <w:rPr>
+          <w:rFonts w:eastAsia="Times New Roman" w:cstheme="minorHAnsi"/>
+          <w:color w:val="000000" w:themeColor="text1"/>
+        </w:rPr>
+        <w:t xml:space="preserve"> Exercises</w:t>
       </w:r>
     </w:p>
     <w:p>
@@ -934,6 +1085,7 @@
           <w:color w:val="000000" w:themeColor="text1"/>
         </w:rPr>
       </w:pPr>
+      <w:proofErr w:type="spellStart"/>
       <w:r>
         <w:rPr>
           <w:rFonts w:eastAsia="Times New Roman" w:cstheme="minorHAnsi"/>
@@ -942,12 +1094,29 @@
         </w:rPr>
         <w:t>Practicals</w:t>
       </w:r>
-      <w:r>
-        <w:rPr>
-          <w:rFonts w:eastAsia="Times New Roman" w:cstheme="minorHAnsi"/>
-          <w:color w:val="000000" w:themeColor="text1"/>
-        </w:rPr>
-        <w:t>: CSSpath Exercises</w:t>
+      <w:proofErr w:type="spellEnd"/>
+      <w:r>
+        <w:rPr>
+          <w:rFonts w:eastAsia="Times New Roman" w:cstheme="minorHAnsi"/>
+          <w:color w:val="000000" w:themeColor="text1"/>
+        </w:rPr>
+        <w:t xml:space="preserve">: </w:t>
+      </w:r>
+      <w:proofErr w:type="spellStart"/>
+      <w:r>
+        <w:rPr>
+          <w:rFonts w:eastAsia="Times New Roman" w:cstheme="minorHAnsi"/>
+          <w:color w:val="000000" w:themeColor="text1"/>
+        </w:rPr>
+        <w:t>CSSpath</w:t>
+      </w:r>
+      <w:proofErr w:type="spellEnd"/>
+      <w:r>
+        <w:rPr>
+          <w:rFonts w:eastAsia="Times New Roman" w:cstheme="minorHAnsi"/>
+          <w:color w:val="000000" w:themeColor="text1"/>
+        </w:rPr>
+        <w:t xml:space="preserve"> Exercises</w:t>
       </w:r>
     </w:p>
     <w:p>
@@ -960,6 +1129,7 @@
           <w:color w:val="000000" w:themeColor="text1"/>
         </w:rPr>
       </w:pPr>
+      <w:proofErr w:type="spellStart"/>
       <w:r>
         <w:rPr>
           <w:rFonts w:eastAsia="Times New Roman" w:cstheme="minorHAnsi"/>
@@ -968,13 +1138,23 @@
         </w:rPr>
         <w:t>Practicals</w:t>
       </w:r>
-      <w:r>
-        <w:rPr>
-          <w:rFonts w:eastAsia="Times New Roman" w:cstheme="minorHAnsi"/>
-          <w:color w:val="000000" w:themeColor="text1"/>
-        </w:rPr>
-        <w:t>: Security and Performance Testing using FireBug</w:t>
-      </w:r>
+      <w:proofErr w:type="spellEnd"/>
+      <w:r>
+        <w:rPr>
+          <w:rFonts w:eastAsia="Times New Roman" w:cstheme="minorHAnsi"/>
+          <w:color w:val="000000" w:themeColor="text1"/>
+        </w:rPr>
+        <w:t xml:space="preserve">: Security and Performance Testing using </w:t>
+      </w:r>
+      <w:proofErr w:type="spellStart"/>
+      <w:r>
+        <w:rPr>
+          <w:rFonts w:eastAsia="Times New Roman" w:cstheme="minorHAnsi"/>
+          <w:color w:val="000000" w:themeColor="text1"/>
+        </w:rPr>
+        <w:t>FireBug</w:t>
+      </w:r>
+      <w:proofErr w:type="spellEnd"/>
     </w:p>
     <w:p>
       <w:pPr>
@@ -1008,7 +1188,25 @@
           <w:b/>
           <w:color w:val="000000" w:themeColor="text1"/>
         </w:rPr>
-        <w:t>Process to Create Project and Create Selenium WebDriver Scripts</w:t>
+        <w:t xml:space="preserve">Process to Create Project and Create Selenium </w:t>
+      </w:r>
+      <w:proofErr w:type="spellStart"/>
+      <w:r>
+        <w:rPr>
+          <w:rFonts w:eastAsia="Times New Roman" w:cstheme="minorHAnsi"/>
+          <w:b/>
+          <w:color w:val="000000" w:themeColor="text1"/>
+        </w:rPr>
+        <w:t>WebDriver</w:t>
+      </w:r>
+      <w:proofErr w:type="spellEnd"/>
+      <w:r>
+        <w:rPr>
+          <w:rFonts w:eastAsia="Times New Roman" w:cstheme="minorHAnsi"/>
+          <w:b/>
+          <w:color w:val="000000" w:themeColor="text1"/>
+        </w:rPr>
+        <w:t xml:space="preserve"> Scripts</w:t>
       </w:r>
     </w:p>
     <w:p>
@@ -1021,6 +1219,7 @@
           <w:color w:val="000000" w:themeColor="text1"/>
         </w:rPr>
       </w:pPr>
+      <w:proofErr w:type="spellStart"/>
       <w:r>
         <w:rPr>
           <w:rFonts w:eastAsia="Times New Roman" w:cstheme="minorHAnsi"/>
@@ -1029,6 +1228,7 @@
         </w:rPr>
         <w:t>Practicals</w:t>
       </w:r>
+      <w:proofErr w:type="spellEnd"/>
       <w:r>
         <w:rPr>
           <w:rFonts w:eastAsia="Times New Roman" w:cstheme="minorHAnsi"/>
@@ -1047,6 +1247,7 @@
           <w:color w:val="000000" w:themeColor="text1"/>
         </w:rPr>
       </w:pPr>
+      <w:proofErr w:type="spellStart"/>
       <w:r>
         <w:rPr>
           <w:rFonts w:eastAsia="Times New Roman" w:cstheme="minorHAnsi"/>
@@ -1055,6 +1256,7 @@
         </w:rPr>
         <w:t>Practicals</w:t>
       </w:r>
+      <w:proofErr w:type="spellEnd"/>
       <w:r>
         <w:rPr>
           <w:rFonts w:eastAsia="Times New Roman" w:cstheme="minorHAnsi"/>
@@ -1073,6 +1275,7 @@
           <w:color w:val="000000" w:themeColor="text1"/>
         </w:rPr>
       </w:pPr>
+      <w:proofErr w:type="spellStart"/>
       <w:r>
         <w:rPr>
           <w:rFonts w:eastAsia="Times New Roman" w:cstheme="minorHAnsi"/>
@@ -1081,6 +1284,7 @@
         </w:rPr>
         <w:t>Practicals</w:t>
       </w:r>
+      <w:proofErr w:type="spellEnd"/>
       <w:r>
         <w:rPr>
           <w:rFonts w:eastAsia="Times New Roman" w:cstheme="minorHAnsi"/>
@@ -1099,6 +1303,7 @@
           <w:color w:val="000000" w:themeColor="text1"/>
         </w:rPr>
       </w:pPr>
+      <w:proofErr w:type="spellStart"/>
       <w:r>
         <w:rPr>
           <w:rFonts w:eastAsia="Times New Roman" w:cstheme="minorHAnsi"/>
@@ -1107,13 +1312,23 @@
         </w:rPr>
         <w:t>Practicals</w:t>
       </w:r>
-      <w:r>
-        <w:rPr>
-          <w:rFonts w:eastAsia="Times New Roman" w:cstheme="minorHAnsi"/>
-          <w:color w:val="000000" w:themeColor="text1"/>
-        </w:rPr>
-        <w:t>: Create scripts to work with iFrames</w:t>
-      </w:r>
+      <w:proofErr w:type="spellEnd"/>
+      <w:r>
+        <w:rPr>
+          <w:rFonts w:eastAsia="Times New Roman" w:cstheme="minorHAnsi"/>
+          <w:color w:val="000000" w:themeColor="text1"/>
+        </w:rPr>
+        <w:t xml:space="preserve">: Create scripts to work with </w:t>
+      </w:r>
+      <w:proofErr w:type="spellStart"/>
+      <w:r>
+        <w:rPr>
+          <w:rFonts w:eastAsia="Times New Roman" w:cstheme="minorHAnsi"/>
+          <w:color w:val="000000" w:themeColor="text1"/>
+        </w:rPr>
+        <w:t>iFrames</w:t>
+      </w:r>
+      <w:proofErr w:type="spellEnd"/>
     </w:p>
     <w:p>
       <w:pPr>
@@ -1169,7 +1384,25 @@
           <w:b/>
           <w:color w:val="000000" w:themeColor="text1"/>
         </w:rPr>
-        <w:t>Selenium WebDriver Project – Build Selenium Java Scripts</w:t>
+        <w:t xml:space="preserve">Selenium </w:t>
+      </w:r>
+      <w:proofErr w:type="spellStart"/>
+      <w:r>
+        <w:rPr>
+          <w:rFonts w:eastAsia="Times New Roman" w:cstheme="minorHAnsi"/>
+          <w:b/>
+          <w:color w:val="000000" w:themeColor="text1"/>
+        </w:rPr>
+        <w:t>WebDriver</w:t>
+      </w:r>
+      <w:proofErr w:type="spellEnd"/>
+      <w:r>
+        <w:rPr>
+          <w:rFonts w:eastAsia="Times New Roman" w:cstheme="minorHAnsi"/>
+          <w:b/>
+          <w:color w:val="000000" w:themeColor="text1"/>
+        </w:rPr>
+        <w:t xml:space="preserve"> Project – Build Selenium Java Scripts</w:t>
       </w:r>
     </w:p>
     <w:p>
@@ -1182,6 +1415,7 @@
           <w:color w:val="000000" w:themeColor="text1"/>
         </w:rPr>
       </w:pPr>
+      <w:proofErr w:type="spellStart"/>
       <w:r>
         <w:rPr>
           <w:rFonts w:eastAsia="Times New Roman" w:cstheme="minorHAnsi"/>
@@ -1190,6 +1424,7 @@
         </w:rPr>
         <w:t>Practicals</w:t>
       </w:r>
+      <w:proofErr w:type="spellEnd"/>
       <w:r>
         <w:rPr>
           <w:rFonts w:eastAsia="Times New Roman" w:cstheme="minorHAnsi"/>
@@ -1468,7 +1703,25 @@
           <w:b/>
           <w:color w:val="000000" w:themeColor="text1"/>
         </w:rPr>
-        <w:t>Selenium WebDriver Project – Build Selenium Java Scripts</w:t>
+        <w:t xml:space="preserve">Selenium </w:t>
+      </w:r>
+      <w:proofErr w:type="spellStart"/>
+      <w:r>
+        <w:rPr>
+          <w:rFonts w:eastAsia="Times New Roman" w:cstheme="minorHAnsi"/>
+          <w:b/>
+          <w:color w:val="000000" w:themeColor="text1"/>
+        </w:rPr>
+        <w:t>WebDriver</w:t>
+      </w:r>
+      <w:proofErr w:type="spellEnd"/>
+      <w:r>
+        <w:rPr>
+          <w:rFonts w:eastAsia="Times New Roman" w:cstheme="minorHAnsi"/>
+          <w:b/>
+          <w:color w:val="000000" w:themeColor="text1"/>
+        </w:rPr>
+        <w:t xml:space="preserve"> Project – Build Selenium Java Scripts</w:t>
       </w:r>
     </w:p>
     <w:p>
@@ -1600,6 +1853,7 @@
           <w:color w:val="000000" w:themeColor="text1"/>
         </w:rPr>
       </w:pPr>
+      <w:proofErr w:type="spellStart"/>
       <w:r>
         <w:rPr>
           <w:rFonts w:eastAsia="Times New Roman" w:cstheme="minorHAnsi"/>
@@ -1608,6 +1862,7 @@
         </w:rPr>
         <w:t>Practicals</w:t>
       </w:r>
+      <w:proofErr w:type="spellEnd"/>
       <w:r>
         <w:rPr>
           <w:rFonts w:eastAsia="Times New Roman" w:cstheme="minorHAnsi"/>
@@ -1626,6 +1881,7 @@
           <w:color w:val="000000" w:themeColor="text1"/>
         </w:rPr>
       </w:pPr>
+      <w:proofErr w:type="spellStart"/>
       <w:r>
         <w:rPr>
           <w:rFonts w:eastAsia="Times New Roman" w:cstheme="minorHAnsi"/>
@@ -1634,6 +1890,7 @@
         </w:rPr>
         <w:t>Practicals</w:t>
       </w:r>
+      <w:proofErr w:type="spellEnd"/>
       <w:r>
         <w:rPr>
           <w:rFonts w:eastAsia="Times New Roman" w:cstheme="minorHAnsi"/>
@@ -1709,6 +1966,7 @@
           <w:color w:val="000000" w:themeColor="text1"/>
         </w:rPr>
       </w:pPr>
+      <w:proofErr w:type="spellStart"/>
       <w:r>
         <w:rPr>
           <w:rFonts w:eastAsia="Times New Roman" w:cstheme="minorHAnsi"/>
@@ -1717,6 +1975,7 @@
         </w:rPr>
         <w:t>Practicals</w:t>
       </w:r>
+      <w:proofErr w:type="spellEnd"/>
       <w:r>
         <w:rPr>
           <w:rFonts w:eastAsia="Times New Roman" w:cstheme="minorHAnsi"/>
@@ -1751,13 +2010,23 @@
           <w:color w:val="000000" w:themeColor="text1"/>
         </w:rPr>
       </w:pPr>
-      <w:r>
-        <w:rPr>
-          <w:rFonts w:eastAsia="Times New Roman" w:cstheme="minorHAnsi"/>
-          <w:b/>
-          <w:color w:val="000000" w:themeColor="text1"/>
-        </w:rPr>
-        <w:t>DataDriven Tests using Selenium, Java, Excel</w:t>
+      <w:proofErr w:type="spellStart"/>
+      <w:r>
+        <w:rPr>
+          <w:rFonts w:eastAsia="Times New Roman" w:cstheme="minorHAnsi"/>
+          <w:b/>
+          <w:color w:val="000000" w:themeColor="text1"/>
+        </w:rPr>
+        <w:t>DataDriven</w:t>
+      </w:r>
+      <w:proofErr w:type="spellEnd"/>
+      <w:r>
+        <w:rPr>
+          <w:rFonts w:eastAsia="Times New Roman" w:cstheme="minorHAnsi"/>
+          <w:b/>
+          <w:color w:val="000000" w:themeColor="text1"/>
+        </w:rPr>
+        <w:t xml:space="preserve"> Tests using Selenium, Java, Excel</w:t>
       </w:r>
     </w:p>
     <w:p>
@@ -1806,6 +2075,7 @@
           <w:color w:val="000000" w:themeColor="text1"/>
         </w:rPr>
       </w:pPr>
+      <w:proofErr w:type="spellStart"/>
       <w:r>
         <w:rPr>
           <w:rFonts w:eastAsia="Times New Roman" w:cstheme="minorHAnsi"/>
@@ -1814,6 +2084,7 @@
         </w:rPr>
         <w:t>Practicals</w:t>
       </w:r>
+      <w:proofErr w:type="spellEnd"/>
       <w:r>
         <w:rPr>
           <w:rFonts w:eastAsia="Times New Roman" w:cstheme="minorHAnsi"/>
@@ -1912,13 +2183,23 @@
           <w:color w:val="000000" w:themeColor="text1"/>
         </w:rPr>
       </w:pPr>
-      <w:r>
-        <w:rPr>
-          <w:rFonts w:eastAsia="Times New Roman" w:cstheme="minorHAnsi"/>
-          <w:b/>
-          <w:color w:val="000000" w:themeColor="text1"/>
-        </w:rPr>
-        <w:t>Practicals: End-to-End Project using POM</w:t>
+      <w:proofErr w:type="spellStart"/>
+      <w:r>
+        <w:rPr>
+          <w:rFonts w:eastAsia="Times New Roman" w:cstheme="minorHAnsi"/>
+          <w:b/>
+          <w:color w:val="000000" w:themeColor="text1"/>
+        </w:rPr>
+        <w:t>Practicals</w:t>
+      </w:r>
+      <w:proofErr w:type="spellEnd"/>
+      <w:r>
+        <w:rPr>
+          <w:rFonts w:eastAsia="Times New Roman" w:cstheme="minorHAnsi"/>
+          <w:b/>
+          <w:color w:val="000000" w:themeColor="text1"/>
+        </w:rPr>
+        <w:t>: End-to-End Project using POM</w:t>
       </w:r>
     </w:p>
     <w:p>
@@ -1955,8 +2236,18 @@
           <w:b/>
           <w:color w:val="000000" w:themeColor="text1"/>
         </w:rPr>
-        <w:t>Introduction to TestNG</w:t>
-      </w:r>
+        <w:t xml:space="preserve">Introduction to </w:t>
+      </w:r>
+      <w:proofErr w:type="spellStart"/>
+      <w:r>
+        <w:rPr>
+          <w:rFonts w:eastAsia="Times New Roman" w:cstheme="minorHAnsi"/>
+          <w:b/>
+          <w:color w:val="000000" w:themeColor="text1"/>
+        </w:rPr>
+        <w:t>TestNG</w:t>
+      </w:r>
+      <w:proofErr w:type="spellEnd"/>
     </w:p>
     <w:p>
       <w:pPr>
@@ -2034,8 +2325,17 @@
           <w:color w:val="000000" w:themeColor="text1"/>
         </w:rPr>
         <w:tab/>
-        <w:t>Automatically downloading driver executable from WebDriverManager</w:t>
-      </w:r>
+        <w:t xml:space="preserve">Automatically downloading driver executable from </w:t>
+      </w:r>
+      <w:proofErr w:type="spellStart"/>
+      <w:r>
+        <w:rPr>
+          <w:rFonts w:eastAsia="Times New Roman" w:cstheme="minorHAnsi"/>
+          <w:color w:val="000000" w:themeColor="text1"/>
+        </w:rPr>
+        <w:t>WebDriverManager</w:t>
+      </w:r>
+      <w:proofErr w:type="spellEnd"/>
     </w:p>
     <w:p>
       <w:pPr>
@@ -2130,7 +2430,31 @@
           <w:color w:val="000000" w:themeColor="text1"/>
         </w:rPr>
         <w:tab/>
-        <w:t>Handling  poupup from javascript</w:t>
+      </w:r>
+      <w:proofErr w:type="gramStart"/>
+      <w:r>
+        <w:rPr>
+          <w:rFonts w:eastAsia="Times New Roman" w:cstheme="minorHAnsi"/>
+          <w:color w:val="000000" w:themeColor="text1"/>
+        </w:rPr>
+        <w:t xml:space="preserve">Handling  </w:t>
+      </w:r>
+      <w:proofErr w:type="spellStart"/>
+      <w:r>
+        <w:rPr>
+          <w:rFonts w:eastAsia="Times New Roman" w:cstheme="minorHAnsi"/>
+          <w:color w:val="000000" w:themeColor="text1"/>
+        </w:rPr>
+        <w:t>poupup</w:t>
+      </w:r>
+      <w:proofErr w:type="spellEnd"/>
+      <w:proofErr w:type="gramEnd"/>
+      <w:r>
+        <w:rPr>
+          <w:rFonts w:eastAsia="Times New Roman" w:cstheme="minorHAnsi"/>
+          <w:color w:val="000000" w:themeColor="text1"/>
+        </w:rPr>
+        <w:t xml:space="preserve"> from javascript</w:t>
       </w:r>
     </w:p>
     <w:p>
@@ -2148,7 +2472,22 @@
           <w:color w:val="000000" w:themeColor="text1"/>
         </w:rPr>
         <w:tab/>
-        <w:t>Handling  authentication popup</w:t>
+      </w:r>
+      <w:proofErr w:type="gramStart"/>
+      <w:r>
+        <w:rPr>
+          <w:rFonts w:eastAsia="Times New Roman" w:cstheme="minorHAnsi"/>
+          <w:color w:val="000000" w:themeColor="text1"/>
+        </w:rPr>
+        <w:t>Handling  authentication</w:t>
+      </w:r>
+      <w:proofErr w:type="gramEnd"/>
+      <w:r>
+        <w:rPr>
+          <w:rFonts w:eastAsia="Times New Roman" w:cstheme="minorHAnsi"/>
+          <w:color w:val="000000" w:themeColor="text1"/>
+        </w:rPr>
+        <w:t xml:space="preserve"> popup</w:t>
       </w:r>
     </w:p>
     <w:p>
@@ -2167,7 +2506,22 @@
         </w:rPr>
         <w:lastRenderedPageBreak/>
         <w:tab/>
-        <w:t>Handling  file download popup</w:t>
+      </w:r>
+      <w:proofErr w:type="gramStart"/>
+      <w:r>
+        <w:rPr>
+          <w:rFonts w:eastAsia="Times New Roman" w:cstheme="minorHAnsi"/>
+          <w:color w:val="000000" w:themeColor="text1"/>
+        </w:rPr>
+        <w:t>Handling  file</w:t>
+      </w:r>
+      <w:proofErr w:type="gramEnd"/>
+      <w:r>
+        <w:rPr>
+          <w:rFonts w:eastAsia="Times New Roman" w:cstheme="minorHAnsi"/>
+          <w:color w:val="000000" w:themeColor="text1"/>
+        </w:rPr>
+        <w:t xml:space="preserve"> download popup</w:t>
       </w:r>
     </w:p>
     <w:p>
@@ -2185,7 +2539,22 @@
           <w:color w:val="000000" w:themeColor="text1"/>
         </w:rPr>
         <w:tab/>
-        <w:t>Handling  file upload popup</w:t>
+      </w:r>
+      <w:proofErr w:type="gramStart"/>
+      <w:r>
+        <w:rPr>
+          <w:rFonts w:eastAsia="Times New Roman" w:cstheme="minorHAnsi"/>
+          <w:color w:val="000000" w:themeColor="text1"/>
+        </w:rPr>
+        <w:t>Handling  file</w:t>
+      </w:r>
+      <w:proofErr w:type="gramEnd"/>
+      <w:r>
+        <w:rPr>
+          <w:rFonts w:eastAsia="Times New Roman" w:cstheme="minorHAnsi"/>
+          <w:color w:val="000000" w:themeColor="text1"/>
+        </w:rPr>
+        <w:t xml:space="preserve"> upload popup</w:t>
       </w:r>
     </w:p>
     <w:p>
@@ -2210,7 +2579,23 @@
           <w:color w:val="000000" w:themeColor="text1"/>
         </w:rPr>
         <w:tab/>
-        <w:t>Overview of AutoIT, Robot class for non-web object handling</w:t>
+        <w:t xml:space="preserve">Overview of </w:t>
+      </w:r>
+      <w:proofErr w:type="spellStart"/>
+      <w:r>
+        <w:rPr>
+          <w:rFonts w:eastAsia="Times New Roman" w:cstheme="minorHAnsi"/>
+          <w:color w:val="000000" w:themeColor="text1"/>
+        </w:rPr>
+        <w:t>AutoIT</w:t>
+      </w:r>
+      <w:proofErr w:type="spellEnd"/>
+      <w:r>
+        <w:rPr>
+          <w:rFonts w:eastAsia="Times New Roman" w:cstheme="minorHAnsi"/>
+          <w:color w:val="000000" w:themeColor="text1"/>
+        </w:rPr>
+        <w:t>, Robot class for non-web object handling</w:t>
       </w:r>
     </w:p>
     <w:p>
@@ -2262,8 +2647,17 @@
           <w:rFonts w:ascii="Bookman Old Style" w:eastAsia="Times New Roman" w:hAnsi="Bookman Old Style" w:cstheme="minorHAnsi"/>
           <w:color w:val="000000" w:themeColor="text1"/>
         </w:rPr>
-        <w:t>Why Automation ????</w:t>
-      </w:r>
+        <w:t xml:space="preserve">Why </w:t>
+      </w:r>
+      <w:proofErr w:type="gramStart"/>
+      <w:r>
+        <w:rPr>
+          <w:rFonts w:ascii="Bookman Old Style" w:eastAsia="Times New Roman" w:hAnsi="Bookman Old Style" w:cstheme="minorHAnsi"/>
+          <w:color w:val="000000" w:themeColor="text1"/>
+        </w:rPr>
+        <w:t>Automation ????</w:t>
+      </w:r>
+      <w:proofErr w:type="gramEnd"/>
     </w:p>
     <w:p>
       <w:pPr>
@@ -2438,7 +2832,23 @@
           <w:rFonts w:ascii="Bookman Old Style" w:eastAsia="Times New Roman" w:hAnsi="Bookman Old Style" w:cstheme="minorHAnsi"/>
           <w:color w:val="000000" w:themeColor="text1"/>
         </w:rPr>
-        <w:t>lot of ready made plug-in available</w:t>
+        <w:t xml:space="preserve">lot of </w:t>
+      </w:r>
+      <w:proofErr w:type="spellStart"/>
+      <w:r>
+        <w:rPr>
+          <w:rFonts w:ascii="Bookman Old Style" w:eastAsia="Times New Roman" w:hAnsi="Bookman Old Style" w:cstheme="minorHAnsi"/>
+          <w:color w:val="000000" w:themeColor="text1"/>
+        </w:rPr>
+        <w:t>ready made</w:t>
+      </w:r>
+      <w:proofErr w:type="spellEnd"/>
+      <w:r>
+        <w:rPr>
+          <w:rFonts w:ascii="Bookman Old Style" w:eastAsia="Times New Roman" w:hAnsi="Bookman Old Style" w:cstheme="minorHAnsi"/>
+          <w:color w:val="000000" w:themeColor="text1"/>
+        </w:rPr>
+        <w:t xml:space="preserve"> plug-in available</w:t>
       </w:r>
     </w:p>
     <w:p>
@@ -2540,8 +2950,17 @@
           <w:rFonts w:ascii="Bookman Old Style" w:eastAsia="Times New Roman" w:hAnsi="Bookman Old Style" w:cstheme="minorHAnsi"/>
           <w:color w:val="000000" w:themeColor="text1"/>
         </w:rPr>
-        <w:t>Selenium-WebDriver</w:t>
-      </w:r>
+        <w:t>Selenium-</w:t>
+      </w:r>
+      <w:proofErr w:type="spellStart"/>
+      <w:r>
+        <w:rPr>
+          <w:rFonts w:ascii="Bookman Old Style" w:eastAsia="Times New Roman" w:hAnsi="Bookman Old Style" w:cstheme="minorHAnsi"/>
+          <w:color w:val="000000" w:themeColor="text1"/>
+        </w:rPr>
+        <w:t>WebDriver</w:t>
+      </w:r>
+      <w:proofErr w:type="spellEnd"/>
       <w:r>
         <w:rPr>
           <w:rFonts w:ascii="Bookman Old Style" w:eastAsia="Times New Roman" w:hAnsi="Bookman Old Style" w:cstheme="minorHAnsi"/>
@@ -2707,6 +3126,7 @@
           <w:color w:val="000000" w:themeColor="text1"/>
         </w:rPr>
       </w:pPr>
+      <w:proofErr w:type="spellStart"/>
       <w:r>
         <w:rPr>
           <w:rFonts w:ascii="Bookman Old Style" w:eastAsia="Times New Roman" w:hAnsi="Bookman Old Style" w:cstheme="minorHAnsi"/>
@@ -2714,6 +3134,7 @@
         </w:rPr>
         <w:t>css</w:t>
       </w:r>
+      <w:proofErr w:type="spellEnd"/>
     </w:p>
     <w:p>
       <w:pPr>
@@ -2729,14 +3150,43 @@
           <w:color w:val="000000" w:themeColor="text1"/>
         </w:rPr>
       </w:pPr>
-      <w:r>
-        <w:rPr>
-          <w:rFonts w:ascii="Bookman Old Style" w:eastAsia="Times New Roman" w:hAnsi="Bookman Old Style" w:cstheme="minorHAnsi"/>
-          <w:b/>
-          <w:color w:val="002060"/>
-        </w:rPr>
-        <w:t>htmltag[attribute_name=’</w:t>
-      </w:r>
+      <w:proofErr w:type="spellStart"/>
+      <w:r>
+        <w:rPr>
+          <w:rFonts w:ascii="Bookman Old Style" w:eastAsia="Times New Roman" w:hAnsi="Bookman Old Style" w:cstheme="minorHAnsi"/>
+          <w:b/>
+          <w:color w:val="002060"/>
+        </w:rPr>
+        <w:t>htmltag</w:t>
+      </w:r>
+      <w:proofErr w:type="spellEnd"/>
+      <w:r>
+        <w:rPr>
+          <w:rFonts w:ascii="Bookman Old Style" w:eastAsia="Times New Roman" w:hAnsi="Bookman Old Style" w:cstheme="minorHAnsi"/>
+          <w:b/>
+          <w:color w:val="002060"/>
+        </w:rPr>
+        <w:t>[</w:t>
+      </w:r>
+      <w:proofErr w:type="spellStart"/>
+      <w:r>
+        <w:rPr>
+          <w:rFonts w:ascii="Bookman Old Style" w:eastAsia="Times New Roman" w:hAnsi="Bookman Old Style" w:cstheme="minorHAnsi"/>
+          <w:b/>
+          <w:color w:val="002060"/>
+        </w:rPr>
+        <w:t>attribute_name</w:t>
+      </w:r>
+      <w:proofErr w:type="spellEnd"/>
+      <w:r>
+        <w:rPr>
+          <w:rFonts w:ascii="Bookman Old Style" w:eastAsia="Times New Roman" w:hAnsi="Bookman Old Style" w:cstheme="minorHAnsi"/>
+          <w:b/>
+          <w:color w:val="002060"/>
+        </w:rPr>
+        <w:t>=’</w:t>
+      </w:r>
+      <w:proofErr w:type="spellStart"/>
       <w:r>
         <w:rPr>
           <w:rFonts w:ascii="Bookman Old Style" w:eastAsia="Times New Roman" w:hAnsi="Bookman Old Style" w:cstheme="minorHAnsi"/>
@@ -2745,6 +3195,7 @@
         </w:rPr>
         <w:t>attribute_value</w:t>
       </w:r>
+      <w:proofErr w:type="spellEnd"/>
       <w:r>
         <w:rPr>
           <w:rFonts w:ascii="Bookman Old Style" w:eastAsia="Times New Roman" w:hAnsi="Bookman Old Style" w:cstheme="minorHAnsi"/>
@@ -2823,14 +3274,34 @@
           <w:color w:val="000000" w:themeColor="text1"/>
         </w:rPr>
       </w:pPr>
-      <w:r>
-        <w:rPr>
-          <w:rFonts w:ascii="Bookman Old Style" w:eastAsia="Times New Roman" w:hAnsi="Bookman Old Style" w:cstheme="minorHAnsi"/>
-          <w:b/>
-          <w:color w:val="002060"/>
-        </w:rPr>
-        <w:t>htmltag#id_value OR #id_value</w:t>
-      </w:r>
+      <w:proofErr w:type="spellStart"/>
+      <w:r>
+        <w:rPr>
+          <w:rFonts w:ascii="Bookman Old Style" w:eastAsia="Times New Roman" w:hAnsi="Bookman Old Style" w:cstheme="minorHAnsi"/>
+          <w:b/>
+          <w:color w:val="002060"/>
+        </w:rPr>
+        <w:t>htmltag#id_value</w:t>
+      </w:r>
+      <w:proofErr w:type="spellEnd"/>
+      <w:r>
+        <w:rPr>
+          <w:rFonts w:ascii="Bookman Old Style" w:eastAsia="Times New Roman" w:hAnsi="Bookman Old Style" w:cstheme="minorHAnsi"/>
+          <w:b/>
+          <w:color w:val="002060"/>
+        </w:rPr>
+        <w:t xml:space="preserve"> OR #</w:t>
+      </w:r>
+      <w:proofErr w:type="spellStart"/>
+      <w:r>
+        <w:rPr>
+          <w:rFonts w:ascii="Bookman Old Style" w:eastAsia="Times New Roman" w:hAnsi="Bookman Old Style" w:cstheme="minorHAnsi"/>
+          <w:b/>
+          <w:color w:val="002060"/>
+        </w:rPr>
+        <w:t>id_value</w:t>
+      </w:r>
+      <w:proofErr w:type="spellEnd"/>
     </w:p>
     <w:p>
       <w:pPr>
@@ -2846,6 +3317,7 @@
           <w:color w:val="000000" w:themeColor="text1"/>
         </w:rPr>
       </w:pPr>
+      <w:proofErr w:type="spellStart"/>
       <w:r>
         <w:rPr>
           <w:rFonts w:ascii="Bookman Old Style" w:eastAsia="Times New Roman" w:hAnsi="Bookman Old Style" w:cstheme="minorHAnsi"/>
@@ -2858,7 +3330,15 @@
           <w:rFonts w:ascii="Bookman Old Style" w:eastAsia="Times New Roman" w:hAnsi="Bookman Old Style" w:cstheme="minorHAnsi"/>
           <w:color w:val="000000" w:themeColor="text1"/>
         </w:rPr>
-        <w:t>#username OR #username</w:t>
+        <w:t>#username</w:t>
+      </w:r>
+      <w:proofErr w:type="spellEnd"/>
+      <w:r>
+        <w:rPr>
+          <w:rFonts w:ascii="Bookman Old Style" w:eastAsia="Times New Roman" w:hAnsi="Bookman Old Style" w:cstheme="minorHAnsi"/>
+          <w:color w:val="000000" w:themeColor="text1"/>
+        </w:rPr>
+        <w:t xml:space="preserve"> OR #username</w:t>
       </w:r>
     </w:p>
     <w:p>
@@ -2886,14 +3366,34 @@
           <w:color w:val="000000" w:themeColor="text1"/>
         </w:rPr>
       </w:pPr>
-      <w:r>
-        <w:rPr>
-          <w:rFonts w:ascii="Bookman Old Style" w:eastAsia="Times New Roman" w:hAnsi="Bookman Old Style" w:cstheme="minorHAnsi"/>
-          <w:b/>
-          <w:color w:val="002060"/>
-        </w:rPr>
-        <w:t>htmltag.class_attribute_value   OR .class_attribute_value</w:t>
-      </w:r>
+      <w:proofErr w:type="spellStart"/>
+      <w:r>
+        <w:rPr>
+          <w:rFonts w:ascii="Bookman Old Style" w:eastAsia="Times New Roman" w:hAnsi="Bookman Old Style" w:cstheme="minorHAnsi"/>
+          <w:b/>
+          <w:color w:val="002060"/>
+        </w:rPr>
+        <w:t>htmltag.class_attribute_value</w:t>
+      </w:r>
+      <w:proofErr w:type="spellEnd"/>
+      <w:r>
+        <w:rPr>
+          <w:rFonts w:ascii="Bookman Old Style" w:eastAsia="Times New Roman" w:hAnsi="Bookman Old Style" w:cstheme="minorHAnsi"/>
+          <w:b/>
+          <w:color w:val="002060"/>
+        </w:rPr>
+        <w:t xml:space="preserve">   OR .</w:t>
+      </w:r>
+      <w:proofErr w:type="spellStart"/>
+      <w:r>
+        <w:rPr>
+          <w:rFonts w:ascii="Bookman Old Style" w:eastAsia="Times New Roman" w:hAnsi="Bookman Old Style" w:cstheme="minorHAnsi"/>
+          <w:b/>
+          <w:color w:val="002060"/>
+        </w:rPr>
+        <w:t>class_attribute_value</w:t>
+      </w:r>
+      <w:proofErr w:type="spellEnd"/>
     </w:p>
     <w:p>
       <w:pPr>
@@ -2909,6 +3409,7 @@
           <w:color w:val="000000" w:themeColor="text1"/>
         </w:rPr>
       </w:pPr>
+      <w:proofErr w:type="spellStart"/>
       <w:r>
         <w:rPr>
           <w:rFonts w:ascii="Bookman Old Style" w:eastAsia="Times New Roman" w:hAnsi="Bookman Old Style" w:cstheme="minorHAnsi"/>
@@ -2916,6 +3417,7 @@
         </w:rPr>
         <w:t>input.textField</w:t>
       </w:r>
+      <w:proofErr w:type="spellEnd"/>
       <w:r>
         <w:rPr>
           <w:rFonts w:ascii="Bookman Old Style" w:eastAsia="Times New Roman" w:hAnsi="Bookman Old Style" w:cstheme="minorHAnsi"/>
@@ -2928,8 +3430,17 @@
           <w:rFonts w:ascii="Bookman Old Style" w:eastAsia="Times New Roman" w:hAnsi="Bookman Old Style" w:cstheme="minorHAnsi"/>
           <w:color w:val="000000" w:themeColor="text1"/>
         </w:rPr>
-        <w:t>.textField</w:t>
-      </w:r>
+        <w:t>.</w:t>
+      </w:r>
+      <w:proofErr w:type="spellStart"/>
+      <w:r>
+        <w:rPr>
+          <w:rFonts w:ascii="Bookman Old Style" w:eastAsia="Times New Roman" w:hAnsi="Bookman Old Style" w:cstheme="minorHAnsi"/>
+          <w:color w:val="000000" w:themeColor="text1"/>
+        </w:rPr>
+        <w:t>textField</w:t>
+      </w:r>
+      <w:proofErr w:type="spellEnd"/>
     </w:p>
     <w:p>
       <w:pPr>
@@ -2956,14 +3467,43 @@
           <w:color w:val="000000" w:themeColor="text1"/>
         </w:rPr>
       </w:pPr>
-      <w:r>
-        <w:rPr>
-          <w:rFonts w:ascii="Bookman Old Style" w:eastAsia="Times New Roman" w:hAnsi="Bookman Old Style" w:cstheme="minorHAnsi"/>
-          <w:b/>
-          <w:color w:val="002060"/>
-        </w:rPr>
-        <w:t>htmltag[parent_attribute_name=’</w:t>
-      </w:r>
+      <w:proofErr w:type="spellStart"/>
+      <w:r>
+        <w:rPr>
+          <w:rFonts w:ascii="Bookman Old Style" w:eastAsia="Times New Roman" w:hAnsi="Bookman Old Style" w:cstheme="minorHAnsi"/>
+          <w:b/>
+          <w:color w:val="002060"/>
+        </w:rPr>
+        <w:t>htmltag</w:t>
+      </w:r>
+      <w:proofErr w:type="spellEnd"/>
+      <w:r>
+        <w:rPr>
+          <w:rFonts w:ascii="Bookman Old Style" w:eastAsia="Times New Roman" w:hAnsi="Bookman Old Style" w:cstheme="minorHAnsi"/>
+          <w:b/>
+          <w:color w:val="002060"/>
+        </w:rPr>
+        <w:t>[</w:t>
+      </w:r>
+      <w:proofErr w:type="spellStart"/>
+      <w:r>
+        <w:rPr>
+          <w:rFonts w:ascii="Bookman Old Style" w:eastAsia="Times New Roman" w:hAnsi="Bookman Old Style" w:cstheme="minorHAnsi"/>
+          <w:b/>
+          <w:color w:val="002060"/>
+        </w:rPr>
+        <w:t>parent_attribute_name</w:t>
+      </w:r>
+      <w:proofErr w:type="spellEnd"/>
+      <w:r>
+        <w:rPr>
+          <w:rFonts w:ascii="Bookman Old Style" w:eastAsia="Times New Roman" w:hAnsi="Bookman Old Style" w:cstheme="minorHAnsi"/>
+          <w:b/>
+          <w:color w:val="002060"/>
+        </w:rPr>
+        <w:t>=’</w:t>
+      </w:r>
+      <w:proofErr w:type="spellStart"/>
       <w:r>
         <w:rPr>
           <w:rFonts w:ascii="Bookman Old Style" w:eastAsia="Times New Roman" w:hAnsi="Bookman Old Style" w:cstheme="minorHAnsi"/>
@@ -2972,14 +3512,25 @@
         </w:rPr>
         <w:t>attribute_value</w:t>
       </w:r>
-      <w:r>
-        <w:rPr>
-          <w:rFonts w:ascii="Bookman Old Style" w:eastAsia="Times New Roman" w:hAnsi="Bookman Old Style" w:cstheme="minorHAnsi"/>
-          <w:b/>
-          <w:color w:val="002060"/>
-        </w:rPr>
-        <w:t>’] &gt; child_htmltag</w:t>
-      </w:r>
+      <w:proofErr w:type="spellEnd"/>
+      <w:r>
+        <w:rPr>
+          <w:rFonts w:ascii="Bookman Old Style" w:eastAsia="Times New Roman" w:hAnsi="Bookman Old Style" w:cstheme="minorHAnsi"/>
+          <w:b/>
+          <w:color w:val="002060"/>
+        </w:rPr>
+        <w:t xml:space="preserve">’] &gt; </w:t>
+      </w:r>
+      <w:proofErr w:type="spellStart"/>
+      <w:r>
+        <w:rPr>
+          <w:rFonts w:ascii="Bookman Old Style" w:eastAsia="Times New Roman" w:hAnsi="Bookman Old Style" w:cstheme="minorHAnsi"/>
+          <w:b/>
+          <w:color w:val="002060"/>
+        </w:rPr>
+        <w:t>child_htmltag</w:t>
+      </w:r>
+      <w:proofErr w:type="spellEnd"/>
     </w:p>
     <w:p>
       <w:pPr>
@@ -2995,12 +3546,21 @@
           <w:color w:val="000000" w:themeColor="text1"/>
         </w:rPr>
       </w:pPr>
-      <w:r>
-        <w:rPr>
-          <w:rFonts w:ascii="Bookman Old Style" w:eastAsia="Times New Roman" w:hAnsi="Bookman Old Style" w:cstheme="minorHAnsi"/>
-          <w:color w:val="000000" w:themeColor="text1"/>
-        </w:rPr>
-        <w:t>a#loginButton &gt; div</w:t>
+      <w:proofErr w:type="spellStart"/>
+      <w:r>
+        <w:rPr>
+          <w:rFonts w:ascii="Bookman Old Style" w:eastAsia="Times New Roman" w:hAnsi="Bookman Old Style" w:cstheme="minorHAnsi"/>
+          <w:color w:val="000000" w:themeColor="text1"/>
+        </w:rPr>
+        <w:t>a#loginButton</w:t>
+      </w:r>
+      <w:proofErr w:type="spellEnd"/>
+      <w:r>
+        <w:rPr>
+          <w:rFonts w:ascii="Bookman Old Style" w:eastAsia="Times New Roman" w:hAnsi="Bookman Old Style" w:cstheme="minorHAnsi"/>
+          <w:color w:val="000000" w:themeColor="text1"/>
+        </w:rPr>
+        <w:t xml:space="preserve"> &gt; div</w:t>
       </w:r>
     </w:p>
     <w:p>
@@ -3017,12 +3577,21 @@
           <w:color w:val="000000" w:themeColor="text1"/>
         </w:rPr>
       </w:pPr>
-      <w:r>
-        <w:rPr>
-          <w:rFonts w:ascii="Bookman Old Style" w:eastAsia="Times New Roman" w:hAnsi="Bookman Old Style" w:cstheme="minorHAnsi"/>
-          <w:color w:val="000000" w:themeColor="text1"/>
-        </w:rPr>
-        <w:t>td#loginButtonContainer &gt; a &gt;div</w:t>
+      <w:proofErr w:type="spellStart"/>
+      <w:r>
+        <w:rPr>
+          <w:rFonts w:ascii="Bookman Old Style" w:eastAsia="Times New Roman" w:hAnsi="Bookman Old Style" w:cstheme="minorHAnsi"/>
+          <w:color w:val="000000" w:themeColor="text1"/>
+        </w:rPr>
+        <w:t>td#loginButtonContainer</w:t>
+      </w:r>
+      <w:proofErr w:type="spellEnd"/>
+      <w:r>
+        <w:rPr>
+          <w:rFonts w:ascii="Bookman Old Style" w:eastAsia="Times New Roman" w:hAnsi="Bookman Old Style" w:cstheme="minorHAnsi"/>
+          <w:color w:val="000000" w:themeColor="text1"/>
+        </w:rPr>
+        <w:t xml:space="preserve"> &gt; a &gt;div</w:t>
       </w:r>
     </w:p>
     <w:p>
@@ -3061,6 +3630,7 @@
           <w:color w:val="000000" w:themeColor="text1"/>
         </w:rPr>
       </w:pPr>
+      <w:proofErr w:type="spellStart"/>
       <w:r>
         <w:rPr>
           <w:rFonts w:ascii="Bookman Old Style" w:eastAsia="Times New Roman" w:hAnsi="Bookman Old Style" w:cstheme="minorHAnsi"/>
@@ -3069,6 +3639,7 @@
         <w:lastRenderedPageBreak/>
         <w:t>xpath</w:t>
       </w:r>
+      <w:proofErr w:type="spellEnd"/>
     </w:p>
     <w:p>
       <w:pPr>
@@ -3097,6 +3668,7 @@
         </w:rPr>
         <w:t>“</w:t>
       </w:r>
+      <w:proofErr w:type="spellStart"/>
       <w:r>
         <w:rPr>
           <w:rFonts w:ascii="Bookman Old Style" w:eastAsia="Times New Roman" w:hAnsi="Bookman Old Style" w:cstheme="minorHAnsi"/>
@@ -3104,13 +3676,23 @@
           <w:color w:val="000000" w:themeColor="text1"/>
           <w:highlight w:val="yellow"/>
         </w:rPr>
-        <w:t>xpath helper</w:t>
-      </w:r>
+        <w:t>xpath</w:t>
+      </w:r>
+      <w:proofErr w:type="spellEnd"/>
       <w:r>
         <w:rPr>
           <w:rFonts w:ascii="Bookman Old Style" w:eastAsia="Times New Roman" w:hAnsi="Bookman Old Style" w:cstheme="minorHAnsi"/>
           <w:i/>
           <w:color w:val="000000" w:themeColor="text1"/>
+          <w:highlight w:val="yellow"/>
+        </w:rPr>
+        <w:t xml:space="preserve"> helper</w:t>
+      </w:r>
+      <w:r>
+        <w:rPr>
+          <w:rFonts w:ascii="Bookman Old Style" w:eastAsia="Times New Roman" w:hAnsi="Bookman Old Style" w:cstheme="minorHAnsi"/>
+          <w:i/>
+          <w:color w:val="000000" w:themeColor="text1"/>
         </w:rPr>
         <w:t>”</w:t>
       </w:r>
@@ -3120,15 +3702,16 @@
           <w:i/>
           <w:color w:val="000000" w:themeColor="text1"/>
         </w:rPr>
-        <w:t xml:space="preserve"> from Chrome </w:t>
-      </w:r>
+        <w:t xml:space="preserve"> from </w:t>
+      </w:r>
+      <w:proofErr w:type="gramStart"/>
       <w:r>
         <w:rPr>
           <w:rFonts w:ascii="Bookman Old Style" w:eastAsia="Times New Roman" w:hAnsi="Bookman Old Style" w:cstheme="minorHAnsi"/>
           <w:i/>
           <w:color w:val="000000" w:themeColor="text1"/>
         </w:rPr>
-        <w:t xml:space="preserve"> web store </w:t>
+        <w:t xml:space="preserve">Chrome </w:t>
       </w:r>
       <w:r>
         <w:rPr>
@@ -3136,6 +3719,23 @@
           <w:i/>
           <w:color w:val="000000" w:themeColor="text1"/>
         </w:rPr>
+        <w:t xml:space="preserve"> web</w:t>
+      </w:r>
+      <w:proofErr w:type="gramEnd"/>
+      <w:r>
+        <w:rPr>
+          <w:rFonts w:ascii="Bookman Old Style" w:eastAsia="Times New Roman" w:hAnsi="Bookman Old Style" w:cstheme="minorHAnsi"/>
+          <w:i/>
+          <w:color w:val="000000" w:themeColor="text1"/>
+        </w:rPr>
+        <w:t xml:space="preserve"> store </w:t>
+      </w:r>
+      <w:r>
+        <w:rPr>
+          <w:rFonts w:ascii="Bookman Old Style" w:eastAsia="Times New Roman" w:hAnsi="Bookman Old Style" w:cstheme="minorHAnsi"/>
+          <w:i/>
+          <w:color w:val="000000" w:themeColor="text1"/>
+        </w:rPr>
         <w:t xml:space="preserve">and </w:t>
       </w:r>
       <w:r>
@@ -3153,13 +3753,24 @@
           <w:color w:val="000000" w:themeColor="text1"/>
           <w:highlight w:val="yellow"/>
         </w:rPr>
-        <w:t>try xpath</w:t>
-      </w:r>
+        <w:t xml:space="preserve">try </w:t>
+      </w:r>
+      <w:proofErr w:type="spellStart"/>
       <w:r>
         <w:rPr>
           <w:rFonts w:ascii="Bookman Old Style" w:eastAsia="Times New Roman" w:hAnsi="Bookman Old Style" w:cstheme="minorHAnsi"/>
           <w:i/>
           <w:color w:val="000000" w:themeColor="text1"/>
+          <w:highlight w:val="yellow"/>
+        </w:rPr>
+        <w:t>xpath</w:t>
+      </w:r>
+      <w:proofErr w:type="spellEnd"/>
+      <w:r>
+        <w:rPr>
+          <w:rFonts w:ascii="Bookman Old Style" w:eastAsia="Times New Roman" w:hAnsi="Bookman Old Style" w:cstheme="minorHAnsi"/>
+          <w:i/>
+          <w:color w:val="000000" w:themeColor="text1"/>
         </w:rPr>
         <w:t>”</w:t>
       </w:r>
@@ -3169,7 +3780,43 @@
           <w:i/>
           <w:color w:val="000000" w:themeColor="text1"/>
         </w:rPr>
-        <w:t xml:space="preserve"> addon from Firefox to validate the xpath </w:t>
+        <w:t xml:space="preserve"> </w:t>
+      </w:r>
+      <w:proofErr w:type="spellStart"/>
+      <w:r>
+        <w:rPr>
+          <w:rFonts w:ascii="Bookman Old Style" w:eastAsia="Times New Roman" w:hAnsi="Bookman Old Style" w:cstheme="minorHAnsi"/>
+          <w:i/>
+          <w:color w:val="000000" w:themeColor="text1"/>
+        </w:rPr>
+        <w:t>addon</w:t>
+      </w:r>
+      <w:proofErr w:type="spellEnd"/>
+      <w:r>
+        <w:rPr>
+          <w:rFonts w:ascii="Bookman Old Style" w:eastAsia="Times New Roman" w:hAnsi="Bookman Old Style" w:cstheme="minorHAnsi"/>
+          <w:i/>
+          <w:color w:val="000000" w:themeColor="text1"/>
+        </w:rPr>
+        <w:t xml:space="preserve"> from Firefox to validate the </w:t>
+      </w:r>
+      <w:proofErr w:type="spellStart"/>
+      <w:r>
+        <w:rPr>
+          <w:rFonts w:ascii="Bookman Old Style" w:eastAsia="Times New Roman" w:hAnsi="Bookman Old Style" w:cstheme="minorHAnsi"/>
+          <w:i/>
+          <w:color w:val="000000" w:themeColor="text1"/>
+        </w:rPr>
+        <w:t>xpath</w:t>
+      </w:r>
+      <w:proofErr w:type="spellEnd"/>
+      <w:r>
+        <w:rPr>
+          <w:rFonts w:ascii="Bookman Old Style" w:eastAsia="Times New Roman" w:hAnsi="Bookman Old Style" w:cstheme="minorHAnsi"/>
+          <w:i/>
+          <w:color w:val="000000" w:themeColor="text1"/>
+        </w:rPr>
+        <w:t xml:space="preserve"> </w:t>
       </w:r>
     </w:p>
     <w:p>
@@ -3193,8 +3840,18 @@
           <w:b/>
           <w:color w:val="002060"/>
         </w:rPr>
-        <w:t>Basic Xpath</w:t>
-      </w:r>
+        <w:t xml:space="preserve">Basic </w:t>
+      </w:r>
+      <w:proofErr w:type="spellStart"/>
+      <w:r>
+        <w:rPr>
+          <w:rFonts w:ascii="Bookman Old Style" w:eastAsia="Times New Roman" w:hAnsi="Bookman Old Style" w:cstheme="minorHAnsi"/>
+          <w:b/>
+          <w:color w:val="002060"/>
+        </w:rPr>
+        <w:t>Xpath</w:t>
+      </w:r>
+      <w:proofErr w:type="spellEnd"/>
     </w:p>
     <w:p>
       <w:pPr>
@@ -3217,7 +3874,61 @@
           <w:b/>
           <w:color w:val="002060"/>
         </w:rPr>
-        <w:t>//htmltag[@attribure_name=’attribute_value’]</w:t>
+        <w:t>//</w:t>
+      </w:r>
+      <w:proofErr w:type="spellStart"/>
+      <w:r>
+        <w:rPr>
+          <w:rFonts w:ascii="Bookman Old Style" w:eastAsia="Times New Roman" w:hAnsi="Bookman Old Style" w:cstheme="minorHAnsi"/>
+          <w:b/>
+          <w:color w:val="002060"/>
+        </w:rPr>
+        <w:t>htmltag</w:t>
+      </w:r>
+      <w:proofErr w:type="spellEnd"/>
+      <w:r>
+        <w:rPr>
+          <w:rFonts w:ascii="Bookman Old Style" w:eastAsia="Times New Roman" w:hAnsi="Bookman Old Style" w:cstheme="minorHAnsi"/>
+          <w:b/>
+          <w:color w:val="002060"/>
+        </w:rPr>
+        <w:t>[@</w:t>
+      </w:r>
+      <w:proofErr w:type="spellStart"/>
+      <w:r>
+        <w:rPr>
+          <w:rFonts w:ascii="Bookman Old Style" w:eastAsia="Times New Roman" w:hAnsi="Bookman Old Style" w:cstheme="minorHAnsi"/>
+          <w:b/>
+          <w:color w:val="002060"/>
+        </w:rPr>
+        <w:t>attribure_name</w:t>
+      </w:r>
+      <w:proofErr w:type="spellEnd"/>
+      <w:r>
+        <w:rPr>
+          <w:rFonts w:ascii="Bookman Old Style" w:eastAsia="Times New Roman" w:hAnsi="Bookman Old Style" w:cstheme="minorHAnsi"/>
+          <w:b/>
+          <w:color w:val="002060"/>
+        </w:rPr>
+        <w:t>=’</w:t>
+      </w:r>
+      <w:proofErr w:type="spellStart"/>
+      <w:r>
+        <w:rPr>
+          <w:rFonts w:ascii="Bookman Old Style" w:eastAsia="Times New Roman" w:hAnsi="Bookman Old Style" w:cstheme="minorHAnsi"/>
+          <w:b/>
+          <w:color w:val="002060"/>
+        </w:rPr>
+        <w:t>attribute_value</w:t>
+      </w:r>
+      <w:proofErr w:type="spellEnd"/>
+      <w:r>
+        <w:rPr>
+          <w:rFonts w:ascii="Bookman Old Style" w:eastAsia="Times New Roman" w:hAnsi="Bookman Old Style" w:cstheme="minorHAnsi"/>
+          <w:b/>
+          <w:color w:val="002060"/>
+        </w:rPr>
+        <w:t>’]</w:t>
       </w:r>
     </w:p>
     <w:p>
@@ -3261,7 +3972,23 @@
           <w:rFonts w:ascii="Bookman Old Style" w:eastAsia="Times New Roman" w:hAnsi="Bookman Old Style" w:cstheme="minorHAnsi"/>
           <w:color w:val="00B0F0"/>
         </w:rPr>
-        <w:t>//input[@id='keepLoggedInCheckBox']</w:t>
+        <w:t>//input[@id='</w:t>
+      </w:r>
+      <w:proofErr w:type="spellStart"/>
+      <w:r>
+        <w:rPr>
+          <w:rFonts w:ascii="Bookman Old Style" w:eastAsia="Times New Roman" w:hAnsi="Bookman Old Style" w:cstheme="minorHAnsi"/>
+          <w:color w:val="00B0F0"/>
+        </w:rPr>
+        <w:t>keepLoggedInCheckBox</w:t>
+      </w:r>
+      <w:proofErr w:type="spellEnd"/>
+      <w:r>
+        <w:rPr>
+          <w:rFonts w:ascii="Bookman Old Style" w:eastAsia="Times New Roman" w:hAnsi="Bookman Old Style" w:cstheme="minorHAnsi"/>
+          <w:color w:val="00B0F0"/>
+        </w:rPr>
+        <w:t>']</w:t>
       </w:r>
     </w:p>
     <w:p>
@@ -3279,13 +4006,23 @@
           <w:color w:val="ED7D31" w:themeColor="accent2"/>
         </w:rPr>
       </w:pPr>
+      <w:proofErr w:type="spellStart"/>
       <w:r>
         <w:rPr>
           <w:rFonts w:ascii="Bookman Old Style" w:eastAsia="Times New Roman" w:hAnsi="Bookman Old Style" w:cstheme="minorHAnsi"/>
           <w:b/>
           <w:color w:val="ED7D31" w:themeColor="accent2"/>
         </w:rPr>
-        <w:t>Xpath with Logical Operators</w:t>
+        <w:t>Xpath</w:t>
+      </w:r>
+      <w:proofErr w:type="spellEnd"/>
+      <w:r>
+        <w:rPr>
+          <w:rFonts w:ascii="Bookman Old Style" w:eastAsia="Times New Roman" w:hAnsi="Bookman Old Style" w:cstheme="minorHAnsi"/>
+          <w:b/>
+          <w:color w:val="ED7D31" w:themeColor="accent2"/>
+        </w:rPr>
+        <w:t xml:space="preserve"> with Logical Operators</w:t>
       </w:r>
     </w:p>
     <w:p>
@@ -3333,7 +4070,25 @@
           <w:b/>
           <w:color w:val="002060"/>
         </w:rPr>
-        <w:t>//htmltag[@att1=’val1’ and @att2=’val2’]</w:t>
+        <w:t>//</w:t>
+      </w:r>
+      <w:proofErr w:type="spellStart"/>
+      <w:r>
+        <w:rPr>
+          <w:rFonts w:ascii="Bookman Old Style" w:eastAsia="Times New Roman" w:hAnsi="Bookman Old Style" w:cstheme="minorHAnsi"/>
+          <w:b/>
+          <w:color w:val="002060"/>
+        </w:rPr>
+        <w:t>htmltag</w:t>
+      </w:r>
+      <w:proofErr w:type="spellEnd"/>
+      <w:r>
+        <w:rPr>
+          <w:rFonts w:ascii="Bookman Old Style" w:eastAsia="Times New Roman" w:hAnsi="Bookman Old Style" w:cstheme="minorHAnsi"/>
+          <w:b/>
+          <w:color w:val="002060"/>
+        </w:rPr>
+        <w:t>[@att1=’val1’ and @att2=’val2’]</w:t>
       </w:r>
     </w:p>
     <w:p>
@@ -3425,7 +4180,25 @@
           <w:b/>
           <w:color w:val="002060"/>
         </w:rPr>
-        <w:t>//htmltag[@att1=’val1’ or @att2=’val2’]</w:t>
+        <w:t>//</w:t>
+      </w:r>
+      <w:proofErr w:type="spellStart"/>
+      <w:r>
+        <w:rPr>
+          <w:rFonts w:ascii="Bookman Old Style" w:eastAsia="Times New Roman" w:hAnsi="Bookman Old Style" w:cstheme="minorHAnsi"/>
+          <w:b/>
+          <w:color w:val="002060"/>
+        </w:rPr>
+        <w:t>htmltag</w:t>
+      </w:r>
+      <w:proofErr w:type="spellEnd"/>
+      <w:r>
+        <w:rPr>
+          <w:rFonts w:ascii="Bookman Old Style" w:eastAsia="Times New Roman" w:hAnsi="Bookman Old Style" w:cstheme="minorHAnsi"/>
+          <w:b/>
+          <w:color w:val="002060"/>
+        </w:rPr>
+        <w:t>[@att1=’val1’ or @att2=’val2’]</w:t>
       </w:r>
     </w:p>
     <w:p>
@@ -3509,7 +4282,25 @@
           <w:b/>
           <w:color w:val="002060"/>
         </w:rPr>
-        <w:t>//htmltag[@att1=’val1’ and not @att2=’val2’]</w:t>
+        <w:t>//</w:t>
+      </w:r>
+      <w:proofErr w:type="spellStart"/>
+      <w:r>
+        <w:rPr>
+          <w:rFonts w:ascii="Bookman Old Style" w:eastAsia="Times New Roman" w:hAnsi="Bookman Old Style" w:cstheme="minorHAnsi"/>
+          <w:b/>
+          <w:color w:val="002060"/>
+        </w:rPr>
+        <w:t>htmltag</w:t>
+      </w:r>
+      <w:proofErr w:type="spellEnd"/>
+      <w:r>
+        <w:rPr>
+          <w:rFonts w:ascii="Bookman Old Style" w:eastAsia="Times New Roman" w:hAnsi="Bookman Old Style" w:cstheme="minorHAnsi"/>
+          <w:b/>
+          <w:color w:val="002060"/>
+        </w:rPr>
+        <w:t>[@att1=’val1’ and not @att2=’val2’]</w:t>
       </w:r>
     </w:p>
     <w:p>
@@ -3588,13 +4379,23 @@
           <w:color w:val="ED7D31" w:themeColor="accent2"/>
         </w:rPr>
       </w:pPr>
+      <w:proofErr w:type="spellStart"/>
       <w:r>
         <w:rPr>
           <w:rFonts w:ascii="Bookman Old Style" w:eastAsia="Times New Roman" w:hAnsi="Bookman Old Style" w:cstheme="minorHAnsi"/>
           <w:b/>
           <w:color w:val="ED7D31" w:themeColor="accent2"/>
         </w:rPr>
-        <w:t>Xpath with Functions</w:t>
+        <w:t>Xpath</w:t>
+      </w:r>
+      <w:proofErr w:type="spellEnd"/>
+      <w:r>
+        <w:rPr>
+          <w:rFonts w:ascii="Bookman Old Style" w:eastAsia="Times New Roman" w:hAnsi="Bookman Old Style" w:cstheme="minorHAnsi"/>
+          <w:b/>
+          <w:color w:val="ED7D31" w:themeColor="accent2"/>
+        </w:rPr>
+        <w:t xml:space="preserve"> with Functions</w:t>
       </w:r>
     </w:p>
     <w:p>
@@ -3642,7 +4443,25 @@
           <w:b/>
           <w:color w:val="002060"/>
         </w:rPr>
-        <w:t>//htmltag[text()=’exact text of an element’]</w:t>
+        <w:t>//</w:t>
+      </w:r>
+      <w:proofErr w:type="spellStart"/>
+      <w:r>
+        <w:rPr>
+          <w:rFonts w:ascii="Bookman Old Style" w:eastAsia="Times New Roman" w:hAnsi="Bookman Old Style" w:cstheme="minorHAnsi"/>
+          <w:b/>
+          <w:color w:val="002060"/>
+        </w:rPr>
+        <w:t>htmltag</w:t>
+      </w:r>
+      <w:proofErr w:type="spellEnd"/>
+      <w:r>
+        <w:rPr>
+          <w:rFonts w:ascii="Bookman Old Style" w:eastAsia="Times New Roman" w:hAnsi="Bookman Old Style" w:cstheme="minorHAnsi"/>
+          <w:b/>
+          <w:color w:val="002060"/>
+        </w:rPr>
+        <w:t>[text()=’exact text of an element’]</w:t>
       </w:r>
     </w:p>
     <w:p>
@@ -3800,8 +4619,9 @@
           <w:sz w:val="20"/>
           <w:szCs w:val="20"/>
         </w:rPr>
-        <w:t>//htmltag[contains(@attribute_name</w:t>
-      </w:r>
+        <w:t>//</w:t>
+      </w:r>
+      <w:proofErr w:type="spellStart"/>
       <w:r>
         <w:rPr>
           <w:rFonts w:ascii="Bookman Old Style" w:eastAsia="Times New Roman" w:hAnsi="Bookman Old Style" w:cstheme="minorHAnsi"/>
@@ -3810,8 +4630,9 @@
           <w:sz w:val="20"/>
           <w:szCs w:val="20"/>
         </w:rPr>
-        <w:t>,</w:t>
-      </w:r>
+        <w:t>htmltag</w:t>
+      </w:r>
+      <w:proofErr w:type="spellEnd"/>
       <w:r>
         <w:rPr>
           <w:rFonts w:ascii="Bookman Old Style" w:eastAsia="Times New Roman" w:hAnsi="Bookman Old Style" w:cstheme="minorHAnsi"/>
@@ -3820,8 +4641,9 @@
           <w:sz w:val="20"/>
           <w:szCs w:val="20"/>
         </w:rPr>
-        <w:t>’</w:t>
-      </w:r>
+        <w:t>[contains(@</w:t>
+      </w:r>
+      <w:proofErr w:type="spellStart"/>
       <w:r>
         <w:rPr>
           <w:rFonts w:ascii="Bookman Old Style" w:eastAsia="Times New Roman" w:hAnsi="Bookman Old Style" w:cstheme="minorHAnsi"/>
@@ -3830,7 +4652,7 @@
           <w:sz w:val="20"/>
           <w:szCs w:val="20"/>
         </w:rPr>
-        <w:t>partial_att</w:t>
+        <w:t>attribute_name</w:t>
       </w:r>
       <w:r>
         <w:rPr>
@@ -3840,7 +4662,7 @@
           <w:sz w:val="20"/>
           <w:szCs w:val="20"/>
         </w:rPr>
-        <w:t>_value’</w:t>
+        <w:t>,</w:t>
       </w:r>
       <w:r>
         <w:rPr>
@@ -3850,44 +4672,30 @@
           <w:sz w:val="20"/>
           <w:szCs w:val="20"/>
         </w:rPr>
-        <w:t>)]</w:t>
-      </w:r>
-    </w:p>
-    <w:p>
-      <w:pPr>
-        <w:pStyle w:val="ListParagraph"/>
-        <w:numPr>
-          <w:ilvl w:val="5"/>
-          <w:numId w:val="6"/>
-        </w:numPr>
-        <w:shd w:val="clear" w:color="auto" w:fill="FFFFFF"/>
-        <w:spacing w:after="0" w:line="240" w:lineRule="auto"/>
-        <w:rPr>
-          <w:rFonts w:ascii="Bookman Old Style" w:eastAsia="Times New Roman" w:hAnsi="Bookman Old Style" w:cstheme="minorHAnsi"/>
-          <w:color w:val="00B0F0"/>
+        <w:t>’</w:t>
+      </w:r>
+      <w:r>
+        <w:rPr>
+          <w:rFonts w:ascii="Bookman Old Style" w:eastAsia="Times New Roman" w:hAnsi="Bookman Old Style" w:cstheme="minorHAnsi"/>
+          <w:b/>
+          <w:color w:val="002060"/>
           <w:sz w:val="20"/>
           <w:szCs w:val="20"/>
         </w:rPr>
-      </w:pPr>
-      <w:r>
-        <w:rPr>
-          <w:rFonts w:ascii="Bookman Old Style" w:eastAsia="Times New Roman" w:hAnsi="Bookman Old Style" w:cstheme="minorHAnsi"/>
-          <w:color w:val="00B0F0"/>
+        <w:t>partial_att</w:t>
+      </w:r>
+      <w:r>
+        <w:rPr>
+          <w:rFonts w:ascii="Bookman Old Style" w:eastAsia="Times New Roman" w:hAnsi="Bookman Old Style" w:cstheme="minorHAnsi"/>
+          <w:b/>
+          <w:color w:val="002060"/>
           <w:sz w:val="20"/>
           <w:szCs w:val="20"/>
         </w:rPr>
-        <w:t>//img[contains(@src,'timer')]</w:t>
-      </w:r>
-    </w:p>
-    <w:p>
-      <w:pPr>
-        <w:pStyle w:val="ListParagraph"/>
-        <w:numPr>
-          <w:ilvl w:val="4"/>
-          <w:numId w:val="6"/>
-        </w:numPr>
-        <w:shd w:val="clear" w:color="auto" w:fill="FFFFFF"/>
-        <w:spacing w:after="0" w:line="240" w:lineRule="auto"/>
+        <w:t>_value</w:t>
+      </w:r>
+      <w:proofErr w:type="spellEnd"/>
+      <w:r>
         <w:rPr>
           <w:rFonts w:ascii="Bookman Old Style" w:eastAsia="Times New Roman" w:hAnsi="Bookman Old Style" w:cstheme="minorHAnsi"/>
           <w:b/>
@@ -3895,7 +4703,8 @@
           <w:sz w:val="20"/>
           <w:szCs w:val="20"/>
         </w:rPr>
-      </w:pPr>
+        <w:t>’</w:t>
+      </w:r>
       <w:r>
         <w:rPr>
           <w:rFonts w:ascii="Bookman Old Style" w:eastAsia="Times New Roman" w:hAnsi="Bookman Old Style" w:cstheme="minorHAnsi"/>
@@ -3904,179 +4713,84 @@
           <w:sz w:val="20"/>
           <w:szCs w:val="20"/>
         </w:rPr>
-        <w:t>//htmltag[contains</w:t>
-      </w:r>
-      <w:r>
-        <w:rPr>
-          <w:rFonts w:ascii="Bookman Old Style" w:eastAsia="Times New Roman" w:hAnsi="Bookman Old Style" w:cstheme="minorHAnsi"/>
-          <w:b/>
-          <w:color w:val="002060"/>
+        <w:t>)]</w:t>
+      </w:r>
+    </w:p>
+    <w:p>
+      <w:pPr>
+        <w:pStyle w:val="ListParagraph"/>
+        <w:numPr>
+          <w:ilvl w:val="5"/>
+          <w:numId w:val="6"/>
+        </w:numPr>
+        <w:shd w:val="clear" w:color="auto" w:fill="FFFFFF"/>
+        <w:spacing w:after="0" w:line="240" w:lineRule="auto"/>
+        <w:rPr>
+          <w:rFonts w:ascii="Bookman Old Style" w:eastAsia="Times New Roman" w:hAnsi="Bookman Old Style" w:cstheme="minorHAnsi"/>
+          <w:color w:val="00B0F0"/>
           <w:sz w:val="20"/>
           <w:szCs w:val="20"/>
         </w:rPr>
-        <w:t>(function,</w:t>
-      </w:r>
-      <w:r>
-        <w:rPr>
-          <w:rFonts w:ascii="Bookman Old Style" w:eastAsia="Times New Roman" w:hAnsi="Bookman Old Style" w:cstheme="minorHAnsi"/>
-          <w:b/>
-          <w:color w:val="002060"/>
+      </w:pPr>
+      <w:r>
+        <w:rPr>
+          <w:rFonts w:ascii="Bookman Old Style" w:eastAsia="Times New Roman" w:hAnsi="Bookman Old Style" w:cstheme="minorHAnsi"/>
+          <w:color w:val="00B0F0"/>
           <w:sz w:val="20"/>
           <w:szCs w:val="20"/>
         </w:rPr>
-        <w:t>’</w:t>
-      </w:r>
-      <w:r>
-        <w:rPr>
-          <w:rFonts w:ascii="Bookman Old Style" w:eastAsia="Times New Roman" w:hAnsi="Bookman Old Style" w:cstheme="minorHAnsi"/>
-          <w:b/>
-          <w:color w:val="002060"/>
+        <w:t>//</w:t>
+      </w:r>
+      <w:proofErr w:type="spellStart"/>
+      <w:r>
+        <w:rPr>
+          <w:rFonts w:ascii="Bookman Old Style" w:eastAsia="Times New Roman" w:hAnsi="Bookman Old Style" w:cstheme="minorHAnsi"/>
+          <w:color w:val="00B0F0"/>
           <w:sz w:val="20"/>
           <w:szCs w:val="20"/>
         </w:rPr>
-        <w:t>partial_text’)]</w:t>
-      </w:r>
-    </w:p>
-    <w:p>
-      <w:pPr>
-        <w:pStyle w:val="ListParagraph"/>
-        <w:numPr>
-          <w:ilvl w:val="5"/>
-          <w:numId w:val="6"/>
-        </w:numPr>
-        <w:shd w:val="clear" w:color="auto" w:fill="FFFFFF"/>
-        <w:spacing w:after="0" w:line="240" w:lineRule="auto"/>
-        <w:rPr>
-          <w:rFonts w:ascii="Bookman Old Style" w:eastAsia="Times New Roman" w:hAnsi="Bookman Old Style" w:cstheme="minorHAnsi"/>
-          <w:color w:val="00B0F0"/>
-        </w:rPr>
-      </w:pPr>
-      <w:r>
-        <w:rPr>
-          <w:rFonts w:ascii="Bookman Old Style" w:eastAsia="Times New Roman" w:hAnsi="Bookman Old Style" w:cstheme="minorHAnsi"/>
-          <w:color w:val="00B0F0"/>
-        </w:rPr>
-        <w:t>//td[contains(text(),'iden')]</w:t>
-      </w:r>
-    </w:p>
-    <w:p>
-      <w:pPr>
-        <w:pStyle w:val="ListParagraph"/>
-        <w:numPr>
-          <w:ilvl w:val="3"/>
-          <w:numId w:val="6"/>
-        </w:numPr>
-        <w:shd w:val="clear" w:color="auto" w:fill="FFFFFF"/>
-        <w:spacing w:after="0" w:line="240" w:lineRule="auto"/>
-        <w:rPr>
-          <w:rFonts w:ascii="Bookman Old Style" w:eastAsia="Times New Roman" w:hAnsi="Bookman Old Style" w:cstheme="minorHAnsi"/>
-          <w:b/>
-          <w:color w:val="002060"/>
-        </w:rPr>
-      </w:pPr>
-      <w:r>
-        <w:rPr>
-          <w:rFonts w:ascii="Bookman Old Style" w:eastAsia="Times New Roman" w:hAnsi="Bookman Old Style" w:cstheme="minorHAnsi"/>
-          <w:b/>
-          <w:color w:val="002060"/>
-        </w:rPr>
-        <w:t>starts-with(arg1,arg2)</w:t>
-      </w:r>
-    </w:p>
-    <w:p>
-      <w:pPr>
-        <w:shd w:val="clear" w:color="auto" w:fill="FFFFFF"/>
-        <w:spacing w:after="0" w:line="240" w:lineRule="auto"/>
-        <w:ind w:left="1440"/>
-        <w:rPr>
-          <w:rFonts w:ascii="Bookman Old Style" w:eastAsia="Times New Roman" w:hAnsi="Bookman Old Style" w:cstheme="minorHAnsi"/>
-          <w:b/>
-          <w:color w:val="002060"/>
-        </w:rPr>
-      </w:pPr>
-      <w:r>
-        <w:rPr>
-          <w:rFonts w:ascii="Bookman Old Style" w:eastAsia="Times New Roman" w:hAnsi="Bookman Old Style" w:cstheme="minorHAnsi"/>
-          <w:b/>
-          <w:color w:val="002060"/>
-        </w:rPr>
-        <w:t>arg1 -&gt; attribute OR function</w:t>
-      </w:r>
-    </w:p>
-    <w:p>
-      <w:pPr>
-        <w:shd w:val="clear" w:color="auto" w:fill="FFFFFF"/>
-        <w:spacing w:after="0" w:line="240" w:lineRule="auto"/>
-        <w:ind w:left="1440"/>
-        <w:rPr>
-          <w:rFonts w:ascii="Bookman Old Style" w:eastAsia="Times New Roman" w:hAnsi="Bookman Old Style" w:cstheme="minorHAnsi"/>
-          <w:b/>
-          <w:color w:val="002060"/>
-        </w:rPr>
-      </w:pPr>
-      <w:r>
-        <w:rPr>
-          <w:rFonts w:ascii="Bookman Old Style" w:eastAsia="Times New Roman" w:hAnsi="Bookman Old Style" w:cstheme="minorHAnsi"/>
-          <w:b/>
-          <w:color w:val="002060"/>
-        </w:rPr>
-        <w:t xml:space="preserve">arg2 -&gt; corresponding </w:t>
-      </w:r>
-      <w:r>
-        <w:rPr>
-          <w:rFonts w:ascii="Bookman Old Style" w:eastAsia="Times New Roman" w:hAnsi="Bookman Old Style" w:cstheme="minorHAnsi"/>
-          <w:b/>
-          <w:color w:val="002060"/>
-        </w:rPr>
-        <w:t>starting</w:t>
-      </w:r>
-      <w:r>
-        <w:rPr>
-          <w:rFonts w:ascii="Bookman Old Style" w:eastAsia="Times New Roman" w:hAnsi="Bookman Old Style" w:cstheme="minorHAnsi"/>
-          <w:b/>
-          <w:color w:val="002060"/>
-        </w:rPr>
-        <w:t xml:space="preserve"> value</w:t>
-      </w:r>
-    </w:p>
-    <w:p>
-      <w:pPr>
-        <w:pStyle w:val="ListParagraph"/>
-        <w:numPr>
-          <w:ilvl w:val="4"/>
-          <w:numId w:val="6"/>
-        </w:numPr>
-        <w:shd w:val="clear" w:color="auto" w:fill="FFFFFF"/>
-        <w:spacing w:after="0" w:line="240" w:lineRule="auto"/>
-        <w:rPr>
-          <w:rFonts w:ascii="Bookman Old Style" w:eastAsia="Times New Roman" w:hAnsi="Bookman Old Style" w:cstheme="minorHAnsi"/>
-          <w:b/>
-          <w:color w:val="002060"/>
+        <w:t>img</w:t>
+      </w:r>
+      <w:proofErr w:type="spellEnd"/>
+      <w:r>
+        <w:rPr>
+          <w:rFonts w:ascii="Bookman Old Style" w:eastAsia="Times New Roman" w:hAnsi="Bookman Old Style" w:cstheme="minorHAnsi"/>
+          <w:color w:val="00B0F0"/>
           <w:sz w:val="20"/>
           <w:szCs w:val="20"/>
         </w:rPr>
-      </w:pPr>
-      <w:r>
-        <w:rPr>
-          <w:rFonts w:ascii="Bookman Old Style" w:eastAsia="Times New Roman" w:hAnsi="Bookman Old Style" w:cstheme="minorHAnsi"/>
-          <w:b/>
-          <w:color w:val="002060"/>
+        <w:t>[contains(@</w:t>
+      </w:r>
+      <w:proofErr w:type="spellStart"/>
+      <w:r>
+        <w:rPr>
+          <w:rFonts w:ascii="Bookman Old Style" w:eastAsia="Times New Roman" w:hAnsi="Bookman Old Style" w:cstheme="minorHAnsi"/>
+          <w:color w:val="00B0F0"/>
           <w:sz w:val="20"/>
           <w:szCs w:val="20"/>
         </w:rPr>
-        <w:t>//htmltag[</w:t>
-      </w:r>
-      <w:r>
-        <w:rPr>
-          <w:rFonts w:ascii="Bookman Old Style" w:eastAsia="Times New Roman" w:hAnsi="Bookman Old Style" w:cstheme="minorHAnsi"/>
-          <w:b/>
-          <w:color w:val="002060"/>
+        <w:t>src,'timer</w:t>
+      </w:r>
+      <w:proofErr w:type="spellEnd"/>
+      <w:r>
+        <w:rPr>
+          <w:rFonts w:ascii="Bookman Old Style" w:eastAsia="Times New Roman" w:hAnsi="Bookman Old Style" w:cstheme="minorHAnsi"/>
+          <w:color w:val="00B0F0"/>
           <w:sz w:val="20"/>
           <w:szCs w:val="20"/>
         </w:rPr>
-        <w:t>starts-with</w:t>
-      </w:r>
-      <w:r>
+        <w:t>')]</w:t>
+      </w:r>
+    </w:p>
+    <w:p>
+      <w:pPr>
+        <w:pStyle w:val="ListParagraph"/>
+        <w:numPr>
+          <w:ilvl w:val="4"/>
+          <w:numId w:val="6"/>
+        </w:numPr>
+        <w:shd w:val="clear" w:color="auto" w:fill="FFFFFF"/>
+        <w:spacing w:after="0" w:line="240" w:lineRule="auto"/>
         <w:rPr>
           <w:rFonts w:ascii="Bookman Old Style" w:eastAsia="Times New Roman" w:hAnsi="Bookman Old Style" w:cstheme="minorHAnsi"/>
           <w:b/>
@@ -4084,8 +4798,7 @@
           <w:sz w:val="20"/>
           <w:szCs w:val="20"/>
         </w:rPr>
-        <w:t>(@attribute_name</w:t>
-      </w:r>
+      </w:pPr>
       <w:r>
         <w:rPr>
           <w:rFonts w:ascii="Bookman Old Style" w:eastAsia="Times New Roman" w:hAnsi="Bookman Old Style" w:cstheme="minorHAnsi"/>
@@ -4094,8 +4807,9 @@
           <w:sz w:val="20"/>
           <w:szCs w:val="20"/>
         </w:rPr>
-        <w:t>,</w:t>
-      </w:r>
+        <w:t>//</w:t>
+      </w:r>
+      <w:proofErr w:type="spellStart"/>
       <w:r>
         <w:rPr>
           <w:rFonts w:ascii="Bookman Old Style" w:eastAsia="Times New Roman" w:hAnsi="Bookman Old Style" w:cstheme="minorHAnsi"/>
@@ -4104,8 +4818,9 @@
           <w:sz w:val="20"/>
           <w:szCs w:val="20"/>
         </w:rPr>
-        <w:t>’starting</w:t>
-      </w:r>
+        <w:t>htmltag</w:t>
+      </w:r>
+      <w:proofErr w:type="spellEnd"/>
       <w:r>
         <w:rPr>
           <w:rFonts w:ascii="Bookman Old Style" w:eastAsia="Times New Roman" w:hAnsi="Bookman Old Style" w:cstheme="minorHAnsi"/>
@@ -4114,7 +4829,7 @@
           <w:sz w:val="20"/>
           <w:szCs w:val="20"/>
         </w:rPr>
-        <w:t>_</w:t>
+        <w:t>[contains</w:t>
       </w:r>
       <w:r>
         <w:rPr>
@@ -4124,8 +4839,9 @@
           <w:sz w:val="20"/>
           <w:szCs w:val="20"/>
         </w:rPr>
-        <w:t>value’</w:t>
-      </w:r>
+        <w:t>(</w:t>
+      </w:r>
+      <w:proofErr w:type="spellStart"/>
       <w:r>
         <w:rPr>
           <w:rFonts w:ascii="Bookman Old Style" w:eastAsia="Times New Roman" w:hAnsi="Bookman Old Style" w:cstheme="minorHAnsi"/>
@@ -4134,7 +4850,7 @@
           <w:sz w:val="20"/>
           <w:szCs w:val="20"/>
         </w:rPr>
-        <w:t>)</w:t>
+        <w:t>function,</w:t>
       </w:r>
       <w:r>
         <w:rPr>
@@ -4144,33 +4860,146 @@
           <w:sz w:val="20"/>
           <w:szCs w:val="20"/>
         </w:rPr>
-        <w:t>]</w:t>
-      </w:r>
-    </w:p>
-    <w:p>
-      <w:pPr>
-        <w:pStyle w:val="ListParagraph"/>
-        <w:numPr>
-          <w:ilvl w:val="5"/>
-          <w:numId w:val="6"/>
-        </w:numPr>
-        <w:shd w:val="clear" w:color="auto" w:fill="FFFFFF"/>
-        <w:spacing w:after="0" w:line="240" w:lineRule="auto"/>
-        <w:rPr>
-          <w:rFonts w:ascii="Bookman Old Style" w:eastAsia="Times New Roman" w:hAnsi="Bookman Old Style" w:cstheme="minorHAnsi"/>
-          <w:color w:val="00B0F0"/>
+        <w:t>’</w:t>
+      </w:r>
+      <w:r>
+        <w:rPr>
+          <w:rFonts w:ascii="Bookman Old Style" w:eastAsia="Times New Roman" w:hAnsi="Bookman Old Style" w:cstheme="minorHAnsi"/>
+          <w:b/>
+          <w:color w:val="002060"/>
           <w:sz w:val="20"/>
           <w:szCs w:val="20"/>
         </w:rPr>
-      </w:pPr>
-      <w:r>
-        <w:rPr>
-          <w:rFonts w:ascii="Bookman Old Style" w:eastAsia="Times New Roman" w:hAnsi="Bookman Old Style" w:cstheme="minorHAnsi"/>
-          <w:color w:val="00B0F0"/>
+        <w:t>partial_text</w:t>
+      </w:r>
+      <w:proofErr w:type="spellEnd"/>
+      <w:r>
+        <w:rPr>
+          <w:rFonts w:ascii="Bookman Old Style" w:eastAsia="Times New Roman" w:hAnsi="Bookman Old Style" w:cstheme="minorHAnsi"/>
+          <w:b/>
+          <w:color w:val="002060"/>
           <w:sz w:val="20"/>
           <w:szCs w:val="20"/>
         </w:rPr>
-        <w:t>//input[starts-with(@class,'textField')]</w:t>
+        <w:t>’)]</w:t>
+      </w:r>
+    </w:p>
+    <w:p>
+      <w:pPr>
+        <w:pStyle w:val="ListParagraph"/>
+        <w:numPr>
+          <w:ilvl w:val="5"/>
+          <w:numId w:val="6"/>
+        </w:numPr>
+        <w:shd w:val="clear" w:color="auto" w:fill="FFFFFF"/>
+        <w:spacing w:after="0" w:line="240" w:lineRule="auto"/>
+        <w:rPr>
+          <w:rFonts w:ascii="Bookman Old Style" w:eastAsia="Times New Roman" w:hAnsi="Bookman Old Style" w:cstheme="minorHAnsi"/>
+          <w:color w:val="00B0F0"/>
+        </w:rPr>
+      </w:pPr>
+      <w:r>
+        <w:rPr>
+          <w:rFonts w:ascii="Bookman Old Style" w:eastAsia="Times New Roman" w:hAnsi="Bookman Old Style" w:cstheme="minorHAnsi"/>
+          <w:color w:val="00B0F0"/>
+        </w:rPr>
+        <w:t>//td[contains(text(),'</w:t>
+      </w:r>
+      <w:proofErr w:type="spellStart"/>
+      <w:r>
+        <w:rPr>
+          <w:rFonts w:ascii="Bookman Old Style" w:eastAsia="Times New Roman" w:hAnsi="Bookman Old Style" w:cstheme="minorHAnsi"/>
+          <w:color w:val="00B0F0"/>
+        </w:rPr>
+        <w:t>iden</w:t>
+      </w:r>
+      <w:proofErr w:type="spellEnd"/>
+      <w:r>
+        <w:rPr>
+          <w:rFonts w:ascii="Bookman Old Style" w:eastAsia="Times New Roman" w:hAnsi="Bookman Old Style" w:cstheme="minorHAnsi"/>
+          <w:color w:val="00B0F0"/>
+        </w:rPr>
+        <w:t>')]</w:t>
+      </w:r>
+    </w:p>
+    <w:p>
+      <w:pPr>
+        <w:pStyle w:val="ListParagraph"/>
+        <w:numPr>
+          <w:ilvl w:val="3"/>
+          <w:numId w:val="6"/>
+        </w:numPr>
+        <w:shd w:val="clear" w:color="auto" w:fill="FFFFFF"/>
+        <w:spacing w:after="0" w:line="240" w:lineRule="auto"/>
+        <w:rPr>
+          <w:rFonts w:ascii="Bookman Old Style" w:eastAsia="Times New Roman" w:hAnsi="Bookman Old Style" w:cstheme="minorHAnsi"/>
+          <w:b/>
+          <w:color w:val="002060"/>
+        </w:rPr>
+      </w:pPr>
+      <w:r>
+        <w:rPr>
+          <w:rFonts w:ascii="Bookman Old Style" w:eastAsia="Times New Roman" w:hAnsi="Bookman Old Style" w:cstheme="minorHAnsi"/>
+          <w:b/>
+          <w:color w:val="002060"/>
+        </w:rPr>
+        <w:t>starts-with(arg1,arg2)</w:t>
+      </w:r>
+    </w:p>
+    <w:p>
+      <w:pPr>
+        <w:shd w:val="clear" w:color="auto" w:fill="FFFFFF"/>
+        <w:spacing w:after="0" w:line="240" w:lineRule="auto"/>
+        <w:ind w:left="1440"/>
+        <w:rPr>
+          <w:rFonts w:ascii="Bookman Old Style" w:eastAsia="Times New Roman" w:hAnsi="Bookman Old Style" w:cstheme="minorHAnsi"/>
+          <w:b/>
+          <w:color w:val="002060"/>
+        </w:rPr>
+      </w:pPr>
+      <w:r>
+        <w:rPr>
+          <w:rFonts w:ascii="Bookman Old Style" w:eastAsia="Times New Roman" w:hAnsi="Bookman Old Style" w:cstheme="minorHAnsi"/>
+          <w:b/>
+          <w:color w:val="002060"/>
+        </w:rPr>
+        <w:t>arg1 -&gt; attribute OR function</w:t>
+      </w:r>
+    </w:p>
+    <w:p>
+      <w:pPr>
+        <w:shd w:val="clear" w:color="auto" w:fill="FFFFFF"/>
+        <w:spacing w:after="0" w:line="240" w:lineRule="auto"/>
+        <w:ind w:left="1440"/>
+        <w:rPr>
+          <w:rFonts w:ascii="Bookman Old Style" w:eastAsia="Times New Roman" w:hAnsi="Bookman Old Style" w:cstheme="minorHAnsi"/>
+          <w:b/>
+          <w:color w:val="002060"/>
+        </w:rPr>
+      </w:pPr>
+      <w:r>
+        <w:rPr>
+          <w:rFonts w:ascii="Bookman Old Style" w:eastAsia="Times New Roman" w:hAnsi="Bookman Old Style" w:cstheme="minorHAnsi"/>
+          <w:b/>
+          <w:color w:val="002060"/>
+        </w:rPr>
+        <w:t xml:space="preserve">arg2 -&gt; corresponding </w:t>
+      </w:r>
+      <w:r>
+        <w:rPr>
+          <w:rFonts w:ascii="Bookman Old Style" w:eastAsia="Times New Roman" w:hAnsi="Bookman Old Style" w:cstheme="minorHAnsi"/>
+          <w:b/>
+          <w:color w:val="002060"/>
+        </w:rPr>
+        <w:t>starting</w:t>
+      </w:r>
+      <w:r>
+        <w:rPr>
+          <w:rFonts w:ascii="Bookman Old Style" w:eastAsia="Times New Roman" w:hAnsi="Bookman Old Style" w:cstheme="minorHAnsi"/>
+          <w:b/>
+          <w:color w:val="002060"/>
+        </w:rPr>
+        <w:t xml:space="preserve"> value</w:t>
       </w:r>
     </w:p>
     <w:p>
@@ -4198,8 +5027,9 @@
           <w:sz w:val="20"/>
           <w:szCs w:val="20"/>
         </w:rPr>
-        <w:t>//htmltag[</w:t>
-      </w:r>
+        <w:t>//</w:t>
+      </w:r>
+      <w:proofErr w:type="spellStart"/>
       <w:r>
         <w:rPr>
           <w:rFonts w:ascii="Bookman Old Style" w:eastAsia="Times New Roman" w:hAnsi="Bookman Old Style" w:cstheme="minorHAnsi"/>
@@ -4208,8 +5038,9 @@
           <w:sz w:val="20"/>
           <w:szCs w:val="20"/>
         </w:rPr>
-        <w:t>starts-with(function,’starting_</w:t>
-      </w:r>
+        <w:t>htmltag</w:t>
+      </w:r>
+      <w:proofErr w:type="spellEnd"/>
       <w:r>
         <w:rPr>
           <w:rFonts w:ascii="Bookman Old Style" w:eastAsia="Times New Roman" w:hAnsi="Bookman Old Style" w:cstheme="minorHAnsi"/>
@@ -4218,7 +5049,7 @@
           <w:sz w:val="20"/>
           <w:szCs w:val="20"/>
         </w:rPr>
-        <w:t>value’</w:t>
+        <w:t>[</w:t>
       </w:r>
       <w:r>
         <w:rPr>
@@ -4228,791 +5059,351 @@
           <w:sz w:val="20"/>
           <w:szCs w:val="20"/>
         </w:rPr>
-        <w:t>)]</w:t>
-      </w:r>
-    </w:p>
-    <w:p>
-      <w:pPr>
-        <w:pStyle w:val="ListParagraph"/>
-        <w:numPr>
-          <w:ilvl w:val="5"/>
-          <w:numId w:val="6"/>
-        </w:numPr>
-        <w:shd w:val="clear" w:color="auto" w:fill="FFFFFF"/>
-        <w:spacing w:after="0" w:line="240" w:lineRule="auto"/>
-        <w:rPr>
-          <w:rFonts w:ascii="Bookman Old Style" w:eastAsia="Times New Roman" w:hAnsi="Bookman Old Style" w:cstheme="minorHAnsi"/>
-          <w:color w:val="00B0F0"/>
+        <w:t>starts-with</w:t>
+      </w:r>
+      <w:r>
+        <w:rPr>
+          <w:rFonts w:ascii="Bookman Old Style" w:eastAsia="Times New Roman" w:hAnsi="Bookman Old Style" w:cstheme="minorHAnsi"/>
+          <w:b/>
+          <w:color w:val="002060"/>
           <w:sz w:val="20"/>
           <w:szCs w:val="20"/>
         </w:rPr>
-      </w:pPr>
-      <w:r>
-        <w:rPr>
-          <w:rFonts w:ascii="Bookman Old Style" w:eastAsia="Times New Roman" w:hAnsi="Bookman Old Style" w:cstheme="minorHAnsi"/>
-          <w:color w:val="00B0F0"/>
+        <w:t>(@</w:t>
+      </w:r>
+      <w:proofErr w:type="spellStart"/>
+      <w:r>
+        <w:rPr>
+          <w:rFonts w:ascii="Bookman Old Style" w:eastAsia="Times New Roman" w:hAnsi="Bookman Old Style" w:cstheme="minorHAnsi"/>
+          <w:b/>
+          <w:color w:val="002060"/>
           <w:sz w:val="20"/>
           <w:szCs w:val="20"/>
         </w:rPr>
-        <w:t>//h3[starts-with(text(),'Synechron')]</w:t>
-      </w:r>
-    </w:p>
-    <w:p>
-      <w:pPr>
-        <w:shd w:val="clear" w:color="auto" w:fill="FFFFFF"/>
-        <w:spacing w:after="0" w:line="240" w:lineRule="auto"/>
-        <w:ind w:left="1440"/>
-        <w:rPr>
-          <w:rFonts w:ascii="Bookman Old Style" w:eastAsia="Times New Roman" w:hAnsi="Bookman Old Style" w:cstheme="minorHAnsi"/>
-          <w:b/>
-          <w:color w:val="002060"/>
-        </w:rPr>
-      </w:pPr>
-    </w:p>
-    <w:p>
-      <w:pPr>
-        <w:shd w:val="clear" w:color="auto" w:fill="FFFFFF"/>
-        <w:spacing w:after="0" w:line="240" w:lineRule="auto"/>
-        <w:ind w:left="1080"/>
-        <w:rPr>
-          <w:rFonts w:ascii="Bookman Old Style" w:eastAsia="Times New Roman" w:hAnsi="Bookman Old Style" w:cstheme="minorHAnsi"/>
-          <w:b/>
-          <w:color w:val="002060"/>
-        </w:rPr>
-      </w:pPr>
-    </w:p>
-    <w:p>
-      <w:pPr>
-        <w:pStyle w:val="ListParagraph"/>
-        <w:numPr>
-          <w:ilvl w:val="2"/>
-          <w:numId w:val="6"/>
-        </w:numPr>
-        <w:shd w:val="clear" w:color="auto" w:fill="FFFFFF"/>
-        <w:spacing w:after="0" w:line="240" w:lineRule="auto"/>
-        <w:rPr>
-          <w:rFonts w:ascii="Bookman Old Style" w:eastAsia="Times New Roman" w:hAnsi="Bookman Old Style" w:cstheme="minorHAnsi"/>
-          <w:b/>
-          <w:color w:val="002060"/>
-        </w:rPr>
-      </w:pPr>
-      <w:r>
-        <w:rPr>
-          <w:rFonts w:ascii="Bookman Old Style" w:eastAsia="Times New Roman" w:hAnsi="Bookman Old Style" w:cstheme="minorHAnsi"/>
-          <w:b/>
-          <w:color w:val="002060"/>
-        </w:rPr>
-        <w:t>Xpath traverse from parent to child</w:t>
-      </w:r>
-    </w:p>
-    <w:p>
-      <w:pPr>
-        <w:pStyle w:val="ListParagraph"/>
-        <w:numPr>
-          <w:ilvl w:val="3"/>
-          <w:numId w:val="6"/>
-        </w:numPr>
-        <w:shd w:val="clear" w:color="auto" w:fill="FFFFFF"/>
-        <w:spacing w:after="0" w:line="240" w:lineRule="auto"/>
-        <w:rPr>
-          <w:rFonts w:ascii="Bookman Old Style" w:eastAsia="Times New Roman" w:hAnsi="Bookman Old Style" w:cstheme="minorHAnsi"/>
-          <w:b/>
-          <w:color w:val="002060"/>
-        </w:rPr>
-      </w:pPr>
-      <w:r>
-        <w:rPr>
-          <w:rFonts w:ascii="Bookman Old Style" w:eastAsia="Times New Roman" w:hAnsi="Bookman Old Style" w:cstheme="minorHAnsi"/>
-          <w:b/>
-          <w:color w:val="002060"/>
-        </w:rPr>
-        <w:t>//EXPRESSION/IMMIDEATE CHILD</w:t>
-      </w:r>
-    </w:p>
-    <w:p>
-      <w:pPr>
-        <w:pStyle w:val="ListParagraph"/>
-        <w:numPr>
-          <w:ilvl w:val="4"/>
-          <w:numId w:val="6"/>
-        </w:numPr>
-        <w:shd w:val="clear" w:color="auto" w:fill="FFFFFF"/>
-        <w:spacing w:after="0" w:line="240" w:lineRule="auto"/>
-        <w:rPr>
-          <w:rFonts w:ascii="Bookman Old Style" w:eastAsia="Times New Roman" w:hAnsi="Bookman Old Style" w:cstheme="minorHAnsi"/>
-          <w:color w:val="00B0F0"/>
-        </w:rPr>
-      </w:pPr>
-      <w:r>
-        <w:rPr>
-          <w:rFonts w:ascii="Bookman Old Style" w:eastAsia="Times New Roman" w:hAnsi="Bookman Old Style" w:cstheme="minorHAnsi"/>
-          <w:color w:val="00B0F0"/>
-        </w:rPr>
-        <w:t>//a[@id='loginButton']/div</w:t>
-      </w:r>
-    </w:p>
-    <w:p>
-      <w:pPr>
-        <w:pStyle w:val="ListParagraph"/>
-        <w:numPr>
-          <w:ilvl w:val="3"/>
-          <w:numId w:val="6"/>
-        </w:numPr>
-        <w:shd w:val="clear" w:color="auto" w:fill="FFFFFF"/>
-        <w:spacing w:after="0" w:line="240" w:lineRule="auto"/>
-        <w:rPr>
-          <w:rFonts w:ascii="Bookman Old Style" w:eastAsia="Times New Roman" w:hAnsi="Bookman Old Style" w:cstheme="minorHAnsi"/>
-          <w:b/>
-          <w:color w:val="002060"/>
-        </w:rPr>
-      </w:pPr>
-      <w:r>
-        <w:rPr>
-          <w:rFonts w:ascii="Bookman Old Style" w:eastAsia="Times New Roman" w:hAnsi="Bookman Old Style" w:cstheme="minorHAnsi"/>
-          <w:b/>
-          <w:color w:val="002060"/>
-        </w:rPr>
-        <w:t>//EXPRESSION//IMMIDEATE CHILD</w:t>
-      </w:r>
-    </w:p>
-    <w:p>
-      <w:pPr>
-        <w:pStyle w:val="ListParagraph"/>
-        <w:numPr>
-          <w:ilvl w:val="4"/>
-          <w:numId w:val="6"/>
-        </w:numPr>
-        <w:shd w:val="clear" w:color="auto" w:fill="FFFFFF"/>
-        <w:spacing w:after="0" w:line="240" w:lineRule="auto"/>
-        <w:rPr>
-          <w:rFonts w:ascii="Bookman Old Style" w:eastAsia="Times New Roman" w:hAnsi="Bookman Old Style" w:cstheme="minorHAnsi"/>
-          <w:color w:val="00B0F0"/>
-        </w:rPr>
-      </w:pPr>
-      <w:r>
-        <w:rPr>
-          <w:rFonts w:ascii="Bookman Old Style" w:eastAsia="Times New Roman" w:hAnsi="Bookman Old Style" w:cstheme="minorHAnsi"/>
-          <w:color w:val="00B0F0"/>
-        </w:rPr>
-        <w:t>//td[@id='loginButtonContainer']//div[text()='Login ']</w:t>
-      </w:r>
-    </w:p>
-    <w:p>
-      <w:pPr>
-        <w:shd w:val="clear" w:color="auto" w:fill="FFFFFF"/>
-        <w:spacing w:after="0" w:line="240" w:lineRule="auto"/>
-        <w:ind w:left="1080"/>
-        <w:rPr>
-          <w:rFonts w:ascii="Bookman Old Style" w:eastAsia="Times New Roman" w:hAnsi="Bookman Old Style" w:cstheme="minorHAnsi"/>
-          <w:b/>
-          <w:color w:val="002060"/>
-        </w:rPr>
-      </w:pPr>
-    </w:p>
-    <w:p>
-      <w:pPr>
-        <w:pStyle w:val="ListParagraph"/>
-        <w:numPr>
-          <w:ilvl w:val="2"/>
-          <w:numId w:val="6"/>
-        </w:numPr>
-        <w:shd w:val="clear" w:color="auto" w:fill="FFFFFF"/>
-        <w:spacing w:after="0" w:line="240" w:lineRule="auto"/>
-        <w:rPr>
-          <w:rFonts w:ascii="Bookman Old Style" w:eastAsia="Times New Roman" w:hAnsi="Bookman Old Style" w:cstheme="minorHAnsi"/>
-          <w:b/>
-          <w:color w:val="002060"/>
-        </w:rPr>
-      </w:pPr>
-      <w:r>
-        <w:rPr>
-          <w:rFonts w:ascii="Bookman Old Style" w:eastAsia="Times New Roman" w:hAnsi="Bookman Old Style" w:cstheme="minorHAnsi"/>
-          <w:b/>
-          <w:color w:val="002060"/>
-        </w:rPr>
-        <w:t>Xpath traverse from child to parent</w:t>
-      </w:r>
-    </w:p>
-    <w:p>
-      <w:pPr>
-        <w:shd w:val="clear" w:color="auto" w:fill="FFFFFF"/>
-        <w:spacing w:after="0" w:line="240" w:lineRule="auto"/>
-        <w:ind w:left="1080"/>
-        <w:rPr>
-          <w:rFonts w:ascii="Bookman Old Style" w:eastAsia="Times New Roman" w:hAnsi="Bookman Old Style" w:cstheme="minorHAnsi"/>
-          <w:b/>
-          <w:color w:val="002060"/>
-        </w:rPr>
-      </w:pPr>
-      <w:r>
-        <w:rPr>
-          <w:rFonts w:ascii="Bookman Old Style" w:eastAsia="Times New Roman" w:hAnsi="Bookman Old Style" w:cstheme="minorHAnsi"/>
-          <w:b/>
-          <w:color w:val="002060"/>
-        </w:rPr>
-        <w:t>When ever we are working with dependent and independent elements</w:t>
-      </w:r>
-    </w:p>
-    <w:p>
-      <w:pPr>
-        <w:pStyle w:val="ListParagraph"/>
-        <w:numPr>
-          <w:ilvl w:val="3"/>
-          <w:numId w:val="6"/>
-        </w:numPr>
-        <w:shd w:val="clear" w:color="auto" w:fill="FFFFFF"/>
-        <w:spacing w:after="0" w:line="240" w:lineRule="auto"/>
-        <w:rPr>
-          <w:rFonts w:ascii="Bookman Old Style" w:eastAsia="Times New Roman" w:hAnsi="Bookman Old Style" w:cstheme="minorHAnsi"/>
-          <w:b/>
-          <w:color w:val="002060"/>
-        </w:rPr>
-      </w:pPr>
-      <w:r>
-        <w:rPr>
-          <w:rFonts w:ascii="Bookman Old Style" w:eastAsia="Times New Roman" w:hAnsi="Bookman Old Style" w:cstheme="minorHAnsi"/>
-          <w:b/>
-          <w:color w:val="002060"/>
-        </w:rPr>
-        <w:t>//</w:t>
-      </w:r>
-      <w:r>
-        <w:rPr>
-          <w:rFonts w:ascii="Bookman Old Style" w:eastAsia="Times New Roman" w:hAnsi="Bookman Old Style" w:cstheme="minorHAnsi"/>
-          <w:b/>
-          <w:color w:val="002060"/>
-        </w:rPr>
-        <w:t>parent</w:t>
-      </w:r>
-      <w:r>
-        <w:rPr>
-          <w:rFonts w:ascii="Bookman Old Style" w:eastAsia="Times New Roman" w:hAnsi="Bookman Old Style" w:cstheme="minorHAnsi"/>
-          <w:b/>
-          <w:color w:val="002060"/>
-        </w:rPr>
-        <w:t xml:space="preserve">_tag[xpath of </w:t>
-      </w:r>
-      <w:r>
-        <w:rPr>
-          <w:rFonts w:ascii="Bookman Old Style" w:eastAsia="Times New Roman" w:hAnsi="Bookman Old Style" w:cstheme="minorHAnsi"/>
-          <w:b/>
-          <w:color w:val="002060"/>
-        </w:rPr>
-        <w:t>independent element</w:t>
-      </w:r>
-      <w:r>
-        <w:rPr>
-          <w:rFonts w:ascii="Bookman Old Style" w:eastAsia="Times New Roman" w:hAnsi="Bookman Old Style" w:cstheme="minorHAnsi"/>
-          <w:b/>
-          <w:color w:val="002060"/>
-        </w:rPr>
-        <w:t>]</w:t>
-      </w:r>
-    </w:p>
-    <w:p>
-      <w:pPr>
-        <w:pStyle w:val="ListParagraph"/>
-        <w:numPr>
-          <w:ilvl w:val="4"/>
-          <w:numId w:val="6"/>
-        </w:numPr>
-        <w:shd w:val="clear" w:color="auto" w:fill="FFFFFF"/>
-        <w:spacing w:after="0" w:line="240" w:lineRule="auto"/>
-        <w:rPr>
-          <w:rFonts w:ascii="Bookman Old Style" w:eastAsia="Times New Roman" w:hAnsi="Bookman Old Style" w:cstheme="minorHAnsi"/>
-          <w:color w:val="00B0F0"/>
-        </w:rPr>
-      </w:pPr>
-      <w:r>
-        <w:rPr>
-          <w:rFonts w:ascii="Bookman Old Style" w:eastAsia="Times New Roman" w:hAnsi="Bookman Old Style" w:cstheme="minorHAnsi"/>
-          <w:color w:val="00B0F0"/>
-        </w:rPr>
-        <w:t>//tr[th[text()='Directed by']]//a</w:t>
-      </w:r>
-      <w:r>
-        <w:rPr>
-          <w:rFonts w:ascii="Bookman Old Style" w:eastAsia="Times New Roman" w:hAnsi="Bookman Old Style" w:cstheme="minorHAnsi"/>
-          <w:color w:val="00B0F0"/>
-        </w:rPr>
-        <w:tab/>
-      </w:r>
-    </w:p>
-    <w:p>
-      <w:pPr>
-        <w:pStyle w:val="ListParagraph"/>
-        <w:numPr>
-          <w:ilvl w:val="4"/>
-          <w:numId w:val="6"/>
-        </w:numPr>
-        <w:shd w:val="clear" w:color="auto" w:fill="FFFFFF"/>
-        <w:spacing w:after="0" w:line="240" w:lineRule="auto"/>
-        <w:rPr>
-          <w:rFonts w:ascii="Bookman Old Style" w:eastAsia="Times New Roman" w:hAnsi="Bookman Old Style" w:cstheme="minorHAnsi"/>
-          <w:color w:val="00B0F0"/>
-        </w:rPr>
-      </w:pPr>
-      <w:r>
-        <w:rPr>
-          <w:rFonts w:ascii="Bookman Old Style" w:eastAsia="Times New Roman" w:hAnsi="Bookman Old Style" w:cstheme="minorHAnsi"/>
-          <w:color w:val="00B0F0"/>
-        </w:rPr>
-        <w:t>//tr[td[div[div[text()='Task240']]]]/td[@class='selection']</w:t>
-      </w:r>
-    </w:p>
-    <w:p>
-      <w:pPr>
-        <w:pStyle w:val="ListParagraph"/>
-        <w:numPr>
-          <w:ilvl w:val="2"/>
-          <w:numId w:val="6"/>
-        </w:numPr>
-        <w:shd w:val="clear" w:color="auto" w:fill="FFFFFF"/>
-        <w:spacing w:after="0" w:line="240" w:lineRule="auto"/>
-        <w:rPr>
-          <w:rFonts w:ascii="Bookman Old Style" w:eastAsia="Times New Roman" w:hAnsi="Bookman Old Style" w:cstheme="minorHAnsi"/>
-          <w:b/>
-          <w:color w:val="ED7D31" w:themeColor="accent2"/>
-        </w:rPr>
-      </w:pPr>
-      <w:r>
-        <w:rPr>
-          <w:rFonts w:ascii="Bookman Old Style" w:eastAsia="Times New Roman" w:hAnsi="Bookman Old Style" w:cstheme="minorHAnsi"/>
-          <w:b/>
-          <w:color w:val="ED7D31" w:themeColor="accent2"/>
-        </w:rPr>
-        <w:lastRenderedPageBreak/>
-        <w:t>Xpath with Axes Functions</w:t>
-      </w:r>
-    </w:p>
-    <w:p>
-      <w:pPr>
-        <w:pStyle w:val="ListParagraph"/>
-        <w:numPr>
-          <w:ilvl w:val="3"/>
-          <w:numId w:val="6"/>
-        </w:numPr>
-        <w:shd w:val="clear" w:color="auto" w:fill="FFFFFF"/>
-        <w:spacing w:after="0" w:line="240" w:lineRule="auto"/>
-        <w:rPr>
-          <w:rFonts w:ascii="Bookman Old Style" w:eastAsia="Times New Roman" w:hAnsi="Bookman Old Style" w:cstheme="minorHAnsi"/>
-          <w:b/>
-          <w:color w:val="002060"/>
-        </w:rPr>
-      </w:pPr>
-      <w:r>
-        <w:rPr>
-          <w:rFonts w:ascii="Bookman Old Style" w:eastAsia="Times New Roman" w:hAnsi="Bookman Old Style" w:cstheme="minorHAnsi"/>
-          <w:b/>
-          <w:color w:val="002060"/>
-        </w:rPr>
-        <w:t>Traversing to next siblings</w:t>
-      </w:r>
-    </w:p>
-    <w:p>
-      <w:pPr>
-        <w:pStyle w:val="ListParagraph"/>
-        <w:numPr>
-          <w:ilvl w:val="4"/>
-          <w:numId w:val="6"/>
-        </w:numPr>
-        <w:shd w:val="clear" w:color="auto" w:fill="FFFFFF"/>
-        <w:spacing w:after="0" w:line="240" w:lineRule="auto"/>
-        <w:rPr>
-          <w:rFonts w:ascii="Bookman Old Style" w:eastAsia="Times New Roman" w:hAnsi="Bookman Old Style" w:cstheme="minorHAnsi"/>
-          <w:b/>
-          <w:color w:val="002060"/>
-        </w:rPr>
-      </w:pPr>
-      <w:r>
-        <w:rPr>
-          <w:rFonts w:ascii="Bookman Old Style" w:eastAsia="Times New Roman" w:hAnsi="Bookman Old Style" w:cstheme="minorHAnsi"/>
-          <w:b/>
-          <w:color w:val="002060"/>
-        </w:rPr>
-        <w:t>//expression/following-sibling::siblingtag</w:t>
-      </w:r>
-    </w:p>
-    <w:p>
-      <w:pPr>
-        <w:pStyle w:val="ListParagraph"/>
-        <w:numPr>
-          <w:ilvl w:val="5"/>
-          <w:numId w:val="6"/>
-        </w:numPr>
-        <w:shd w:val="clear" w:color="auto" w:fill="FFFFFF"/>
-        <w:spacing w:after="0" w:line="240" w:lineRule="auto"/>
-        <w:rPr>
-          <w:rFonts w:ascii="Bookman Old Style" w:eastAsia="Times New Roman" w:hAnsi="Bookman Old Style" w:cstheme="minorHAnsi"/>
-          <w:color w:val="00B0F0"/>
-        </w:rPr>
-      </w:pPr>
-      <w:r>
-        <w:rPr>
-          <w:rFonts w:ascii="Bookman Old Style" w:eastAsia="Times New Roman" w:hAnsi="Bookman Old Style" w:cstheme="minorHAnsi"/>
-          <w:color w:val="00B0F0"/>
-        </w:rPr>
-        <w:t>//th[text()='Directed by']/following-sibling::td/a</w:t>
-      </w:r>
-    </w:p>
-    <w:p>
-      <w:pPr>
-        <w:pStyle w:val="ListParagraph"/>
-        <w:numPr>
-          <w:ilvl w:val="5"/>
-          <w:numId w:val="6"/>
-        </w:numPr>
-        <w:shd w:val="clear" w:color="auto" w:fill="FFFFFF"/>
-        <w:spacing w:after="0" w:line="240" w:lineRule="auto"/>
-        <w:rPr>
-          <w:rFonts w:ascii="Bookman Old Style" w:eastAsia="Times New Roman" w:hAnsi="Bookman Old Style" w:cstheme="minorHAnsi"/>
-          <w:color w:val="00B0F0"/>
-        </w:rPr>
-      </w:pPr>
-      <w:r>
-        <w:rPr>
-          <w:rFonts w:ascii="Bookman Old Style" w:eastAsia="Times New Roman" w:hAnsi="Bookman Old Style" w:cstheme="minorHAnsi"/>
-          <w:color w:val="00B0F0"/>
-        </w:rPr>
-        <w:t>//li[a[@href='#Release']]/following-sibling::li</w:t>
-      </w:r>
-    </w:p>
-    <w:p>
-      <w:pPr>
-        <w:pStyle w:val="ListParagraph"/>
-        <w:numPr>
-          <w:ilvl w:val="3"/>
-          <w:numId w:val="6"/>
-        </w:numPr>
-        <w:shd w:val="clear" w:color="auto" w:fill="FFFFFF"/>
-        <w:spacing w:after="0" w:line="240" w:lineRule="auto"/>
-        <w:rPr>
-          <w:rFonts w:ascii="Bookman Old Style" w:eastAsia="Times New Roman" w:hAnsi="Bookman Old Style" w:cstheme="minorHAnsi"/>
-          <w:b/>
-          <w:color w:val="002060"/>
-        </w:rPr>
-      </w:pPr>
-      <w:r>
-        <w:rPr>
-          <w:rFonts w:ascii="Bookman Old Style" w:eastAsia="Times New Roman" w:hAnsi="Bookman Old Style" w:cstheme="minorHAnsi"/>
-          <w:b/>
-          <w:color w:val="002060"/>
-        </w:rPr>
-        <w:t>Traversing to previous siblings</w:t>
-      </w:r>
-    </w:p>
-    <w:p>
-      <w:pPr>
-        <w:pStyle w:val="ListParagraph"/>
-        <w:numPr>
-          <w:ilvl w:val="4"/>
-          <w:numId w:val="6"/>
-        </w:numPr>
-        <w:shd w:val="clear" w:color="auto" w:fill="FFFFFF"/>
-        <w:spacing w:after="0" w:line="240" w:lineRule="auto"/>
-        <w:rPr>
-          <w:rFonts w:ascii="Bookman Old Style" w:eastAsia="Times New Roman" w:hAnsi="Bookman Old Style" w:cstheme="minorHAnsi"/>
-          <w:b/>
-          <w:color w:val="002060"/>
-        </w:rPr>
-      </w:pPr>
-      <w:r>
-        <w:rPr>
-          <w:rFonts w:ascii="Bookman Old Style" w:eastAsia="Times New Roman" w:hAnsi="Bookman Old Style" w:cstheme="minorHAnsi"/>
-          <w:b/>
-          <w:color w:val="002060"/>
-        </w:rPr>
-        <w:t>//expression/preceding-sibling::siblingtag</w:t>
-      </w:r>
-    </w:p>
-    <w:p>
-      <w:pPr>
-        <w:pStyle w:val="ListParagraph"/>
-        <w:numPr>
-          <w:ilvl w:val="4"/>
-          <w:numId w:val="6"/>
-        </w:numPr>
-        <w:shd w:val="clear" w:color="auto" w:fill="FFFFFF"/>
-        <w:spacing w:after="0" w:line="240" w:lineRule="auto"/>
-        <w:rPr>
-          <w:rFonts w:ascii="Bookman Old Style" w:eastAsia="Times New Roman" w:hAnsi="Bookman Old Style" w:cstheme="minorHAnsi"/>
-          <w:color w:val="00B0F0"/>
-        </w:rPr>
-      </w:pPr>
-      <w:r>
-        <w:rPr>
-          <w:rFonts w:ascii="Bookman Old Style" w:eastAsia="Times New Roman" w:hAnsi="Bookman Old Style" w:cstheme="minorHAnsi"/>
-          <w:color w:val="00B0F0"/>
-        </w:rPr>
-        <w:t>//li[a[@href='#Release']]/preceding-sibling::li</w:t>
-      </w:r>
-    </w:p>
-    <w:p>
-      <w:pPr>
-        <w:pStyle w:val="ListParagraph"/>
-        <w:numPr>
-          <w:ilvl w:val="3"/>
-          <w:numId w:val="6"/>
-        </w:numPr>
-        <w:shd w:val="clear" w:color="auto" w:fill="FFFFFF"/>
-        <w:spacing w:after="0" w:line="240" w:lineRule="auto"/>
-        <w:rPr>
-          <w:rFonts w:ascii="Bookman Old Style" w:eastAsia="Times New Roman" w:hAnsi="Bookman Old Style" w:cstheme="minorHAnsi"/>
-          <w:b/>
-          <w:color w:val="002060"/>
-        </w:rPr>
-      </w:pPr>
-      <w:r>
-        <w:rPr>
-          <w:rFonts w:ascii="Bookman Old Style" w:eastAsia="Times New Roman" w:hAnsi="Bookman Old Style" w:cstheme="minorHAnsi"/>
-          <w:b/>
-          <w:color w:val="002060"/>
-        </w:rPr>
-        <w:t>Traversing to all next siblings till end of the page</w:t>
-      </w:r>
-    </w:p>
-    <w:p>
-      <w:pPr>
-        <w:pStyle w:val="ListParagraph"/>
-        <w:numPr>
-          <w:ilvl w:val="4"/>
-          <w:numId w:val="6"/>
-        </w:numPr>
-        <w:shd w:val="clear" w:color="auto" w:fill="FFFFFF"/>
-        <w:spacing w:after="0" w:line="240" w:lineRule="auto"/>
-        <w:rPr>
-          <w:rFonts w:ascii="Bookman Old Style" w:eastAsia="Times New Roman" w:hAnsi="Bookman Old Style" w:cstheme="minorHAnsi"/>
-          <w:b/>
-          <w:color w:val="002060"/>
-        </w:rPr>
-      </w:pPr>
-      <w:r>
-        <w:rPr>
-          <w:rFonts w:ascii="Bookman Old Style" w:eastAsia="Times New Roman" w:hAnsi="Bookman Old Style" w:cstheme="minorHAnsi"/>
-          <w:b/>
-          <w:color w:val="002060"/>
-        </w:rPr>
-        <w:t>//expression/following::siblingtag</w:t>
-      </w:r>
-    </w:p>
-    <w:p>
-      <w:pPr>
-        <w:pStyle w:val="ListParagraph"/>
-        <w:numPr>
-          <w:ilvl w:val="4"/>
-          <w:numId w:val="6"/>
-        </w:numPr>
-        <w:shd w:val="clear" w:color="auto" w:fill="FFFFFF"/>
-        <w:spacing w:after="0" w:line="240" w:lineRule="auto"/>
-        <w:rPr>
-          <w:rFonts w:ascii="Bookman Old Style" w:eastAsia="Times New Roman" w:hAnsi="Bookman Old Style" w:cstheme="minorHAnsi"/>
-          <w:color w:val="00B0F0"/>
-        </w:rPr>
-      </w:pPr>
-      <w:r>
-        <w:rPr>
-          <w:rFonts w:ascii="Bookman Old Style" w:eastAsia="Times New Roman" w:hAnsi="Bookman Old Style" w:cstheme="minorHAnsi"/>
-          <w:color w:val="00B0F0"/>
-        </w:rPr>
-        <w:t>//li[a[@href='#Release']]/following::li</w:t>
-      </w:r>
-    </w:p>
-    <w:p>
-      <w:pPr>
-        <w:pStyle w:val="ListParagraph"/>
-        <w:numPr>
-          <w:ilvl w:val="3"/>
-          <w:numId w:val="6"/>
-        </w:numPr>
-        <w:shd w:val="clear" w:color="auto" w:fill="FFFFFF"/>
-        <w:spacing w:after="0" w:line="240" w:lineRule="auto"/>
-        <w:rPr>
-          <w:rFonts w:ascii="Bookman Old Style" w:eastAsia="Times New Roman" w:hAnsi="Bookman Old Style" w:cstheme="minorHAnsi"/>
-          <w:b/>
-          <w:color w:val="002060"/>
-        </w:rPr>
-      </w:pPr>
-      <w:r>
-        <w:rPr>
-          <w:rFonts w:ascii="Bookman Old Style" w:eastAsia="Times New Roman" w:hAnsi="Bookman Old Style" w:cstheme="minorHAnsi"/>
-          <w:b/>
-          <w:color w:val="002060"/>
-        </w:rPr>
-        <w:t>Traversing to all previous siblings till beginning of the page</w:t>
-      </w:r>
-    </w:p>
-    <w:p>
-      <w:pPr>
-        <w:pStyle w:val="ListParagraph"/>
-        <w:numPr>
-          <w:ilvl w:val="4"/>
-          <w:numId w:val="6"/>
-        </w:numPr>
-        <w:shd w:val="clear" w:color="auto" w:fill="FFFFFF"/>
-        <w:spacing w:after="0" w:line="240" w:lineRule="auto"/>
-        <w:rPr>
-          <w:rFonts w:ascii="Bookman Old Style" w:eastAsia="Times New Roman" w:hAnsi="Bookman Old Style" w:cstheme="minorHAnsi"/>
-          <w:b/>
-          <w:color w:val="002060"/>
-        </w:rPr>
-      </w:pPr>
-      <w:r>
-        <w:rPr>
-          <w:rFonts w:ascii="Bookman Old Style" w:eastAsia="Times New Roman" w:hAnsi="Bookman Old Style" w:cstheme="minorHAnsi"/>
-          <w:b/>
-          <w:color w:val="002060"/>
-        </w:rPr>
-        <w:t>//expression/</w:t>
-      </w:r>
-      <w:r>
-        <w:rPr>
-          <w:rFonts w:ascii="Bookman Old Style" w:eastAsia="Times New Roman" w:hAnsi="Bookman Old Style" w:cstheme="minorHAnsi"/>
-          <w:b/>
-          <w:color w:val="002060"/>
-        </w:rPr>
-        <w:t xml:space="preserve"> </w:t>
-      </w:r>
-      <w:r>
-        <w:rPr>
-          <w:rFonts w:ascii="Bookman Old Style" w:eastAsia="Times New Roman" w:hAnsi="Bookman Old Style" w:cstheme="minorHAnsi"/>
-          <w:b/>
-          <w:color w:val="002060"/>
-        </w:rPr>
-        <w:t>preceding ::siblingtag</w:t>
-      </w:r>
-    </w:p>
-    <w:p>
-      <w:pPr>
-        <w:pStyle w:val="ListParagraph"/>
-        <w:numPr>
-          <w:ilvl w:val="4"/>
-          <w:numId w:val="6"/>
-        </w:numPr>
-        <w:shd w:val="clear" w:color="auto" w:fill="FFFFFF"/>
-        <w:spacing w:after="0" w:line="240" w:lineRule="auto"/>
-        <w:rPr>
-          <w:rFonts w:ascii="Bookman Old Style" w:eastAsia="Times New Roman" w:hAnsi="Bookman Old Style" w:cstheme="minorHAnsi"/>
-          <w:color w:val="00B0F0"/>
-        </w:rPr>
-      </w:pPr>
-      <w:r>
-        <w:rPr>
-          <w:rFonts w:ascii="Bookman Old Style" w:eastAsia="Times New Roman" w:hAnsi="Bookman Old Style" w:cstheme="minorHAnsi"/>
-          <w:color w:val="00B0F0"/>
-        </w:rPr>
-        <w:t>//li[a[@href='#Release']]/</w:t>
-      </w:r>
-      <w:r>
-        <w:rPr>
-          <w:rFonts w:ascii="Bookman Old Style" w:eastAsia="Times New Roman" w:hAnsi="Bookman Old Style" w:cstheme="minorHAnsi"/>
-          <w:color w:val="00B0F0"/>
-        </w:rPr>
-        <w:t>preceding</w:t>
-      </w:r>
-      <w:r>
-        <w:rPr>
-          <w:rFonts w:ascii="Bookman Old Style" w:eastAsia="Times New Roman" w:hAnsi="Bookman Old Style" w:cstheme="minorHAnsi"/>
-          <w:color w:val="00B0F0"/>
-        </w:rPr>
-        <w:t>::li</w:t>
-      </w:r>
-    </w:p>
-    <w:p>
-      <w:pPr>
-        <w:pStyle w:val="ListParagraph"/>
-        <w:numPr>
-          <w:ilvl w:val="3"/>
-          <w:numId w:val="6"/>
-        </w:numPr>
-        <w:shd w:val="clear" w:color="auto" w:fill="FFFFFF"/>
-        <w:spacing w:after="0" w:line="240" w:lineRule="auto"/>
-        <w:rPr>
-          <w:rFonts w:ascii="Bookman Old Style" w:eastAsia="Times New Roman" w:hAnsi="Bookman Old Style" w:cstheme="minorHAnsi"/>
-          <w:b/>
-          <w:color w:val="002060"/>
-        </w:rPr>
-      </w:pPr>
-      <w:r>
-        <w:rPr>
-          <w:rFonts w:ascii="Bookman Old Style" w:eastAsia="Times New Roman" w:hAnsi="Bookman Old Style" w:cstheme="minorHAnsi"/>
-          <w:b/>
-          <w:color w:val="002060"/>
-        </w:rPr>
-        <w:t>Traversing to child</w:t>
-      </w:r>
-    </w:p>
-    <w:p>
-      <w:pPr>
-        <w:pStyle w:val="ListParagraph"/>
-        <w:numPr>
-          <w:ilvl w:val="4"/>
-          <w:numId w:val="6"/>
-        </w:numPr>
-        <w:shd w:val="clear" w:color="auto" w:fill="FFFFFF"/>
-        <w:spacing w:after="0" w:line="240" w:lineRule="auto"/>
-        <w:rPr>
-          <w:rFonts w:ascii="Bookman Old Style" w:eastAsia="Times New Roman" w:hAnsi="Bookman Old Style" w:cstheme="minorHAnsi"/>
-          <w:b/>
-          <w:color w:val="002060"/>
-        </w:rPr>
-      </w:pPr>
-      <w:r>
-        <w:rPr>
-          <w:rFonts w:ascii="Bookman Old Style" w:eastAsia="Times New Roman" w:hAnsi="Bookman Old Style" w:cstheme="minorHAnsi"/>
-          <w:b/>
-          <w:color w:val="002060"/>
-        </w:rPr>
-        <w:t>//expression/</w:t>
-      </w:r>
-      <w:r>
-        <w:rPr>
-          <w:rFonts w:ascii="Bookman Old Style" w:eastAsia="Times New Roman" w:hAnsi="Bookman Old Style" w:cstheme="minorHAnsi"/>
-          <w:b/>
-          <w:color w:val="002060"/>
-        </w:rPr>
-        <w:t xml:space="preserve"> </w:t>
-      </w:r>
-      <w:r>
-        <w:rPr>
-          <w:rFonts w:ascii="Bookman Old Style" w:eastAsia="Times New Roman" w:hAnsi="Bookman Old Style" w:cstheme="minorHAnsi"/>
-          <w:b/>
-          <w:color w:val="002060"/>
-        </w:rPr>
-        <w:t>child</w:t>
-      </w:r>
-      <w:r>
-        <w:rPr>
-          <w:rFonts w:ascii="Bookman Old Style" w:eastAsia="Times New Roman" w:hAnsi="Bookman Old Style" w:cstheme="minorHAnsi"/>
-          <w:b/>
-          <w:color w:val="002060"/>
-        </w:rPr>
-        <w:t>::childTAG</w:t>
-      </w:r>
-    </w:p>
-    <w:p>
-      <w:pPr>
-        <w:pStyle w:val="ListParagraph"/>
-        <w:numPr>
-          <w:ilvl w:val="5"/>
-          <w:numId w:val="6"/>
-        </w:numPr>
-        <w:shd w:val="clear" w:color="auto" w:fill="FFFFFF"/>
-        <w:spacing w:after="0" w:line="240" w:lineRule="auto"/>
-        <w:rPr>
-          <w:rFonts w:ascii="Bookman Old Style" w:eastAsia="Times New Roman" w:hAnsi="Bookman Old Style" w:cstheme="minorHAnsi"/>
-          <w:color w:val="00B0F0"/>
+        <w:t>attribute_name</w:t>
+      </w:r>
+      <w:r>
+        <w:rPr>
+          <w:rFonts w:ascii="Bookman Old Style" w:eastAsia="Times New Roman" w:hAnsi="Bookman Old Style" w:cstheme="minorHAnsi"/>
+          <w:b/>
+          <w:color w:val="002060"/>
           <w:sz w:val="20"/>
           <w:szCs w:val="20"/>
         </w:rPr>
-      </w:pPr>
-      <w:r>
-        <w:rPr>
-          <w:rFonts w:ascii="Bookman Old Style" w:eastAsia="Times New Roman" w:hAnsi="Bookman Old Style" w:cstheme="minorHAnsi"/>
-          <w:color w:val="00B0F0"/>
+        <w:t>,</w:t>
+      </w:r>
+      <w:r>
+        <w:rPr>
+          <w:rFonts w:ascii="Bookman Old Style" w:eastAsia="Times New Roman" w:hAnsi="Bookman Old Style" w:cstheme="minorHAnsi"/>
+          <w:b/>
+          <w:color w:val="002060"/>
           <w:sz w:val="20"/>
           <w:szCs w:val="20"/>
         </w:rPr>
-        <w:t>//th[text()='Directed by']/following-sibling::td/child::a</w:t>
+        <w:t>’starting</w:t>
+      </w:r>
+      <w:r>
+        <w:rPr>
+          <w:rFonts w:ascii="Bookman Old Style" w:eastAsia="Times New Roman" w:hAnsi="Bookman Old Style" w:cstheme="minorHAnsi"/>
+          <w:b/>
+          <w:color w:val="002060"/>
+          <w:sz w:val="20"/>
+          <w:szCs w:val="20"/>
+        </w:rPr>
+        <w:t>_</w:t>
+      </w:r>
+      <w:r>
+        <w:rPr>
+          <w:rFonts w:ascii="Bookman Old Style" w:eastAsia="Times New Roman" w:hAnsi="Bookman Old Style" w:cstheme="minorHAnsi"/>
+          <w:b/>
+          <w:color w:val="002060"/>
+          <w:sz w:val="20"/>
+          <w:szCs w:val="20"/>
+        </w:rPr>
+        <w:t>value</w:t>
+      </w:r>
+      <w:proofErr w:type="spellEnd"/>
+      <w:r>
+        <w:rPr>
+          <w:rFonts w:ascii="Bookman Old Style" w:eastAsia="Times New Roman" w:hAnsi="Bookman Old Style" w:cstheme="minorHAnsi"/>
+          <w:b/>
+          <w:color w:val="002060"/>
+          <w:sz w:val="20"/>
+          <w:szCs w:val="20"/>
+        </w:rPr>
+        <w:t>’</w:t>
+      </w:r>
+      <w:r>
+        <w:rPr>
+          <w:rFonts w:ascii="Bookman Old Style" w:eastAsia="Times New Roman" w:hAnsi="Bookman Old Style" w:cstheme="minorHAnsi"/>
+          <w:b/>
+          <w:color w:val="002060"/>
+          <w:sz w:val="20"/>
+          <w:szCs w:val="20"/>
+        </w:rPr>
+        <w:t>)</w:t>
+      </w:r>
+      <w:r>
+        <w:rPr>
+          <w:rFonts w:ascii="Bookman Old Style" w:eastAsia="Times New Roman" w:hAnsi="Bookman Old Style" w:cstheme="minorHAnsi"/>
+          <w:b/>
+          <w:color w:val="002060"/>
+          <w:sz w:val="20"/>
+          <w:szCs w:val="20"/>
+        </w:rPr>
+        <w:t>]</w:t>
+      </w:r>
+    </w:p>
+    <w:p>
+      <w:pPr>
+        <w:pStyle w:val="ListParagraph"/>
+        <w:numPr>
+          <w:ilvl w:val="5"/>
+          <w:numId w:val="6"/>
+        </w:numPr>
+        <w:shd w:val="clear" w:color="auto" w:fill="FFFFFF"/>
+        <w:spacing w:after="0" w:line="240" w:lineRule="auto"/>
+        <w:rPr>
+          <w:rFonts w:ascii="Bookman Old Style" w:eastAsia="Times New Roman" w:hAnsi="Bookman Old Style" w:cstheme="minorHAnsi"/>
+          <w:color w:val="00B0F0"/>
+          <w:sz w:val="20"/>
+          <w:szCs w:val="20"/>
+        </w:rPr>
+      </w:pPr>
+      <w:r>
+        <w:rPr>
+          <w:rFonts w:ascii="Bookman Old Style" w:eastAsia="Times New Roman" w:hAnsi="Bookman Old Style" w:cstheme="minorHAnsi"/>
+          <w:color w:val="00B0F0"/>
+          <w:sz w:val="20"/>
+          <w:szCs w:val="20"/>
+        </w:rPr>
+        <w:t>//input[starts-with(@</w:t>
+      </w:r>
+      <w:proofErr w:type="spellStart"/>
+      <w:r>
+        <w:rPr>
+          <w:rFonts w:ascii="Bookman Old Style" w:eastAsia="Times New Roman" w:hAnsi="Bookman Old Style" w:cstheme="minorHAnsi"/>
+          <w:color w:val="00B0F0"/>
+          <w:sz w:val="20"/>
+          <w:szCs w:val="20"/>
+        </w:rPr>
+        <w:t>class,'textField</w:t>
+      </w:r>
+      <w:proofErr w:type="spellEnd"/>
+      <w:r>
+        <w:rPr>
+          <w:rFonts w:ascii="Bookman Old Style" w:eastAsia="Times New Roman" w:hAnsi="Bookman Old Style" w:cstheme="minorHAnsi"/>
+          <w:color w:val="00B0F0"/>
+          <w:sz w:val="20"/>
+          <w:szCs w:val="20"/>
+        </w:rPr>
+        <w:t>')]</w:t>
+      </w:r>
+    </w:p>
+    <w:p>
+      <w:pPr>
+        <w:pStyle w:val="ListParagraph"/>
+        <w:numPr>
+          <w:ilvl w:val="4"/>
+          <w:numId w:val="6"/>
+        </w:numPr>
+        <w:shd w:val="clear" w:color="auto" w:fill="FFFFFF"/>
+        <w:spacing w:after="0" w:line="240" w:lineRule="auto"/>
+        <w:rPr>
+          <w:rFonts w:ascii="Bookman Old Style" w:eastAsia="Times New Roman" w:hAnsi="Bookman Old Style" w:cstheme="minorHAnsi"/>
+          <w:b/>
+          <w:color w:val="002060"/>
+          <w:sz w:val="20"/>
+          <w:szCs w:val="20"/>
+        </w:rPr>
+      </w:pPr>
+      <w:r>
+        <w:rPr>
+          <w:rFonts w:ascii="Bookman Old Style" w:eastAsia="Times New Roman" w:hAnsi="Bookman Old Style" w:cstheme="minorHAnsi"/>
+          <w:b/>
+          <w:color w:val="002060"/>
+          <w:sz w:val="20"/>
+          <w:szCs w:val="20"/>
+        </w:rPr>
+        <w:t>//</w:t>
+      </w:r>
+      <w:proofErr w:type="spellStart"/>
+      <w:r>
+        <w:rPr>
+          <w:rFonts w:ascii="Bookman Old Style" w:eastAsia="Times New Roman" w:hAnsi="Bookman Old Style" w:cstheme="minorHAnsi"/>
+          <w:b/>
+          <w:color w:val="002060"/>
+          <w:sz w:val="20"/>
+          <w:szCs w:val="20"/>
+        </w:rPr>
+        <w:t>htmltag</w:t>
+      </w:r>
+      <w:proofErr w:type="spellEnd"/>
+      <w:r>
+        <w:rPr>
+          <w:rFonts w:ascii="Bookman Old Style" w:eastAsia="Times New Roman" w:hAnsi="Bookman Old Style" w:cstheme="minorHAnsi"/>
+          <w:b/>
+          <w:color w:val="002060"/>
+          <w:sz w:val="20"/>
+          <w:szCs w:val="20"/>
+        </w:rPr>
+        <w:t>[</w:t>
+      </w:r>
+      <w:r>
+        <w:rPr>
+          <w:rFonts w:ascii="Bookman Old Style" w:eastAsia="Times New Roman" w:hAnsi="Bookman Old Style" w:cstheme="minorHAnsi"/>
+          <w:b/>
+          <w:color w:val="002060"/>
+          <w:sz w:val="20"/>
+          <w:szCs w:val="20"/>
+        </w:rPr>
+        <w:t>starts-with(</w:t>
+      </w:r>
+      <w:proofErr w:type="spellStart"/>
+      <w:r>
+        <w:rPr>
+          <w:rFonts w:ascii="Bookman Old Style" w:eastAsia="Times New Roman" w:hAnsi="Bookman Old Style" w:cstheme="minorHAnsi"/>
+          <w:b/>
+          <w:color w:val="002060"/>
+          <w:sz w:val="20"/>
+          <w:szCs w:val="20"/>
+        </w:rPr>
+        <w:t>function,’starting_</w:t>
+      </w:r>
+      <w:r>
+        <w:rPr>
+          <w:rFonts w:ascii="Bookman Old Style" w:eastAsia="Times New Roman" w:hAnsi="Bookman Old Style" w:cstheme="minorHAnsi"/>
+          <w:b/>
+          <w:color w:val="002060"/>
+          <w:sz w:val="20"/>
+          <w:szCs w:val="20"/>
+        </w:rPr>
+        <w:t>value</w:t>
+      </w:r>
+      <w:proofErr w:type="spellEnd"/>
+      <w:r>
+        <w:rPr>
+          <w:rFonts w:ascii="Bookman Old Style" w:eastAsia="Times New Roman" w:hAnsi="Bookman Old Style" w:cstheme="minorHAnsi"/>
+          <w:b/>
+          <w:color w:val="002060"/>
+          <w:sz w:val="20"/>
+          <w:szCs w:val="20"/>
+        </w:rPr>
+        <w:t>’</w:t>
+      </w:r>
+      <w:r>
+        <w:rPr>
+          <w:rFonts w:ascii="Bookman Old Style" w:eastAsia="Times New Roman" w:hAnsi="Bookman Old Style" w:cstheme="minorHAnsi"/>
+          <w:b/>
+          <w:color w:val="002060"/>
+          <w:sz w:val="20"/>
+          <w:szCs w:val="20"/>
+        </w:rPr>
+        <w:t>)]</w:t>
+      </w:r>
+    </w:p>
+    <w:p>
+      <w:pPr>
+        <w:pStyle w:val="ListParagraph"/>
+        <w:numPr>
+          <w:ilvl w:val="5"/>
+          <w:numId w:val="6"/>
+        </w:numPr>
+        <w:shd w:val="clear" w:color="auto" w:fill="FFFFFF"/>
+        <w:spacing w:after="0" w:line="240" w:lineRule="auto"/>
+        <w:rPr>
+          <w:rFonts w:ascii="Bookman Old Style" w:eastAsia="Times New Roman" w:hAnsi="Bookman Old Style" w:cstheme="minorHAnsi"/>
+          <w:color w:val="00B0F0"/>
+          <w:sz w:val="20"/>
+          <w:szCs w:val="20"/>
+        </w:rPr>
+      </w:pPr>
+      <w:r>
+        <w:rPr>
+          <w:rFonts w:ascii="Bookman Old Style" w:eastAsia="Times New Roman" w:hAnsi="Bookman Old Style" w:cstheme="minorHAnsi"/>
+          <w:color w:val="00B0F0"/>
+          <w:sz w:val="20"/>
+          <w:szCs w:val="20"/>
+        </w:rPr>
+        <w:t>//h3[starts-with(text(),'</w:t>
+      </w:r>
+      <w:proofErr w:type="spellStart"/>
+      <w:r>
+        <w:rPr>
+          <w:rFonts w:ascii="Bookman Old Style" w:eastAsia="Times New Roman" w:hAnsi="Bookman Old Style" w:cstheme="minorHAnsi"/>
+          <w:color w:val="00B0F0"/>
+          <w:sz w:val="20"/>
+          <w:szCs w:val="20"/>
+        </w:rPr>
+        <w:t>Synechron</w:t>
+      </w:r>
+      <w:proofErr w:type="spellEnd"/>
+      <w:r>
+        <w:rPr>
+          <w:rFonts w:ascii="Bookman Old Style" w:eastAsia="Times New Roman" w:hAnsi="Bookman Old Style" w:cstheme="minorHAnsi"/>
+          <w:color w:val="00B0F0"/>
+          <w:sz w:val="20"/>
+          <w:szCs w:val="20"/>
+        </w:rPr>
+        <w:t>')]</w:t>
+      </w:r>
+    </w:p>
+    <w:p>
+      <w:pPr>
+        <w:shd w:val="clear" w:color="auto" w:fill="FFFFFF"/>
+        <w:spacing w:after="0" w:line="240" w:lineRule="auto"/>
+        <w:ind w:left="1440"/>
+        <w:rPr>
+          <w:rFonts w:ascii="Bookman Old Style" w:eastAsia="Times New Roman" w:hAnsi="Bookman Old Style" w:cstheme="minorHAnsi"/>
+          <w:b/>
+          <w:color w:val="002060"/>
+        </w:rPr>
+      </w:pPr>
+    </w:p>
+    <w:p>
+      <w:pPr>
+        <w:shd w:val="clear" w:color="auto" w:fill="FFFFFF"/>
+        <w:spacing w:after="0" w:line="240" w:lineRule="auto"/>
+        <w:ind w:left="1080"/>
+        <w:rPr>
+          <w:rFonts w:ascii="Bookman Old Style" w:eastAsia="Times New Roman" w:hAnsi="Bookman Old Style" w:cstheme="minorHAnsi"/>
+          <w:b/>
+          <w:color w:val="002060"/>
+        </w:rPr>
+      </w:pPr>
+    </w:p>
+    <w:p>
+      <w:pPr>
+        <w:pStyle w:val="ListParagraph"/>
+        <w:numPr>
+          <w:ilvl w:val="2"/>
+          <w:numId w:val="6"/>
+        </w:numPr>
+        <w:shd w:val="clear" w:color="auto" w:fill="FFFFFF"/>
+        <w:spacing w:after="0" w:line="240" w:lineRule="auto"/>
+        <w:rPr>
+          <w:rFonts w:ascii="Bookman Old Style" w:eastAsia="Times New Roman" w:hAnsi="Bookman Old Style" w:cstheme="minorHAnsi"/>
+          <w:b/>
+          <w:color w:val="002060"/>
+        </w:rPr>
+      </w:pPr>
+      <w:proofErr w:type="spellStart"/>
+      <w:r>
+        <w:rPr>
+          <w:rFonts w:ascii="Bookman Old Style" w:eastAsia="Times New Roman" w:hAnsi="Bookman Old Style" w:cstheme="minorHAnsi"/>
+          <w:b/>
+          <w:color w:val="002060"/>
+        </w:rPr>
+        <w:t>Xpath</w:t>
+      </w:r>
+      <w:proofErr w:type="spellEnd"/>
+      <w:r>
+        <w:rPr>
+          <w:rFonts w:ascii="Bookman Old Style" w:eastAsia="Times New Roman" w:hAnsi="Bookman Old Style" w:cstheme="minorHAnsi"/>
+          <w:b/>
+          <w:color w:val="002060"/>
+        </w:rPr>
+        <w:t xml:space="preserve"> traverse from parent to child</w:t>
       </w:r>
     </w:p>
     <w:p>
@@ -5036,6 +5427,1104 @@
           <w:b/>
           <w:color w:val="002060"/>
         </w:rPr>
+        <w:t>//EXPRESSION/IMMIDEATE CHILD</w:t>
+      </w:r>
+    </w:p>
+    <w:p>
+      <w:pPr>
+        <w:pStyle w:val="ListParagraph"/>
+        <w:numPr>
+          <w:ilvl w:val="4"/>
+          <w:numId w:val="6"/>
+        </w:numPr>
+        <w:shd w:val="clear" w:color="auto" w:fill="FFFFFF"/>
+        <w:spacing w:after="0" w:line="240" w:lineRule="auto"/>
+        <w:rPr>
+          <w:rFonts w:ascii="Bookman Old Style" w:eastAsia="Times New Roman" w:hAnsi="Bookman Old Style" w:cstheme="minorHAnsi"/>
+          <w:color w:val="00B0F0"/>
+        </w:rPr>
+      </w:pPr>
+      <w:r>
+        <w:rPr>
+          <w:rFonts w:ascii="Bookman Old Style" w:eastAsia="Times New Roman" w:hAnsi="Bookman Old Style" w:cstheme="minorHAnsi"/>
+          <w:color w:val="00B0F0"/>
+        </w:rPr>
+        <w:t>//a[@id='</w:t>
+      </w:r>
+      <w:proofErr w:type="spellStart"/>
+      <w:r>
+        <w:rPr>
+          <w:rFonts w:ascii="Bookman Old Style" w:eastAsia="Times New Roman" w:hAnsi="Bookman Old Style" w:cstheme="minorHAnsi"/>
+          <w:color w:val="00B0F0"/>
+        </w:rPr>
+        <w:t>loginButton</w:t>
+      </w:r>
+      <w:proofErr w:type="spellEnd"/>
+      <w:r>
+        <w:rPr>
+          <w:rFonts w:ascii="Bookman Old Style" w:eastAsia="Times New Roman" w:hAnsi="Bookman Old Style" w:cstheme="minorHAnsi"/>
+          <w:color w:val="00B0F0"/>
+        </w:rPr>
+        <w:t>']/div</w:t>
+      </w:r>
+    </w:p>
+    <w:p>
+      <w:pPr>
+        <w:pStyle w:val="ListParagraph"/>
+        <w:numPr>
+          <w:ilvl w:val="3"/>
+          <w:numId w:val="6"/>
+        </w:numPr>
+        <w:shd w:val="clear" w:color="auto" w:fill="FFFFFF"/>
+        <w:spacing w:after="0" w:line="240" w:lineRule="auto"/>
+        <w:rPr>
+          <w:rFonts w:ascii="Bookman Old Style" w:eastAsia="Times New Roman" w:hAnsi="Bookman Old Style" w:cstheme="minorHAnsi"/>
+          <w:b/>
+          <w:color w:val="002060"/>
+        </w:rPr>
+      </w:pPr>
+      <w:r>
+        <w:rPr>
+          <w:rFonts w:ascii="Bookman Old Style" w:eastAsia="Times New Roman" w:hAnsi="Bookman Old Style" w:cstheme="minorHAnsi"/>
+          <w:b/>
+          <w:color w:val="002060"/>
+        </w:rPr>
+        <w:t>//EXPRESSION//IMMIDEATE CHILD</w:t>
+      </w:r>
+    </w:p>
+    <w:p>
+      <w:pPr>
+        <w:pStyle w:val="ListParagraph"/>
+        <w:numPr>
+          <w:ilvl w:val="4"/>
+          <w:numId w:val="6"/>
+        </w:numPr>
+        <w:shd w:val="clear" w:color="auto" w:fill="FFFFFF"/>
+        <w:spacing w:after="0" w:line="240" w:lineRule="auto"/>
+        <w:rPr>
+          <w:rFonts w:ascii="Bookman Old Style" w:eastAsia="Times New Roman" w:hAnsi="Bookman Old Style" w:cstheme="minorHAnsi"/>
+          <w:color w:val="00B0F0"/>
+        </w:rPr>
+      </w:pPr>
+      <w:r>
+        <w:rPr>
+          <w:rFonts w:ascii="Bookman Old Style" w:eastAsia="Times New Roman" w:hAnsi="Bookman Old Style" w:cstheme="minorHAnsi"/>
+          <w:color w:val="00B0F0"/>
+        </w:rPr>
+        <w:t>//td[@id='</w:t>
+      </w:r>
+      <w:proofErr w:type="spellStart"/>
+      <w:r>
+        <w:rPr>
+          <w:rFonts w:ascii="Bookman Old Style" w:eastAsia="Times New Roman" w:hAnsi="Bookman Old Style" w:cstheme="minorHAnsi"/>
+          <w:color w:val="00B0F0"/>
+        </w:rPr>
+        <w:t>loginButtonContainer</w:t>
+      </w:r>
+      <w:proofErr w:type="spellEnd"/>
+      <w:r>
+        <w:rPr>
+          <w:rFonts w:ascii="Bookman Old Style" w:eastAsia="Times New Roman" w:hAnsi="Bookman Old Style" w:cstheme="minorHAnsi"/>
+          <w:color w:val="00B0F0"/>
+        </w:rPr>
+        <w:t>']//div[text()='Login ']</w:t>
+      </w:r>
+    </w:p>
+    <w:p>
+      <w:pPr>
+        <w:shd w:val="clear" w:color="auto" w:fill="FFFFFF"/>
+        <w:spacing w:after="0" w:line="240" w:lineRule="auto"/>
+        <w:ind w:left="1080"/>
+        <w:rPr>
+          <w:rFonts w:ascii="Bookman Old Style" w:eastAsia="Times New Roman" w:hAnsi="Bookman Old Style" w:cstheme="minorHAnsi"/>
+          <w:b/>
+          <w:color w:val="002060"/>
+        </w:rPr>
+      </w:pPr>
+    </w:p>
+    <w:p>
+      <w:pPr>
+        <w:pStyle w:val="ListParagraph"/>
+        <w:numPr>
+          <w:ilvl w:val="2"/>
+          <w:numId w:val="6"/>
+        </w:numPr>
+        <w:shd w:val="clear" w:color="auto" w:fill="FFFFFF"/>
+        <w:spacing w:after="0" w:line="240" w:lineRule="auto"/>
+        <w:rPr>
+          <w:rFonts w:ascii="Bookman Old Style" w:eastAsia="Times New Roman" w:hAnsi="Bookman Old Style" w:cstheme="minorHAnsi"/>
+          <w:b/>
+          <w:color w:val="002060"/>
+        </w:rPr>
+      </w:pPr>
+      <w:proofErr w:type="spellStart"/>
+      <w:r>
+        <w:rPr>
+          <w:rFonts w:ascii="Bookman Old Style" w:eastAsia="Times New Roman" w:hAnsi="Bookman Old Style" w:cstheme="minorHAnsi"/>
+          <w:b/>
+          <w:color w:val="002060"/>
+        </w:rPr>
+        <w:t>Xpath</w:t>
+      </w:r>
+      <w:proofErr w:type="spellEnd"/>
+      <w:r>
+        <w:rPr>
+          <w:rFonts w:ascii="Bookman Old Style" w:eastAsia="Times New Roman" w:hAnsi="Bookman Old Style" w:cstheme="minorHAnsi"/>
+          <w:b/>
+          <w:color w:val="002060"/>
+        </w:rPr>
+        <w:t xml:space="preserve"> traverse from child to parent</w:t>
+      </w:r>
+    </w:p>
+    <w:p>
+      <w:pPr>
+        <w:shd w:val="clear" w:color="auto" w:fill="FFFFFF"/>
+        <w:spacing w:after="0" w:line="240" w:lineRule="auto"/>
+        <w:ind w:left="1080"/>
+        <w:rPr>
+          <w:rFonts w:ascii="Bookman Old Style" w:eastAsia="Times New Roman" w:hAnsi="Bookman Old Style" w:cstheme="minorHAnsi"/>
+          <w:b/>
+          <w:color w:val="002060"/>
+        </w:rPr>
+      </w:pPr>
+      <w:proofErr w:type="spellStart"/>
+      <w:r>
+        <w:rPr>
+          <w:rFonts w:ascii="Bookman Old Style" w:eastAsia="Times New Roman" w:hAnsi="Bookman Old Style" w:cstheme="minorHAnsi"/>
+          <w:b/>
+          <w:color w:val="002060"/>
+        </w:rPr>
+        <w:t>When ever</w:t>
+      </w:r>
+      <w:proofErr w:type="spellEnd"/>
+      <w:r>
+        <w:rPr>
+          <w:rFonts w:ascii="Bookman Old Style" w:eastAsia="Times New Roman" w:hAnsi="Bookman Old Style" w:cstheme="minorHAnsi"/>
+          <w:b/>
+          <w:color w:val="002060"/>
+        </w:rPr>
+        <w:t xml:space="preserve"> we are working with dependent and independent elements</w:t>
+      </w:r>
+    </w:p>
+    <w:p>
+      <w:pPr>
+        <w:pStyle w:val="ListParagraph"/>
+        <w:numPr>
+          <w:ilvl w:val="3"/>
+          <w:numId w:val="6"/>
+        </w:numPr>
+        <w:shd w:val="clear" w:color="auto" w:fill="FFFFFF"/>
+        <w:spacing w:after="0" w:line="240" w:lineRule="auto"/>
+        <w:rPr>
+          <w:rFonts w:ascii="Bookman Old Style" w:eastAsia="Times New Roman" w:hAnsi="Bookman Old Style" w:cstheme="minorHAnsi"/>
+          <w:b/>
+          <w:color w:val="002060"/>
+        </w:rPr>
+      </w:pPr>
+      <w:r>
+        <w:rPr>
+          <w:rFonts w:ascii="Bookman Old Style" w:eastAsia="Times New Roman" w:hAnsi="Bookman Old Style" w:cstheme="minorHAnsi"/>
+          <w:b/>
+          <w:color w:val="002060"/>
+        </w:rPr>
+        <w:t>//</w:t>
+      </w:r>
+      <w:proofErr w:type="spellStart"/>
+      <w:r>
+        <w:rPr>
+          <w:rFonts w:ascii="Bookman Old Style" w:eastAsia="Times New Roman" w:hAnsi="Bookman Old Style" w:cstheme="minorHAnsi"/>
+          <w:b/>
+          <w:color w:val="002060"/>
+        </w:rPr>
+        <w:t>parent</w:t>
+      </w:r>
+      <w:r>
+        <w:rPr>
+          <w:rFonts w:ascii="Bookman Old Style" w:eastAsia="Times New Roman" w:hAnsi="Bookman Old Style" w:cstheme="minorHAnsi"/>
+          <w:b/>
+          <w:color w:val="002060"/>
+        </w:rPr>
+        <w:t>_tag</w:t>
+      </w:r>
+      <w:proofErr w:type="spellEnd"/>
+      <w:r>
+        <w:rPr>
+          <w:rFonts w:ascii="Bookman Old Style" w:eastAsia="Times New Roman" w:hAnsi="Bookman Old Style" w:cstheme="minorHAnsi"/>
+          <w:b/>
+          <w:color w:val="002060"/>
+        </w:rPr>
+        <w:t>[</w:t>
+      </w:r>
+      <w:proofErr w:type="spellStart"/>
+      <w:r>
+        <w:rPr>
+          <w:rFonts w:ascii="Bookman Old Style" w:eastAsia="Times New Roman" w:hAnsi="Bookman Old Style" w:cstheme="minorHAnsi"/>
+          <w:b/>
+          <w:color w:val="002060"/>
+        </w:rPr>
+        <w:t>xpath</w:t>
+      </w:r>
+      <w:proofErr w:type="spellEnd"/>
+      <w:r>
+        <w:rPr>
+          <w:rFonts w:ascii="Bookman Old Style" w:eastAsia="Times New Roman" w:hAnsi="Bookman Old Style" w:cstheme="minorHAnsi"/>
+          <w:b/>
+          <w:color w:val="002060"/>
+        </w:rPr>
+        <w:t xml:space="preserve"> of </w:t>
+      </w:r>
+      <w:r>
+        <w:rPr>
+          <w:rFonts w:ascii="Bookman Old Style" w:eastAsia="Times New Roman" w:hAnsi="Bookman Old Style" w:cstheme="minorHAnsi"/>
+          <w:b/>
+          <w:color w:val="002060"/>
+        </w:rPr>
+        <w:t>independent element</w:t>
+      </w:r>
+      <w:r>
+        <w:rPr>
+          <w:rFonts w:ascii="Bookman Old Style" w:eastAsia="Times New Roman" w:hAnsi="Bookman Old Style" w:cstheme="minorHAnsi"/>
+          <w:b/>
+          <w:color w:val="002060"/>
+        </w:rPr>
+        <w:t>]</w:t>
+      </w:r>
+    </w:p>
+    <w:p>
+      <w:pPr>
+        <w:pStyle w:val="ListParagraph"/>
+        <w:numPr>
+          <w:ilvl w:val="4"/>
+          <w:numId w:val="6"/>
+        </w:numPr>
+        <w:shd w:val="clear" w:color="auto" w:fill="FFFFFF"/>
+        <w:spacing w:after="0" w:line="240" w:lineRule="auto"/>
+        <w:rPr>
+          <w:rFonts w:ascii="Bookman Old Style" w:eastAsia="Times New Roman" w:hAnsi="Bookman Old Style" w:cstheme="minorHAnsi"/>
+          <w:color w:val="00B0F0"/>
+        </w:rPr>
+      </w:pPr>
+      <w:r>
+        <w:rPr>
+          <w:rFonts w:ascii="Bookman Old Style" w:eastAsia="Times New Roman" w:hAnsi="Bookman Old Style" w:cstheme="minorHAnsi"/>
+          <w:color w:val="00B0F0"/>
+        </w:rPr>
+        <w:t>//</w:t>
+      </w:r>
+      <w:proofErr w:type="spellStart"/>
+      <w:r>
+        <w:rPr>
+          <w:rFonts w:ascii="Bookman Old Style" w:eastAsia="Times New Roman" w:hAnsi="Bookman Old Style" w:cstheme="minorHAnsi"/>
+          <w:color w:val="00B0F0"/>
+        </w:rPr>
+        <w:t>tr</w:t>
+      </w:r>
+      <w:proofErr w:type="spellEnd"/>
+      <w:r>
+        <w:rPr>
+          <w:rFonts w:ascii="Bookman Old Style" w:eastAsia="Times New Roman" w:hAnsi="Bookman Old Style" w:cstheme="minorHAnsi"/>
+          <w:color w:val="00B0F0"/>
+        </w:rPr>
+        <w:t>[</w:t>
+      </w:r>
+      <w:proofErr w:type="spellStart"/>
+      <w:r>
+        <w:rPr>
+          <w:rFonts w:ascii="Bookman Old Style" w:eastAsia="Times New Roman" w:hAnsi="Bookman Old Style" w:cstheme="minorHAnsi"/>
+          <w:color w:val="00B0F0"/>
+        </w:rPr>
+        <w:t>th</w:t>
+      </w:r>
+      <w:proofErr w:type="spellEnd"/>
+      <w:r>
+        <w:rPr>
+          <w:rFonts w:ascii="Bookman Old Style" w:eastAsia="Times New Roman" w:hAnsi="Bookman Old Style" w:cstheme="minorHAnsi"/>
+          <w:color w:val="00B0F0"/>
+        </w:rPr>
+        <w:t>[text()='Directed by']]//a</w:t>
+      </w:r>
+      <w:r>
+        <w:rPr>
+          <w:rFonts w:ascii="Bookman Old Style" w:eastAsia="Times New Roman" w:hAnsi="Bookman Old Style" w:cstheme="minorHAnsi"/>
+          <w:color w:val="00B0F0"/>
+        </w:rPr>
+        <w:tab/>
+      </w:r>
+    </w:p>
+    <w:p>
+      <w:pPr>
+        <w:pStyle w:val="ListParagraph"/>
+        <w:numPr>
+          <w:ilvl w:val="4"/>
+          <w:numId w:val="6"/>
+        </w:numPr>
+        <w:shd w:val="clear" w:color="auto" w:fill="FFFFFF"/>
+        <w:spacing w:after="0" w:line="240" w:lineRule="auto"/>
+        <w:rPr>
+          <w:rFonts w:ascii="Bookman Old Style" w:eastAsia="Times New Roman" w:hAnsi="Bookman Old Style" w:cstheme="minorHAnsi"/>
+          <w:color w:val="00B0F0"/>
+        </w:rPr>
+      </w:pPr>
+      <w:r>
+        <w:rPr>
+          <w:rFonts w:ascii="Bookman Old Style" w:eastAsia="Times New Roman" w:hAnsi="Bookman Old Style" w:cstheme="minorHAnsi"/>
+          <w:color w:val="00B0F0"/>
+        </w:rPr>
+        <w:t>//</w:t>
+      </w:r>
+      <w:proofErr w:type="spellStart"/>
+      <w:r>
+        <w:rPr>
+          <w:rFonts w:ascii="Bookman Old Style" w:eastAsia="Times New Roman" w:hAnsi="Bookman Old Style" w:cstheme="minorHAnsi"/>
+          <w:color w:val="00B0F0"/>
+        </w:rPr>
+        <w:t>tr</w:t>
+      </w:r>
+      <w:proofErr w:type="spellEnd"/>
+      <w:r>
+        <w:rPr>
+          <w:rFonts w:ascii="Bookman Old Style" w:eastAsia="Times New Roman" w:hAnsi="Bookman Old Style" w:cstheme="minorHAnsi"/>
+          <w:color w:val="00B0F0"/>
+        </w:rPr>
+        <w:t>[td[div[div[text()='Task240']]]]/td[@class='selection']</w:t>
+      </w:r>
+    </w:p>
+    <w:p>
+      <w:pPr>
+        <w:pStyle w:val="ListParagraph"/>
+        <w:numPr>
+          <w:ilvl w:val="2"/>
+          <w:numId w:val="6"/>
+        </w:numPr>
+        <w:shd w:val="clear" w:color="auto" w:fill="FFFFFF"/>
+        <w:spacing w:after="0" w:line="240" w:lineRule="auto"/>
+        <w:rPr>
+          <w:rFonts w:ascii="Bookman Old Style" w:eastAsia="Times New Roman" w:hAnsi="Bookman Old Style" w:cstheme="minorHAnsi"/>
+          <w:b/>
+          <w:color w:val="ED7D31" w:themeColor="accent2"/>
+        </w:rPr>
+      </w:pPr>
+      <w:proofErr w:type="spellStart"/>
+      <w:r>
+        <w:rPr>
+          <w:rFonts w:ascii="Bookman Old Style" w:eastAsia="Times New Roman" w:hAnsi="Bookman Old Style" w:cstheme="minorHAnsi"/>
+          <w:b/>
+          <w:color w:val="ED7D31" w:themeColor="accent2"/>
+        </w:rPr>
+        <w:lastRenderedPageBreak/>
+        <w:t>Xpath</w:t>
+      </w:r>
+      <w:proofErr w:type="spellEnd"/>
+      <w:r>
+        <w:rPr>
+          <w:rFonts w:ascii="Bookman Old Style" w:eastAsia="Times New Roman" w:hAnsi="Bookman Old Style" w:cstheme="minorHAnsi"/>
+          <w:b/>
+          <w:color w:val="ED7D31" w:themeColor="accent2"/>
+        </w:rPr>
+        <w:t xml:space="preserve"> with Axes Functions</w:t>
+      </w:r>
+    </w:p>
+    <w:p>
+      <w:pPr>
+        <w:pStyle w:val="ListParagraph"/>
+        <w:numPr>
+          <w:ilvl w:val="3"/>
+          <w:numId w:val="6"/>
+        </w:numPr>
+        <w:shd w:val="clear" w:color="auto" w:fill="FFFFFF"/>
+        <w:spacing w:after="0" w:line="240" w:lineRule="auto"/>
+        <w:rPr>
+          <w:rFonts w:ascii="Bookman Old Style" w:eastAsia="Times New Roman" w:hAnsi="Bookman Old Style" w:cstheme="minorHAnsi"/>
+          <w:b/>
+          <w:color w:val="002060"/>
+        </w:rPr>
+      </w:pPr>
+      <w:r>
+        <w:rPr>
+          <w:rFonts w:ascii="Bookman Old Style" w:eastAsia="Times New Roman" w:hAnsi="Bookman Old Style" w:cstheme="minorHAnsi"/>
+          <w:b/>
+          <w:color w:val="002060"/>
+        </w:rPr>
+        <w:t>Traversing to next siblings</w:t>
+      </w:r>
+    </w:p>
+    <w:p>
+      <w:pPr>
+        <w:pStyle w:val="ListParagraph"/>
+        <w:numPr>
+          <w:ilvl w:val="4"/>
+          <w:numId w:val="6"/>
+        </w:numPr>
+        <w:shd w:val="clear" w:color="auto" w:fill="FFFFFF"/>
+        <w:spacing w:after="0" w:line="240" w:lineRule="auto"/>
+        <w:rPr>
+          <w:rFonts w:ascii="Bookman Old Style" w:eastAsia="Times New Roman" w:hAnsi="Bookman Old Style" w:cstheme="minorHAnsi"/>
+          <w:b/>
+          <w:color w:val="002060"/>
+        </w:rPr>
+      </w:pPr>
+      <w:r>
+        <w:rPr>
+          <w:rFonts w:ascii="Bookman Old Style" w:eastAsia="Times New Roman" w:hAnsi="Bookman Old Style" w:cstheme="minorHAnsi"/>
+          <w:b/>
+          <w:color w:val="002060"/>
+        </w:rPr>
+        <w:t>//expression/following-sibling::</w:t>
+      </w:r>
+      <w:proofErr w:type="spellStart"/>
+      <w:r>
+        <w:rPr>
+          <w:rFonts w:ascii="Bookman Old Style" w:eastAsia="Times New Roman" w:hAnsi="Bookman Old Style" w:cstheme="minorHAnsi"/>
+          <w:b/>
+          <w:color w:val="002060"/>
+        </w:rPr>
+        <w:t>siblingtag</w:t>
+      </w:r>
+      <w:proofErr w:type="spellEnd"/>
+    </w:p>
+    <w:p>
+      <w:pPr>
+        <w:pStyle w:val="ListParagraph"/>
+        <w:numPr>
+          <w:ilvl w:val="5"/>
+          <w:numId w:val="6"/>
+        </w:numPr>
+        <w:shd w:val="clear" w:color="auto" w:fill="FFFFFF"/>
+        <w:spacing w:after="0" w:line="240" w:lineRule="auto"/>
+        <w:rPr>
+          <w:rFonts w:ascii="Bookman Old Style" w:eastAsia="Times New Roman" w:hAnsi="Bookman Old Style" w:cstheme="minorHAnsi"/>
+          <w:color w:val="00B0F0"/>
+        </w:rPr>
+      </w:pPr>
+      <w:r>
+        <w:rPr>
+          <w:rFonts w:ascii="Bookman Old Style" w:eastAsia="Times New Roman" w:hAnsi="Bookman Old Style" w:cstheme="minorHAnsi"/>
+          <w:color w:val="00B0F0"/>
+        </w:rPr>
+        <w:t>//</w:t>
+      </w:r>
+      <w:proofErr w:type="spellStart"/>
+      <w:r>
+        <w:rPr>
+          <w:rFonts w:ascii="Bookman Old Style" w:eastAsia="Times New Roman" w:hAnsi="Bookman Old Style" w:cstheme="minorHAnsi"/>
+          <w:color w:val="00B0F0"/>
+        </w:rPr>
+        <w:t>th</w:t>
+      </w:r>
+      <w:proofErr w:type="spellEnd"/>
+      <w:r>
+        <w:rPr>
+          <w:rFonts w:ascii="Bookman Old Style" w:eastAsia="Times New Roman" w:hAnsi="Bookman Old Style" w:cstheme="minorHAnsi"/>
+          <w:color w:val="00B0F0"/>
+        </w:rPr>
+        <w:t>[text()='Directed by']/following-sibling::td/a</w:t>
+      </w:r>
+    </w:p>
+    <w:p>
+      <w:pPr>
+        <w:pStyle w:val="ListParagraph"/>
+        <w:numPr>
+          <w:ilvl w:val="5"/>
+          <w:numId w:val="6"/>
+        </w:numPr>
+        <w:shd w:val="clear" w:color="auto" w:fill="FFFFFF"/>
+        <w:spacing w:after="0" w:line="240" w:lineRule="auto"/>
+        <w:rPr>
+          <w:rFonts w:ascii="Bookman Old Style" w:eastAsia="Times New Roman" w:hAnsi="Bookman Old Style" w:cstheme="minorHAnsi"/>
+          <w:color w:val="00B0F0"/>
+        </w:rPr>
+      </w:pPr>
+      <w:r>
+        <w:rPr>
+          <w:rFonts w:ascii="Bookman Old Style" w:eastAsia="Times New Roman" w:hAnsi="Bookman Old Style" w:cstheme="minorHAnsi"/>
+          <w:color w:val="00B0F0"/>
+        </w:rPr>
+        <w:t>//</w:t>
+      </w:r>
+      <w:proofErr w:type="spellStart"/>
+      <w:r>
+        <w:rPr>
+          <w:rFonts w:ascii="Bookman Old Style" w:eastAsia="Times New Roman" w:hAnsi="Bookman Old Style" w:cstheme="minorHAnsi"/>
+          <w:color w:val="00B0F0"/>
+        </w:rPr>
+        <w:t>li</w:t>
+      </w:r>
+      <w:proofErr w:type="spellEnd"/>
+      <w:r>
+        <w:rPr>
+          <w:rFonts w:ascii="Bookman Old Style" w:eastAsia="Times New Roman" w:hAnsi="Bookman Old Style" w:cstheme="minorHAnsi"/>
+          <w:color w:val="00B0F0"/>
+        </w:rPr>
+        <w:t>[a[@</w:t>
+      </w:r>
+      <w:proofErr w:type="spellStart"/>
+      <w:r>
+        <w:rPr>
+          <w:rFonts w:ascii="Bookman Old Style" w:eastAsia="Times New Roman" w:hAnsi="Bookman Old Style" w:cstheme="minorHAnsi"/>
+          <w:color w:val="00B0F0"/>
+        </w:rPr>
+        <w:t>href</w:t>
+      </w:r>
+      <w:proofErr w:type="spellEnd"/>
+      <w:r>
+        <w:rPr>
+          <w:rFonts w:ascii="Bookman Old Style" w:eastAsia="Times New Roman" w:hAnsi="Bookman Old Style" w:cstheme="minorHAnsi"/>
+          <w:color w:val="00B0F0"/>
+        </w:rPr>
+        <w:t>='#Release']]/following-sibling::</w:t>
+      </w:r>
+      <w:proofErr w:type="spellStart"/>
+      <w:r>
+        <w:rPr>
+          <w:rFonts w:ascii="Bookman Old Style" w:eastAsia="Times New Roman" w:hAnsi="Bookman Old Style" w:cstheme="minorHAnsi"/>
+          <w:color w:val="00B0F0"/>
+        </w:rPr>
+        <w:t>li</w:t>
+      </w:r>
+      <w:proofErr w:type="spellEnd"/>
+    </w:p>
+    <w:p>
+      <w:pPr>
+        <w:pStyle w:val="ListParagraph"/>
+        <w:numPr>
+          <w:ilvl w:val="3"/>
+          <w:numId w:val="6"/>
+        </w:numPr>
+        <w:shd w:val="clear" w:color="auto" w:fill="FFFFFF"/>
+        <w:spacing w:after="0" w:line="240" w:lineRule="auto"/>
+        <w:rPr>
+          <w:rFonts w:ascii="Bookman Old Style" w:eastAsia="Times New Roman" w:hAnsi="Bookman Old Style" w:cstheme="minorHAnsi"/>
+          <w:b/>
+          <w:color w:val="002060"/>
+        </w:rPr>
+      </w:pPr>
+      <w:r>
+        <w:rPr>
+          <w:rFonts w:ascii="Bookman Old Style" w:eastAsia="Times New Roman" w:hAnsi="Bookman Old Style" w:cstheme="minorHAnsi"/>
+          <w:b/>
+          <w:color w:val="002060"/>
+        </w:rPr>
+        <w:t>Traversing to previous siblings</w:t>
+      </w:r>
+    </w:p>
+    <w:p>
+      <w:pPr>
+        <w:pStyle w:val="ListParagraph"/>
+        <w:numPr>
+          <w:ilvl w:val="4"/>
+          <w:numId w:val="6"/>
+        </w:numPr>
+        <w:shd w:val="clear" w:color="auto" w:fill="FFFFFF"/>
+        <w:spacing w:after="0" w:line="240" w:lineRule="auto"/>
+        <w:rPr>
+          <w:rFonts w:ascii="Bookman Old Style" w:eastAsia="Times New Roman" w:hAnsi="Bookman Old Style" w:cstheme="minorHAnsi"/>
+          <w:b/>
+          <w:color w:val="002060"/>
+        </w:rPr>
+      </w:pPr>
+      <w:r>
+        <w:rPr>
+          <w:rFonts w:ascii="Bookman Old Style" w:eastAsia="Times New Roman" w:hAnsi="Bookman Old Style" w:cstheme="minorHAnsi"/>
+          <w:b/>
+          <w:color w:val="002060"/>
+        </w:rPr>
+        <w:t>//expression/preceding-sibling::</w:t>
+      </w:r>
+      <w:proofErr w:type="spellStart"/>
+      <w:r>
+        <w:rPr>
+          <w:rFonts w:ascii="Bookman Old Style" w:eastAsia="Times New Roman" w:hAnsi="Bookman Old Style" w:cstheme="minorHAnsi"/>
+          <w:b/>
+          <w:color w:val="002060"/>
+        </w:rPr>
+        <w:t>siblingtag</w:t>
+      </w:r>
+      <w:proofErr w:type="spellEnd"/>
+    </w:p>
+    <w:p>
+      <w:pPr>
+        <w:pStyle w:val="ListParagraph"/>
+        <w:numPr>
+          <w:ilvl w:val="4"/>
+          <w:numId w:val="6"/>
+        </w:numPr>
+        <w:shd w:val="clear" w:color="auto" w:fill="FFFFFF"/>
+        <w:spacing w:after="0" w:line="240" w:lineRule="auto"/>
+        <w:rPr>
+          <w:rFonts w:ascii="Bookman Old Style" w:eastAsia="Times New Roman" w:hAnsi="Bookman Old Style" w:cstheme="minorHAnsi"/>
+          <w:color w:val="00B0F0"/>
+        </w:rPr>
+      </w:pPr>
+      <w:r>
+        <w:rPr>
+          <w:rFonts w:ascii="Bookman Old Style" w:eastAsia="Times New Roman" w:hAnsi="Bookman Old Style" w:cstheme="minorHAnsi"/>
+          <w:color w:val="00B0F0"/>
+        </w:rPr>
+        <w:t>//</w:t>
+      </w:r>
+      <w:proofErr w:type="spellStart"/>
+      <w:r>
+        <w:rPr>
+          <w:rFonts w:ascii="Bookman Old Style" w:eastAsia="Times New Roman" w:hAnsi="Bookman Old Style" w:cstheme="minorHAnsi"/>
+          <w:color w:val="00B0F0"/>
+        </w:rPr>
+        <w:t>li</w:t>
+      </w:r>
+      <w:proofErr w:type="spellEnd"/>
+      <w:r>
+        <w:rPr>
+          <w:rFonts w:ascii="Bookman Old Style" w:eastAsia="Times New Roman" w:hAnsi="Bookman Old Style" w:cstheme="minorHAnsi"/>
+          <w:color w:val="00B0F0"/>
+        </w:rPr>
+        <w:t>[a[@</w:t>
+      </w:r>
+      <w:proofErr w:type="spellStart"/>
+      <w:r>
+        <w:rPr>
+          <w:rFonts w:ascii="Bookman Old Style" w:eastAsia="Times New Roman" w:hAnsi="Bookman Old Style" w:cstheme="minorHAnsi"/>
+          <w:color w:val="00B0F0"/>
+        </w:rPr>
+        <w:t>href</w:t>
+      </w:r>
+      <w:proofErr w:type="spellEnd"/>
+      <w:r>
+        <w:rPr>
+          <w:rFonts w:ascii="Bookman Old Style" w:eastAsia="Times New Roman" w:hAnsi="Bookman Old Style" w:cstheme="minorHAnsi"/>
+          <w:color w:val="00B0F0"/>
+        </w:rPr>
+        <w:t>='#Release']]/preceding-sibling::</w:t>
+      </w:r>
+      <w:proofErr w:type="spellStart"/>
+      <w:r>
+        <w:rPr>
+          <w:rFonts w:ascii="Bookman Old Style" w:eastAsia="Times New Roman" w:hAnsi="Bookman Old Style" w:cstheme="minorHAnsi"/>
+          <w:color w:val="00B0F0"/>
+        </w:rPr>
+        <w:t>li</w:t>
+      </w:r>
+      <w:proofErr w:type="spellEnd"/>
+    </w:p>
+    <w:p>
+      <w:pPr>
+        <w:pStyle w:val="ListParagraph"/>
+        <w:numPr>
+          <w:ilvl w:val="3"/>
+          <w:numId w:val="6"/>
+        </w:numPr>
+        <w:shd w:val="clear" w:color="auto" w:fill="FFFFFF"/>
+        <w:spacing w:after="0" w:line="240" w:lineRule="auto"/>
+        <w:rPr>
+          <w:rFonts w:ascii="Bookman Old Style" w:eastAsia="Times New Roman" w:hAnsi="Bookman Old Style" w:cstheme="minorHAnsi"/>
+          <w:b/>
+          <w:color w:val="002060"/>
+        </w:rPr>
+      </w:pPr>
+      <w:r>
+        <w:rPr>
+          <w:rFonts w:ascii="Bookman Old Style" w:eastAsia="Times New Roman" w:hAnsi="Bookman Old Style" w:cstheme="minorHAnsi"/>
+          <w:b/>
+          <w:color w:val="002060"/>
+        </w:rPr>
+        <w:t>Traversing to all next siblings till end of the page</w:t>
+      </w:r>
+    </w:p>
+    <w:p>
+      <w:pPr>
+        <w:pStyle w:val="ListParagraph"/>
+        <w:numPr>
+          <w:ilvl w:val="4"/>
+          <w:numId w:val="6"/>
+        </w:numPr>
+        <w:shd w:val="clear" w:color="auto" w:fill="FFFFFF"/>
+        <w:spacing w:after="0" w:line="240" w:lineRule="auto"/>
+        <w:rPr>
+          <w:rFonts w:ascii="Bookman Old Style" w:eastAsia="Times New Roman" w:hAnsi="Bookman Old Style" w:cstheme="minorHAnsi"/>
+          <w:b/>
+          <w:color w:val="002060"/>
+        </w:rPr>
+      </w:pPr>
+      <w:r>
+        <w:rPr>
+          <w:rFonts w:ascii="Bookman Old Style" w:eastAsia="Times New Roman" w:hAnsi="Bookman Old Style" w:cstheme="minorHAnsi"/>
+          <w:b/>
+          <w:color w:val="002060"/>
+        </w:rPr>
+        <w:t>//expression/following::</w:t>
+      </w:r>
+      <w:proofErr w:type="spellStart"/>
+      <w:r>
+        <w:rPr>
+          <w:rFonts w:ascii="Bookman Old Style" w:eastAsia="Times New Roman" w:hAnsi="Bookman Old Style" w:cstheme="minorHAnsi"/>
+          <w:b/>
+          <w:color w:val="002060"/>
+        </w:rPr>
+        <w:t>siblingtag</w:t>
+      </w:r>
+      <w:proofErr w:type="spellEnd"/>
+    </w:p>
+    <w:p>
+      <w:pPr>
+        <w:pStyle w:val="ListParagraph"/>
+        <w:numPr>
+          <w:ilvl w:val="4"/>
+          <w:numId w:val="6"/>
+        </w:numPr>
+        <w:shd w:val="clear" w:color="auto" w:fill="FFFFFF"/>
+        <w:spacing w:after="0" w:line="240" w:lineRule="auto"/>
+        <w:rPr>
+          <w:rFonts w:ascii="Bookman Old Style" w:eastAsia="Times New Roman" w:hAnsi="Bookman Old Style" w:cstheme="minorHAnsi"/>
+          <w:color w:val="00B0F0"/>
+        </w:rPr>
+      </w:pPr>
+      <w:r>
+        <w:rPr>
+          <w:rFonts w:ascii="Bookman Old Style" w:eastAsia="Times New Roman" w:hAnsi="Bookman Old Style" w:cstheme="minorHAnsi"/>
+          <w:color w:val="00B0F0"/>
+        </w:rPr>
+        <w:t>//</w:t>
+      </w:r>
+      <w:proofErr w:type="spellStart"/>
+      <w:r>
+        <w:rPr>
+          <w:rFonts w:ascii="Bookman Old Style" w:eastAsia="Times New Roman" w:hAnsi="Bookman Old Style" w:cstheme="minorHAnsi"/>
+          <w:color w:val="00B0F0"/>
+        </w:rPr>
+        <w:t>li</w:t>
+      </w:r>
+      <w:proofErr w:type="spellEnd"/>
+      <w:r>
+        <w:rPr>
+          <w:rFonts w:ascii="Bookman Old Style" w:eastAsia="Times New Roman" w:hAnsi="Bookman Old Style" w:cstheme="minorHAnsi"/>
+          <w:color w:val="00B0F0"/>
+        </w:rPr>
+        <w:t>[a[@</w:t>
+      </w:r>
+      <w:proofErr w:type="spellStart"/>
+      <w:r>
+        <w:rPr>
+          <w:rFonts w:ascii="Bookman Old Style" w:eastAsia="Times New Roman" w:hAnsi="Bookman Old Style" w:cstheme="minorHAnsi"/>
+          <w:color w:val="00B0F0"/>
+        </w:rPr>
+        <w:t>href</w:t>
+      </w:r>
+      <w:proofErr w:type="spellEnd"/>
+      <w:r>
+        <w:rPr>
+          <w:rFonts w:ascii="Bookman Old Style" w:eastAsia="Times New Roman" w:hAnsi="Bookman Old Style" w:cstheme="minorHAnsi"/>
+          <w:color w:val="00B0F0"/>
+        </w:rPr>
+        <w:t>='#Release']]/following::</w:t>
+      </w:r>
+      <w:proofErr w:type="spellStart"/>
+      <w:r>
+        <w:rPr>
+          <w:rFonts w:ascii="Bookman Old Style" w:eastAsia="Times New Roman" w:hAnsi="Bookman Old Style" w:cstheme="minorHAnsi"/>
+          <w:color w:val="00B0F0"/>
+        </w:rPr>
+        <w:t>li</w:t>
+      </w:r>
+      <w:proofErr w:type="spellEnd"/>
+    </w:p>
+    <w:p>
+      <w:pPr>
+        <w:pStyle w:val="ListParagraph"/>
+        <w:numPr>
+          <w:ilvl w:val="3"/>
+          <w:numId w:val="6"/>
+        </w:numPr>
+        <w:shd w:val="clear" w:color="auto" w:fill="FFFFFF"/>
+        <w:spacing w:after="0" w:line="240" w:lineRule="auto"/>
+        <w:rPr>
+          <w:rFonts w:ascii="Bookman Old Style" w:eastAsia="Times New Roman" w:hAnsi="Bookman Old Style" w:cstheme="minorHAnsi"/>
+          <w:b/>
+          <w:color w:val="002060"/>
+        </w:rPr>
+      </w:pPr>
+      <w:r>
+        <w:rPr>
+          <w:rFonts w:ascii="Bookman Old Style" w:eastAsia="Times New Roman" w:hAnsi="Bookman Old Style" w:cstheme="minorHAnsi"/>
+          <w:b/>
+          <w:color w:val="002060"/>
+        </w:rPr>
+        <w:t>Traversing to all previous siblings till beginning of the page</w:t>
+      </w:r>
+    </w:p>
+    <w:p>
+      <w:pPr>
+        <w:pStyle w:val="ListParagraph"/>
+        <w:numPr>
+          <w:ilvl w:val="4"/>
+          <w:numId w:val="6"/>
+        </w:numPr>
+        <w:shd w:val="clear" w:color="auto" w:fill="FFFFFF"/>
+        <w:spacing w:after="0" w:line="240" w:lineRule="auto"/>
+        <w:rPr>
+          <w:rFonts w:ascii="Bookman Old Style" w:eastAsia="Times New Roman" w:hAnsi="Bookman Old Style" w:cstheme="minorHAnsi"/>
+          <w:b/>
+          <w:color w:val="002060"/>
+        </w:rPr>
+      </w:pPr>
+      <w:r>
+        <w:rPr>
+          <w:rFonts w:ascii="Bookman Old Style" w:eastAsia="Times New Roman" w:hAnsi="Bookman Old Style" w:cstheme="minorHAnsi"/>
+          <w:b/>
+          <w:color w:val="002060"/>
+        </w:rPr>
+        <w:t>//expression/</w:t>
+      </w:r>
+      <w:r>
+        <w:rPr>
+          <w:rFonts w:ascii="Bookman Old Style" w:eastAsia="Times New Roman" w:hAnsi="Bookman Old Style" w:cstheme="minorHAnsi"/>
+          <w:b/>
+          <w:color w:val="002060"/>
+        </w:rPr>
+        <w:t xml:space="preserve"> </w:t>
+      </w:r>
+      <w:r>
+        <w:rPr>
+          <w:rFonts w:ascii="Bookman Old Style" w:eastAsia="Times New Roman" w:hAnsi="Bookman Old Style" w:cstheme="minorHAnsi"/>
+          <w:b/>
+          <w:color w:val="002060"/>
+        </w:rPr>
+        <w:t>preceding ::</w:t>
+      </w:r>
+      <w:proofErr w:type="spellStart"/>
+      <w:r>
+        <w:rPr>
+          <w:rFonts w:ascii="Bookman Old Style" w:eastAsia="Times New Roman" w:hAnsi="Bookman Old Style" w:cstheme="minorHAnsi"/>
+          <w:b/>
+          <w:color w:val="002060"/>
+        </w:rPr>
+        <w:t>siblingtag</w:t>
+      </w:r>
+      <w:proofErr w:type="spellEnd"/>
+    </w:p>
+    <w:p>
+      <w:pPr>
+        <w:pStyle w:val="ListParagraph"/>
+        <w:numPr>
+          <w:ilvl w:val="4"/>
+          <w:numId w:val="6"/>
+        </w:numPr>
+        <w:shd w:val="clear" w:color="auto" w:fill="FFFFFF"/>
+        <w:spacing w:after="0" w:line="240" w:lineRule="auto"/>
+        <w:rPr>
+          <w:rFonts w:ascii="Bookman Old Style" w:eastAsia="Times New Roman" w:hAnsi="Bookman Old Style" w:cstheme="minorHAnsi"/>
+          <w:color w:val="00B0F0"/>
+        </w:rPr>
+      </w:pPr>
+      <w:r>
+        <w:rPr>
+          <w:rFonts w:ascii="Bookman Old Style" w:eastAsia="Times New Roman" w:hAnsi="Bookman Old Style" w:cstheme="minorHAnsi"/>
+          <w:color w:val="00B0F0"/>
+        </w:rPr>
+        <w:t>//</w:t>
+      </w:r>
+      <w:proofErr w:type="spellStart"/>
+      <w:r>
+        <w:rPr>
+          <w:rFonts w:ascii="Bookman Old Style" w:eastAsia="Times New Roman" w:hAnsi="Bookman Old Style" w:cstheme="minorHAnsi"/>
+          <w:color w:val="00B0F0"/>
+        </w:rPr>
+        <w:t>li</w:t>
+      </w:r>
+      <w:proofErr w:type="spellEnd"/>
+      <w:r>
+        <w:rPr>
+          <w:rFonts w:ascii="Bookman Old Style" w:eastAsia="Times New Roman" w:hAnsi="Bookman Old Style" w:cstheme="minorHAnsi"/>
+          <w:color w:val="00B0F0"/>
+        </w:rPr>
+        <w:t>[a[@</w:t>
+      </w:r>
+      <w:proofErr w:type="spellStart"/>
+      <w:r>
+        <w:rPr>
+          <w:rFonts w:ascii="Bookman Old Style" w:eastAsia="Times New Roman" w:hAnsi="Bookman Old Style" w:cstheme="minorHAnsi"/>
+          <w:color w:val="00B0F0"/>
+        </w:rPr>
+        <w:t>href</w:t>
+      </w:r>
+      <w:proofErr w:type="spellEnd"/>
+      <w:r>
+        <w:rPr>
+          <w:rFonts w:ascii="Bookman Old Style" w:eastAsia="Times New Roman" w:hAnsi="Bookman Old Style" w:cstheme="minorHAnsi"/>
+          <w:color w:val="00B0F0"/>
+        </w:rPr>
+        <w:t>='#Release']]/</w:t>
+      </w:r>
+      <w:r>
+        <w:rPr>
+          <w:rFonts w:ascii="Bookman Old Style" w:eastAsia="Times New Roman" w:hAnsi="Bookman Old Style" w:cstheme="minorHAnsi"/>
+          <w:color w:val="00B0F0"/>
+        </w:rPr>
+        <w:t>preceding</w:t>
+      </w:r>
+      <w:r>
+        <w:rPr>
+          <w:rFonts w:ascii="Bookman Old Style" w:eastAsia="Times New Roman" w:hAnsi="Bookman Old Style" w:cstheme="minorHAnsi"/>
+          <w:color w:val="00B0F0"/>
+        </w:rPr>
+        <w:t>::</w:t>
+      </w:r>
+      <w:proofErr w:type="spellStart"/>
+      <w:r>
+        <w:rPr>
+          <w:rFonts w:ascii="Bookman Old Style" w:eastAsia="Times New Roman" w:hAnsi="Bookman Old Style" w:cstheme="minorHAnsi"/>
+          <w:color w:val="00B0F0"/>
+        </w:rPr>
+        <w:t>li</w:t>
+      </w:r>
+      <w:proofErr w:type="spellEnd"/>
+    </w:p>
+    <w:p>
+      <w:pPr>
+        <w:pStyle w:val="ListParagraph"/>
+        <w:numPr>
+          <w:ilvl w:val="3"/>
+          <w:numId w:val="6"/>
+        </w:numPr>
+        <w:shd w:val="clear" w:color="auto" w:fill="FFFFFF"/>
+        <w:spacing w:after="0" w:line="240" w:lineRule="auto"/>
+        <w:rPr>
+          <w:rFonts w:ascii="Bookman Old Style" w:eastAsia="Times New Roman" w:hAnsi="Bookman Old Style" w:cstheme="minorHAnsi"/>
+          <w:b/>
+          <w:color w:val="002060"/>
+        </w:rPr>
+      </w:pPr>
+      <w:r>
+        <w:rPr>
+          <w:rFonts w:ascii="Bookman Old Style" w:eastAsia="Times New Roman" w:hAnsi="Bookman Old Style" w:cstheme="minorHAnsi"/>
+          <w:b/>
+          <w:color w:val="002060"/>
+        </w:rPr>
+        <w:t>Traversing to child</w:t>
+      </w:r>
+    </w:p>
+    <w:p>
+      <w:pPr>
+        <w:pStyle w:val="ListParagraph"/>
+        <w:numPr>
+          <w:ilvl w:val="4"/>
+          <w:numId w:val="6"/>
+        </w:numPr>
+        <w:shd w:val="clear" w:color="auto" w:fill="FFFFFF"/>
+        <w:spacing w:after="0" w:line="240" w:lineRule="auto"/>
+        <w:rPr>
+          <w:rFonts w:ascii="Bookman Old Style" w:eastAsia="Times New Roman" w:hAnsi="Bookman Old Style" w:cstheme="minorHAnsi"/>
+          <w:b/>
+          <w:color w:val="002060"/>
+        </w:rPr>
+      </w:pPr>
+      <w:r>
+        <w:rPr>
+          <w:rFonts w:ascii="Bookman Old Style" w:eastAsia="Times New Roman" w:hAnsi="Bookman Old Style" w:cstheme="minorHAnsi"/>
+          <w:b/>
+          <w:color w:val="002060"/>
+        </w:rPr>
+        <w:t>//expression/</w:t>
+      </w:r>
+      <w:r>
+        <w:rPr>
+          <w:rFonts w:ascii="Bookman Old Style" w:eastAsia="Times New Roman" w:hAnsi="Bookman Old Style" w:cstheme="minorHAnsi"/>
+          <w:b/>
+          <w:color w:val="002060"/>
+        </w:rPr>
+        <w:t xml:space="preserve"> </w:t>
+      </w:r>
+      <w:r>
+        <w:rPr>
+          <w:rFonts w:ascii="Bookman Old Style" w:eastAsia="Times New Roman" w:hAnsi="Bookman Old Style" w:cstheme="minorHAnsi"/>
+          <w:b/>
+          <w:color w:val="002060"/>
+        </w:rPr>
+        <w:t>child</w:t>
+      </w:r>
+      <w:r>
+        <w:rPr>
+          <w:rFonts w:ascii="Bookman Old Style" w:eastAsia="Times New Roman" w:hAnsi="Bookman Old Style" w:cstheme="minorHAnsi"/>
+          <w:b/>
+          <w:color w:val="002060"/>
+        </w:rPr>
+        <w:t>::</w:t>
+      </w:r>
+      <w:proofErr w:type="spellStart"/>
+      <w:r>
+        <w:rPr>
+          <w:rFonts w:ascii="Bookman Old Style" w:eastAsia="Times New Roman" w:hAnsi="Bookman Old Style" w:cstheme="minorHAnsi"/>
+          <w:b/>
+          <w:color w:val="002060"/>
+        </w:rPr>
+        <w:t>childTAG</w:t>
+      </w:r>
+      <w:proofErr w:type="spellEnd"/>
+    </w:p>
+    <w:p>
+      <w:pPr>
+        <w:pStyle w:val="ListParagraph"/>
+        <w:numPr>
+          <w:ilvl w:val="5"/>
+          <w:numId w:val="6"/>
+        </w:numPr>
+        <w:shd w:val="clear" w:color="auto" w:fill="FFFFFF"/>
+        <w:spacing w:after="0" w:line="240" w:lineRule="auto"/>
+        <w:rPr>
+          <w:rFonts w:ascii="Bookman Old Style" w:eastAsia="Times New Roman" w:hAnsi="Bookman Old Style" w:cstheme="minorHAnsi"/>
+          <w:color w:val="00B0F0"/>
+          <w:sz w:val="20"/>
+          <w:szCs w:val="20"/>
+        </w:rPr>
+      </w:pPr>
+      <w:r>
+        <w:rPr>
+          <w:rFonts w:ascii="Bookman Old Style" w:eastAsia="Times New Roman" w:hAnsi="Bookman Old Style" w:cstheme="minorHAnsi"/>
+          <w:color w:val="00B0F0"/>
+          <w:sz w:val="20"/>
+          <w:szCs w:val="20"/>
+        </w:rPr>
+        <w:t>//</w:t>
+      </w:r>
+      <w:proofErr w:type="spellStart"/>
+      <w:r>
+        <w:rPr>
+          <w:rFonts w:ascii="Bookman Old Style" w:eastAsia="Times New Roman" w:hAnsi="Bookman Old Style" w:cstheme="minorHAnsi"/>
+          <w:color w:val="00B0F0"/>
+          <w:sz w:val="20"/>
+          <w:szCs w:val="20"/>
+        </w:rPr>
+        <w:t>th</w:t>
+      </w:r>
+      <w:proofErr w:type="spellEnd"/>
+      <w:r>
+        <w:rPr>
+          <w:rFonts w:ascii="Bookman Old Style" w:eastAsia="Times New Roman" w:hAnsi="Bookman Old Style" w:cstheme="minorHAnsi"/>
+          <w:color w:val="00B0F0"/>
+          <w:sz w:val="20"/>
+          <w:szCs w:val="20"/>
+        </w:rPr>
+        <w:t>[text()='Directed by']/following-sibling::td/child::a</w:t>
+      </w:r>
+    </w:p>
+    <w:p>
+      <w:pPr>
+        <w:pStyle w:val="ListParagraph"/>
+        <w:numPr>
+          <w:ilvl w:val="3"/>
+          <w:numId w:val="6"/>
+        </w:numPr>
+        <w:shd w:val="clear" w:color="auto" w:fill="FFFFFF"/>
+        <w:spacing w:after="0" w:line="240" w:lineRule="auto"/>
+        <w:rPr>
+          <w:rFonts w:ascii="Bookman Old Style" w:eastAsia="Times New Roman" w:hAnsi="Bookman Old Style" w:cstheme="minorHAnsi"/>
+          <w:b/>
+          <w:color w:val="002060"/>
+        </w:rPr>
+      </w:pPr>
+      <w:r>
+        <w:rPr>
+          <w:rFonts w:ascii="Bookman Old Style" w:eastAsia="Times New Roman" w:hAnsi="Bookman Old Style" w:cstheme="minorHAnsi"/>
+          <w:b/>
+          <w:color w:val="002060"/>
+        </w:rPr>
         <w:t>Traversing to parent</w:t>
       </w:r>
     </w:p>
@@ -5076,8 +6565,18 @@
           <w:b/>
           <w:color w:val="002060"/>
         </w:rPr>
-        <w:t>::parentTAG</w:t>
-      </w:r>
+        <w:t>::</w:t>
+      </w:r>
+      <w:proofErr w:type="spellStart"/>
+      <w:r>
+        <w:rPr>
+          <w:rFonts w:ascii="Bookman Old Style" w:eastAsia="Times New Roman" w:hAnsi="Bookman Old Style" w:cstheme="minorHAnsi"/>
+          <w:b/>
+          <w:color w:val="002060"/>
+        </w:rPr>
+        <w:t>parentTAG</w:t>
+      </w:r>
+      <w:proofErr w:type="spellEnd"/>
     </w:p>
     <w:p>
       <w:pPr>
@@ -5098,8 +6597,33 @@
           <w:rFonts w:ascii="Bookman Old Style" w:eastAsia="Times New Roman" w:hAnsi="Bookman Old Style" w:cstheme="minorHAnsi"/>
           <w:color w:val="00B0F0"/>
         </w:rPr>
-        <w:t>//th[text()='Directed by']/parent::tr</w:t>
-      </w:r>
+        <w:t>//</w:t>
+      </w:r>
+      <w:proofErr w:type="spellStart"/>
+      <w:r>
+        <w:rPr>
+          <w:rFonts w:ascii="Bookman Old Style" w:eastAsia="Times New Roman" w:hAnsi="Bookman Old Style" w:cstheme="minorHAnsi"/>
+          <w:color w:val="00B0F0"/>
+        </w:rPr>
+        <w:t>th</w:t>
+      </w:r>
+      <w:proofErr w:type="spellEnd"/>
+      <w:r>
+        <w:rPr>
+          <w:rFonts w:ascii="Bookman Old Style" w:eastAsia="Times New Roman" w:hAnsi="Bookman Old Style" w:cstheme="minorHAnsi"/>
+          <w:color w:val="00B0F0"/>
+        </w:rPr>
+        <w:t>[text()='Directed by']/parent::</w:t>
+      </w:r>
+      <w:proofErr w:type="spellStart"/>
+      <w:r>
+        <w:rPr>
+          <w:rFonts w:ascii="Bookman Old Style" w:eastAsia="Times New Roman" w:hAnsi="Bookman Old Style" w:cstheme="minorHAnsi"/>
+          <w:color w:val="00B0F0"/>
+        </w:rPr>
+        <w:t>tr</w:t>
+      </w:r>
+      <w:proofErr w:type="spellEnd"/>
     </w:p>
     <w:p>
       <w:pPr>
@@ -5154,8 +6678,18 @@
           <w:b/>
           <w:color w:val="002060"/>
         </w:rPr>
-        <w:t>//expression/ancestor::ancestorTAG</w:t>
-      </w:r>
+        <w:t>//expression/ancestor::</w:t>
+      </w:r>
+      <w:proofErr w:type="spellStart"/>
+      <w:r>
+        <w:rPr>
+          <w:rFonts w:ascii="Bookman Old Style" w:eastAsia="Times New Roman" w:hAnsi="Bookman Old Style" w:cstheme="minorHAnsi"/>
+          <w:b/>
+          <w:color w:val="002060"/>
+        </w:rPr>
+        <w:t>ancestorTAG</w:t>
+      </w:r>
+      <w:proofErr w:type="spellEnd"/>
     </w:p>
     <w:p>
       <w:pPr>
@@ -5176,7 +6710,23 @@
           <w:rFonts w:ascii="Bookman Old Style" w:eastAsia="Times New Roman" w:hAnsi="Bookman Old Style" w:cstheme="minorHAnsi"/>
           <w:color w:val="00B0F0"/>
         </w:rPr>
-        <w:t>//div[text()='Task240']/ancestor::tr/td[@class='selection']</w:t>
+        <w:t>//div[text()='Task240']/ancestor::</w:t>
+      </w:r>
+      <w:proofErr w:type="spellStart"/>
+      <w:r>
+        <w:rPr>
+          <w:rFonts w:ascii="Bookman Old Style" w:eastAsia="Times New Roman" w:hAnsi="Bookman Old Style" w:cstheme="minorHAnsi"/>
+          <w:color w:val="00B0F0"/>
+        </w:rPr>
+        <w:t>tr</w:t>
+      </w:r>
+      <w:proofErr w:type="spellEnd"/>
+      <w:r>
+        <w:rPr>
+          <w:rFonts w:ascii="Bookman Old Style" w:eastAsia="Times New Roman" w:hAnsi="Bookman Old Style" w:cstheme="minorHAnsi"/>
+          <w:color w:val="00B0F0"/>
+        </w:rPr>
+        <w:t>/td[@class='selection']</w:t>
       </w:r>
     </w:p>
     <w:p>
@@ -5797,12 +7347,37 @@
           <w:color w:val="000000" w:themeColor="text1"/>
         </w:rPr>
       </w:pPr>
-      <w:r>
-        <w:rPr>
-          <w:rFonts w:ascii="Bookman Old Style" w:eastAsia="Times New Roman" w:hAnsi="Bookman Old Style" w:cstheme="minorHAnsi"/>
-          <w:color w:val="000000" w:themeColor="text1"/>
-        </w:rPr>
-        <w:t>Once  the project is created update Java Compiler (should be updated to the the version which is installed in the machine )and JRE (should be from JDK Location) in the project</w:t>
+      <w:proofErr w:type="gramStart"/>
+      <w:r>
+        <w:rPr>
+          <w:rFonts w:ascii="Bookman Old Style" w:eastAsia="Times New Roman" w:hAnsi="Bookman Old Style" w:cstheme="minorHAnsi"/>
+          <w:color w:val="000000" w:themeColor="text1"/>
+        </w:rPr>
+        <w:t>Once  the</w:t>
+      </w:r>
+      <w:proofErr w:type="gramEnd"/>
+      <w:r>
+        <w:rPr>
+          <w:rFonts w:ascii="Bookman Old Style" w:eastAsia="Times New Roman" w:hAnsi="Bookman Old Style" w:cstheme="minorHAnsi"/>
+          <w:color w:val="000000" w:themeColor="text1"/>
+        </w:rPr>
+        <w:t xml:space="preserve"> project is created update Java Compiler (should be updated to the </w:t>
+      </w:r>
+      <w:proofErr w:type="spellStart"/>
+      <w:r>
+        <w:rPr>
+          <w:rFonts w:ascii="Bookman Old Style" w:eastAsia="Times New Roman" w:hAnsi="Bookman Old Style" w:cstheme="minorHAnsi"/>
+          <w:color w:val="000000" w:themeColor="text1"/>
+        </w:rPr>
+        <w:t>the</w:t>
+      </w:r>
+      <w:proofErr w:type="spellEnd"/>
+      <w:r>
+        <w:rPr>
+          <w:rFonts w:ascii="Bookman Old Style" w:eastAsia="Times New Roman" w:hAnsi="Bookman Old Style" w:cstheme="minorHAnsi"/>
+          <w:color w:val="000000" w:themeColor="text1"/>
+        </w:rPr>
+        <w:t xml:space="preserve"> version which is installed in the machine )and JRE (should be from JDK Location) in the project</w:t>
       </w:r>
     </w:p>
     <w:p>
@@ -6019,7 +7594,23 @@
           <w:rFonts w:ascii="Bookman Old Style" w:eastAsia="Times New Roman" w:hAnsi="Bookman Old Style" w:cstheme="minorHAnsi"/>
           <w:color w:val="000000" w:themeColor="text1"/>
         </w:rPr>
-        <w:t>NOTE – Everything comes to maven as a plugin.</w:t>
+        <w:t xml:space="preserve">NOTE – Everything comes to maven as a </w:t>
+      </w:r>
+      <w:proofErr w:type="spellStart"/>
+      <w:r>
+        <w:rPr>
+          <w:rFonts w:ascii="Bookman Old Style" w:eastAsia="Times New Roman" w:hAnsi="Bookman Old Style" w:cstheme="minorHAnsi"/>
+          <w:color w:val="000000" w:themeColor="text1"/>
+        </w:rPr>
+        <w:t>plugin</w:t>
+      </w:r>
+      <w:proofErr w:type="spellEnd"/>
+      <w:r>
+        <w:rPr>
+          <w:rFonts w:ascii="Bookman Old Style" w:eastAsia="Times New Roman" w:hAnsi="Bookman Old Style" w:cstheme="minorHAnsi"/>
+          <w:color w:val="000000" w:themeColor="text1"/>
+        </w:rPr>
+        <w:t>.</w:t>
       </w:r>
     </w:p>
     <w:p>
@@ -6105,6 +7696,7 @@
           <w:color w:val="000000" w:themeColor="text1"/>
         </w:rPr>
       </w:pPr>
+      <w:proofErr w:type="gramStart"/>
       <w:r>
         <w:rPr>
           <w:rFonts w:ascii="Bookman Old Style" w:eastAsia="Times New Roman" w:hAnsi="Bookman Old Style" w:cstheme="minorHAnsi"/>
@@ -6112,6 +7704,7 @@
         </w:rPr>
         <w:t>Architecture :</w:t>
       </w:r>
+      <w:proofErr w:type="gramEnd"/>
     </w:p>
     <w:p>
       <w:pPr>
@@ -6414,8 +8007,17 @@
           <w:rFonts w:ascii="Bookman Old Style" w:eastAsia="Times New Roman" w:hAnsi="Bookman Old Style" w:cstheme="minorHAnsi"/>
           <w:color w:val="000000" w:themeColor="text1"/>
         </w:rPr>
-        <w:t>Sync Issues :</w:t>
-      </w:r>
+        <w:t xml:space="preserve">Sync </w:t>
+      </w:r>
+      <w:proofErr w:type="gramStart"/>
+      <w:r>
+        <w:rPr>
+          <w:rFonts w:ascii="Bookman Old Style" w:eastAsia="Times New Roman" w:hAnsi="Bookman Old Style" w:cstheme="minorHAnsi"/>
+          <w:color w:val="000000" w:themeColor="text1"/>
+        </w:rPr>
+        <w:t>Issues :</w:t>
+      </w:r>
+      <w:proofErr w:type="gramEnd"/>
     </w:p>
     <w:p>
       <w:pPr>
@@ -6499,6 +8101,95 @@
           <w:color w:val="000000" w:themeColor="text1"/>
         </w:rPr>
       </w:pPr>
+    </w:p>
+    <w:p>
+      <w:pPr>
+        <w:shd w:val="clear" w:color="auto" w:fill="FFFFFF"/>
+        <w:spacing w:after="0" w:line="240" w:lineRule="auto"/>
+        <w:rPr>
+          <w:rFonts w:ascii="Bookman Old Style" w:eastAsia="Times New Roman" w:hAnsi="Bookman Old Style" w:cstheme="minorHAnsi"/>
+          <w:color w:val="000000" w:themeColor="text1"/>
+        </w:rPr>
+      </w:pPr>
+      <w:proofErr w:type="spellStart"/>
+      <w:r>
+        <w:rPr>
+          <w:rFonts w:ascii="Bookman Old Style" w:eastAsia="Times New Roman" w:hAnsi="Bookman Old Style" w:cstheme="minorHAnsi"/>
+          <w:color w:val="000000" w:themeColor="text1"/>
+        </w:rPr>
+        <w:t>DropDown</w:t>
+      </w:r>
+      <w:proofErr w:type="spellEnd"/>
+      <w:r>
+        <w:rPr>
+          <w:rFonts w:ascii="Bookman Old Style" w:eastAsia="Times New Roman" w:hAnsi="Bookman Old Style" w:cstheme="minorHAnsi"/>
+          <w:color w:val="000000" w:themeColor="text1"/>
+        </w:rPr>
+        <w:t>:</w:t>
+      </w:r>
+    </w:p>
+    <w:p>
+      <w:pPr>
+        <w:shd w:val="clear" w:color="auto" w:fill="FFFFFF"/>
+        <w:spacing w:after="0" w:line="240" w:lineRule="auto"/>
+        <w:rPr>
+          <w:rFonts w:ascii="Bookman Old Style" w:eastAsia="Times New Roman" w:hAnsi="Bookman Old Style" w:cstheme="minorHAnsi"/>
+          <w:color w:val="000000" w:themeColor="text1"/>
+        </w:rPr>
+      </w:pPr>
+      <w:r>
+        <w:rPr>
+          <w:rFonts w:ascii="Bookman Old Style" w:eastAsia="Times New Roman" w:hAnsi="Bookman Old Style" w:cstheme="minorHAnsi"/>
+          <w:noProof/>
+          <w:color w:val="000000" w:themeColor="text1"/>
+          <w:lang w:val="en-US"/>
+        </w:rPr>
+        <w:drawing>
+          <wp:inline distT="0" distB="0" distL="0" distR="0">
+            <wp:extent cx="5727700" cy="2703195"/>
+            <wp:effectExtent l="19050" t="0" r="6350" b="0"/>
+            <wp:docPr id="11" name="Picture 6"/>
+            <wp:cNvGraphicFramePr>
+              <a:graphicFrameLocks xmlns:a="http://schemas.openxmlformats.org/drawingml/2006/main" noChangeAspect="1"/>
+            </wp:cNvGraphicFramePr>
+            <a:graphic xmlns:a="http://schemas.openxmlformats.org/drawingml/2006/main">
+              <a:graphicData uri="http://schemas.openxmlformats.org/drawingml/2006/picture">
+                <pic:pic xmlns:pic="http://schemas.openxmlformats.org/drawingml/2006/picture">
+                  <pic:nvPicPr>
+                    <pic:cNvPr id="0" name="Picture 6"/>
+                    <pic:cNvPicPr>
+                      <a:picLocks noChangeAspect="1" noChangeArrowheads="1"/>
+                    </pic:cNvPicPr>
+                  </pic:nvPicPr>
+                  <pic:blipFill>
+                    <a:blip r:embed="rId21"/>
+                    <a:srcRect/>
+                    <a:stretch>
+                      <a:fillRect/>
+                    </a:stretch>
+                  </pic:blipFill>
+                  <pic:spPr bwMode="auto">
+                    <a:xfrm>
+                      <a:off x="0" y="0"/>
+                      <a:ext cx="5727700" cy="2703195"/>
+                    </a:xfrm>
+                    <a:prstGeom prst="rect">
+                      <a:avLst/>
+                    </a:prstGeom>
+                    <a:noFill/>
+                    <a:ln w="9525">
+                      <a:noFill/>
+                      <a:miter lim="800000"/>
+                      <a:headEnd/>
+                      <a:tailEnd/>
+                    </a:ln>
+                  </pic:spPr>
+                </pic:pic>
+              </a:graphicData>
+            </a:graphic>
+          </wp:inline>
+        </w:drawing>
+      </w:r>
     </w:p>
     <w:sectPr>
       <w:pgSz w:w="11906" w:h="16838"/>

</xml_diff>